<commit_message>
refs #793 Review DirectX
Former-commit-id: 60b0096e1052f25b2f0e261d2c189f857e9fa32a
</commit_message>
<xml_diff>
--- a/doc/Bericht/05_Technischer Bericht/06_Hardware Evaluation & Tests/Hardware Evaluation und Tests.docx
+++ b/doc/Bericht/05_Technischer Bericht/06_Hardware Evaluation & Tests/Hardware Evaluation und Tests.docx
@@ -176,8 +176,6 @@
             <w:r>
               <w:t xml:space="preserve"> DirectX</w:t>
             </w:r>
-            <w:bookmarkStart w:id="1" w:name="_GoBack"/>
-            <w:bookmarkEnd w:id="1"/>
           </w:p>
         </w:tc>
         <w:tc>
@@ -187,6 +185,51 @@
           <w:p>
             <w:r>
               <w:t>CH</w:t>
+            </w:r>
+          </w:p>
+        </w:tc>
+      </w:tr>
+      <w:tr>
+        <w:trPr>
+          <w:cnfStyle w:val="000000100000" w:firstRow="0" w:lastRow="0" w:firstColumn="0" w:lastColumn="0" w:oddVBand="0" w:evenVBand="0" w:oddHBand="1" w:evenHBand="0" w:firstRowFirstColumn="0" w:firstRowLastColumn="0" w:lastRowFirstColumn="0" w:lastRowLastColumn="0"/>
+        </w:trPr>
+        <w:tc>
+          <w:tcPr>
+            <w:tcW w:w="1280" w:type="dxa"/>
+          </w:tcPr>
+          <w:p>
+            <w:r>
+              <w:t>06.05.2012</w:t>
+            </w:r>
+          </w:p>
+        </w:tc>
+        <w:tc>
+          <w:tcPr>
+            <w:tcW w:w="993" w:type="dxa"/>
+          </w:tcPr>
+          <w:p>
+            <w:r>
+              <w:t>1.2</w:t>
+            </w:r>
+          </w:p>
+        </w:tc>
+        <w:tc>
+          <w:tcPr>
+            <w:tcW w:w="4674" w:type="dxa"/>
+          </w:tcPr>
+          <w:p>
+            <w:r>
+              <w:t>Review DirectX</w:t>
+            </w:r>
+          </w:p>
+        </w:tc>
+        <w:tc>
+          <w:tcPr>
+            <w:tcW w:w="2303" w:type="dxa"/>
+          </w:tcPr>
+          <w:p>
+            <w:r>
+              <w:t>DT</w:t>
             </w:r>
           </w:p>
         </w:tc>
@@ -196,16 +239,38 @@
       <w:pPr>
         <w:pStyle w:val="berschrift2"/>
       </w:pPr>
-      <w:bookmarkStart w:id="2" w:name="_Toc320601257"/>
-      <w:r>
-        <w:t xml:space="preserve">Hardware </w:t>
-      </w:r>
-      <w:bookmarkEnd w:id="2"/>
-      <w:r>
-        <w:t>Evaluation</w:t>
-      </w:r>
+      <w:bookmarkStart w:id="1" w:name="_Toc320601257"/>
     </w:p>
     <w:p>
+      <w:pPr>
+        <w:rPr>
+          <w:rFonts w:asciiTheme="majorHAnsi" w:hAnsiTheme="majorHAnsi"/>
+          <w:color w:val="FFFFFF" w:themeColor="background1"/>
+          <w:spacing w:val="15"/>
+          <w:sz w:val="24"/>
+          <w:szCs w:val="22"/>
+        </w:rPr>
+      </w:pPr>
+      <w:r>
+        <w:br w:type="page"/>
+      </w:r>
+    </w:p>
+    <w:p>
+      <w:pPr>
+        <w:pStyle w:val="berschrift2"/>
+      </w:pPr>
+      <w:bookmarkStart w:id="2" w:name="_GoBack"/>
+      <w:bookmarkEnd w:id="2"/>
+      <w:r>
+        <w:lastRenderedPageBreak/>
+        <w:t xml:space="preserve">Hardware </w:t>
+      </w:r>
+      <w:bookmarkEnd w:id="1"/>
+      <w:r>
+        <w:t>Evaluation</w:t>
+      </w:r>
+    </w:p>
+    <w:p>
       <w:r>
         <w:t xml:space="preserve">Ein wichtiger Teil dieser Arbeit </w:t>
       </w:r>
@@ -228,7 +293,13 @@
         <w:t xml:space="preserve"> Diese wiederum würden sich negativ auf die User Experience auswirken.</w:t>
       </w:r>
       <w:r>
-        <w:t xml:space="preserve"> Aus diesem Grund war abzuklären, welche technischen Möglichkeiten es gibt mehrere Monitore zusammenzuschliessen und was für eine Auflösung und Performance damit erreicht werden kann.</w:t>
+        <w:t xml:space="preserve"> Aus diesem Grund war abzuklären, welche technischen Möglichkeiten es gibt </w:t>
+      </w:r>
+      <w:r>
+        <w:t xml:space="preserve">um </w:t>
+      </w:r>
+      <w:r>
+        <w:t>mehrere Monitore zusammenzuschliessen und was für eine Auflösung und Performance damit erreicht werden kann.</w:t>
       </w:r>
     </w:p>
     <w:p>
@@ -310,7 +381,6 @@
           <w:noProof/>
           <w:lang w:eastAsia="de-CH"/>
         </w:rPr>
-        <w:lastRenderedPageBreak/>
         <w:drawing>
           <wp:inline distT="0" distB="0" distL="0" distR="0" wp14:anchorId="28F8DB83" wp14:editId="6E09F479">
             <wp:extent cx="5141343" cy="1932317"/>
@@ -368,14 +438,27 @@
       <w:r>
         <w:t xml:space="preserve">Abbildung </w:t>
       </w:r>
-      <w:fldSimple w:instr=" SEQ Abbildung \* ARABIC ">
-        <w:r>
-          <w:rPr>
-            <w:noProof/>
-          </w:rPr>
-          <w:t>15</w:t>
-        </w:r>
-      </w:fldSimple>
+      <w:r>
+        <w:fldChar w:fldCharType="begin"/>
+      </w:r>
+      <w:r>
+        <w:instrText xml:space="preserve"> SEQ Abbildung \* ARABIC </w:instrText>
+      </w:r>
+      <w:r>
+        <w:fldChar w:fldCharType="separate"/>
+      </w:r>
+      <w:r>
+        <w:rPr>
+          <w:noProof/>
+        </w:rPr>
+        <w:t>15</w:t>
+      </w:r>
+      <w:r>
+        <w:rPr>
+          <w:noProof/>
+        </w:rPr>
+        <w:fldChar w:fldCharType="end"/>
+      </w:r>
       <w:r>
         <w:t xml:space="preserve"> - </w:t>
       </w:r>
@@ -397,24 +480,24 @@
     </w:p>
     <w:p>
       <w:r>
-        <w:t>Wie aus der Aufgabenstellung ersichtlich ist (TODO: Aufgabenstellung), wurde eine Monitorwand mit 3 x 3 55“ Monitoren vorgeschlagen. Zu Beginn wurde befürchtet, dass diese durch ihre Abmessungen übermässig gross in dem Raum erscheinen würde. Auch wurde davon ausgegangen, dass die auf der Video Wall dargestellten Elemente nicht auf einen Blick erfasst werden können.</w:t>
+        <w:t xml:space="preserve">Wie aus der Aufgabenstellung ersichtlich ist (TODO: Aufgabenstellung), wurde eine Monitorwand mit 3 x 3 55“ Monitoren vorgeschlagen. Zu Beginn wurde befürchtet, dass diese durch ihre Abmessungen übermässig gross in dem Raum erscheinen würde. Auch wurde davon ausgegangen, dass die auf </w:t>
+      </w:r>
+      <w:proofErr w:type="gramStart"/>
+      <w:r>
+        <w:t>der</w:t>
+      </w:r>
+      <w:proofErr w:type="gramEnd"/>
+      <w:r>
+        <w:t xml:space="preserve"> Video Wall dargestellten Elemente nicht auf einen Blick erfasst werden können.</w:t>
       </w:r>
     </w:p>
-    <w:p/>
     <w:p>
-      <w:pPr>
+      <w:r>
         <w:rPr>
           <w:noProof/>
           <w:lang w:eastAsia="de-CH"/>
         </w:rPr>
-      </w:pPr>
-    </w:p>
-    <w:p>
-      <w:r>
-        <w:rPr>
-          <w:noProof/>
-          <w:lang w:eastAsia="de-CH"/>
-        </w:rPr>
+        <w:lastRenderedPageBreak/>
         <w:drawing>
           <wp:inline distT="0" distB="0" distL="0" distR="0" wp14:anchorId="0EF4B587" wp14:editId="5CE4C15A">
             <wp:extent cx="5760720" cy="4320540"/>
@@ -465,14 +548,27 @@
       <w:r>
         <w:t xml:space="preserve">Abbildung </w:t>
       </w:r>
-      <w:fldSimple w:instr=" SEQ Abbildung \* ARABIC ">
-        <w:r>
-          <w:rPr>
-            <w:noProof/>
-          </w:rPr>
-          <w:t>16</w:t>
-        </w:r>
-      </w:fldSimple>
+      <w:r>
+        <w:fldChar w:fldCharType="begin"/>
+      </w:r>
+      <w:r>
+        <w:instrText xml:space="preserve"> SEQ Abbildung \* ARABIC </w:instrText>
+      </w:r>
+      <w:r>
+        <w:fldChar w:fldCharType="separate"/>
+      </w:r>
+      <w:r>
+        <w:rPr>
+          <w:noProof/>
+        </w:rPr>
+        <w:t>16</w:t>
+      </w:r>
+      <w:r>
+        <w:rPr>
+          <w:noProof/>
+        </w:rPr>
+        <w:fldChar w:fldCharType="end"/>
+      </w:r>
       <w:r>
         <w:t xml:space="preserve"> - </w:t>
       </w:r>
@@ -500,7 +596,21 @@
     </w:p>
     <w:p>
       <w:r>
-        <w:t xml:space="preserve">Durch die anschauliche Projektion konnte sich das Team jedoch von dem Gegenteil überzeugen. Das auf der Video Wall dargestellte Poster besitzt in dieser Variante eine angenehme Grösse, um die darauf platzierten Texte zu lesen und die Bilder zu betrachten. Auch die Wand wirkt nicht zu massiv, dafür sehr eindrücklich. Das klassische Format mit dem Seitenverhältnis </w:t>
+        <w:t xml:space="preserve">Durch die anschauliche Projektion konnte sich das Team jedoch von dem Gegenteil überzeugen. Das auf </w:t>
+      </w:r>
+      <w:proofErr w:type="gramStart"/>
+      <w:r>
+        <w:t>der</w:t>
+      </w:r>
+      <w:proofErr w:type="gramEnd"/>
+      <w:r>
+        <w:t xml:space="preserve"> Video Wall dargestellte Poster besitzt in dieser</w:t>
+      </w:r>
+      <w:r>
+        <w:t xml:space="preserve"> Variante eine angenehme Grösse</w:t>
+      </w:r>
+      <w:r>
+        <w:t xml:space="preserve"> um die darauf platzierten Texte zu lesen und die Bilder zu betrachten. Auch die Wand wirkt nicht zu massiv, dafür sehr eindrücklich. Das klassische Format mit dem Seitenverhältnis </w:t>
       </w:r>
       <w:r>
         <w:t>16:9</w:t>
@@ -525,7 +635,6 @@
           <w:noProof/>
           <w:lang w:eastAsia="de-CH"/>
         </w:rPr>
-        <w:lastRenderedPageBreak/>
         <w:drawing>
           <wp:inline distT="0" distB="0" distL="0" distR="0" wp14:anchorId="4EDA7435" wp14:editId="2DA8FF47">
             <wp:extent cx="5141344" cy="1949570"/>
@@ -583,14 +692,27 @@
       <w:r>
         <w:t xml:space="preserve">Abbildung </w:t>
       </w:r>
-      <w:fldSimple w:instr=" SEQ Abbildung \* ARABIC ">
-        <w:r>
-          <w:rPr>
-            <w:noProof/>
-          </w:rPr>
-          <w:t>17</w:t>
-        </w:r>
-      </w:fldSimple>
+      <w:r>
+        <w:fldChar w:fldCharType="begin"/>
+      </w:r>
+      <w:r>
+        <w:instrText xml:space="preserve"> SEQ Abbildung \* ARABIC </w:instrText>
+      </w:r>
+      <w:r>
+        <w:fldChar w:fldCharType="separate"/>
+      </w:r>
+      <w:r>
+        <w:rPr>
+          <w:noProof/>
+        </w:rPr>
+        <w:t>17</w:t>
+      </w:r>
+      <w:r>
+        <w:rPr>
+          <w:noProof/>
+        </w:rPr>
+        <w:fldChar w:fldCharType="end"/>
+      </w:r>
       <w:r>
         <w:t xml:space="preserve"> - Variante B: 2 x 2 55" Monitore, Ansicht</w:t>
       </w:r>
@@ -642,6 +764,7 @@
           <w:noProof/>
           <w:lang w:eastAsia="de-CH"/>
         </w:rPr>
+        <w:lastRenderedPageBreak/>
         <w:drawing>
           <wp:inline distT="0" distB="0" distL="0" distR="0" wp14:anchorId="47562175" wp14:editId="4E4E571A">
             <wp:extent cx="5760720" cy="4320540"/>
@@ -693,14 +816,27 @@
       <w:r>
         <w:t xml:space="preserve">Abbildung </w:t>
       </w:r>
-      <w:fldSimple w:instr=" SEQ Abbildung \* ARABIC ">
-        <w:r>
-          <w:rPr>
-            <w:noProof/>
-          </w:rPr>
-          <w:t>18</w:t>
-        </w:r>
-      </w:fldSimple>
+      <w:r>
+        <w:fldChar w:fldCharType="begin"/>
+      </w:r>
+      <w:r>
+        <w:instrText xml:space="preserve"> SEQ Abbildung \* ARABIC </w:instrText>
+      </w:r>
+      <w:r>
+        <w:fldChar w:fldCharType="separate"/>
+      </w:r>
+      <w:r>
+        <w:rPr>
+          <w:noProof/>
+        </w:rPr>
+        <w:t>18</w:t>
+      </w:r>
+      <w:r>
+        <w:rPr>
+          <w:noProof/>
+        </w:rPr>
+        <w:fldChar w:fldCharType="end"/>
+      </w:r>
       <w:r>
         <w:t xml:space="preserve"> - </w:t>
       </w:r>
@@ -830,7 +966,6 @@
           <w:noProof/>
           <w:lang w:eastAsia="de-CH"/>
         </w:rPr>
-        <w:lastRenderedPageBreak/>
         <w:drawing>
           <wp:inline distT="0" distB="0" distL="0" distR="0" wp14:anchorId="2E7052DE" wp14:editId="2627E0FF">
             <wp:extent cx="5141344" cy="1932317"/>
@@ -888,14 +1023,27 @@
       <w:r>
         <w:t xml:space="preserve">Abbildung </w:t>
       </w:r>
-      <w:fldSimple w:instr=" SEQ Abbildung \* ARABIC ">
-        <w:r>
-          <w:rPr>
-            <w:noProof/>
-          </w:rPr>
-          <w:t>19</w:t>
-        </w:r>
-      </w:fldSimple>
+      <w:r>
+        <w:fldChar w:fldCharType="begin"/>
+      </w:r>
+      <w:r>
+        <w:instrText xml:space="preserve"> SEQ Abbildung \* ARABIC </w:instrText>
+      </w:r>
+      <w:r>
+        <w:fldChar w:fldCharType="separate"/>
+      </w:r>
+      <w:r>
+        <w:rPr>
+          <w:noProof/>
+        </w:rPr>
+        <w:t>19</w:t>
+      </w:r>
+      <w:r>
+        <w:rPr>
+          <w:noProof/>
+        </w:rPr>
+        <w:fldChar w:fldCharType="end"/>
+      </w:r>
       <w:r>
         <w:t xml:space="preserve"> - Variante C: 1 x 6 55" Monitore, Ansicht</w:t>
       </w:r>
@@ -938,7 +1086,11 @@
         <w:fldChar w:fldCharType="end"/>
       </w:r>
       <w:r>
-        <w:t xml:space="preserve">) ihren Platz behalten und die sechs Bildschirme darüber montiert werden. Das 1 x 6 Format ist jedoch für klassische Anwendungen wie Videos oder Spiele unvorteilhaft. Auf den Seiten der Bildschirmfläche würde zu viel Platz ungenutzt bleiben. </w:t>
+        <w:t xml:space="preserve">) ihren Platz behalten und die sechs Bildschirme darüber montiert werden. Das 1 x 6 Format ist jedoch für klassische Anwendungen wie Videos oder Spiele unvorteilhaft. Auf den Seiten der </w:t>
+      </w:r>
+      <w:r>
+        <w:lastRenderedPageBreak/>
+        <w:t xml:space="preserve">Bildschirmfläche würde zu viel Platz ungenutzt bleiben. </w:t>
       </w:r>
       <w:r>
         <w:rPr>
@@ -996,14 +1148,27 @@
       <w:r>
         <w:t xml:space="preserve">Abbildung </w:t>
       </w:r>
-      <w:fldSimple w:instr=" SEQ Abbildung \* ARABIC ">
-        <w:r>
-          <w:rPr>
-            <w:noProof/>
-          </w:rPr>
-          <w:t>20</w:t>
-        </w:r>
-      </w:fldSimple>
+      <w:r>
+        <w:fldChar w:fldCharType="begin"/>
+      </w:r>
+      <w:r>
+        <w:instrText xml:space="preserve"> SEQ Abbildung \* ARABIC </w:instrText>
+      </w:r>
+      <w:r>
+        <w:fldChar w:fldCharType="separate"/>
+      </w:r>
+      <w:r>
+        <w:rPr>
+          <w:noProof/>
+        </w:rPr>
+        <w:t>20</w:t>
+      </w:r>
+      <w:r>
+        <w:rPr>
+          <w:noProof/>
+        </w:rPr>
+        <w:fldChar w:fldCharType="end"/>
+      </w:r>
       <w:r>
         <w:t xml:space="preserve"> - Variante A: 1 x 6 55" Monitore, Hellraumprojektor Test</w:t>
       </w:r>
@@ -1044,7 +1209,15 @@
         <w:t xml:space="preserve"> </w:t>
       </w:r>
       <w:r>
-        <w:t>mit ihrer geringen Höhe im Raum verloren wirkt, obwohl dieser selbst auch über keine grosse Höhe verfügt. Der Hauptnachteil ist jedoch, dass für diese Länge der Monitorkonstellation mehrere Kinects benötigt werden würden, um den gesamten Bereich mit Sensoren abdecken zu können. Dies würde die Entwicklung verkomplizieren.</w:t>
+        <w:t xml:space="preserve">mit ihrer geringen Höhe im Raum verloren wirkt, obwohl dieser selbst auch über keine grosse Höhe verfügt. Der Hauptnachteil ist jedoch, dass für diese Länge der Monitorkonstellation mehrere </w:t>
+      </w:r>
+      <w:proofErr w:type="spellStart"/>
+      <w:r>
+        <w:t>Kinects</w:t>
+      </w:r>
+      <w:proofErr w:type="spellEnd"/>
+      <w:r>
+        <w:t xml:space="preserve"> benötigt werden würden, um den gesamten Bereich mit Sensoren abdecken zu können. Dies würde die Entwicklung verkomplizieren.</w:t>
       </w:r>
     </w:p>
     <w:p>
@@ -1052,7 +1225,6 @@
         <w:pStyle w:val="berschrift4"/>
       </w:pPr>
       <w:r>
-        <w:lastRenderedPageBreak/>
         <w:t>Fazit</w:t>
       </w:r>
     </w:p>
@@ -2395,6 +2567,7 @@
               <w:rPr>
                 <w:b/>
               </w:rPr>
+              <w:lastRenderedPageBreak/>
               <w:t>Rang</w:t>
             </w:r>
           </w:p>
@@ -2681,61 +2854,14 @@
       <w:r>
         <w:t xml:space="preserve">Tabelle </w:t>
       </w:r>
-      <w:fldSimple w:instr=" SEQ Tabelle \* ARABIC ">
-        <w:r>
-          <w:rPr>
-            <w:noProof/>
-          </w:rPr>
-          <w:t>3</w:t>
-        </w:r>
-      </w:fldSimple>
-      <w:r>
-        <w:t xml:space="preserve"> </w:t>
-      </w:r>
-      <w:r>
-        <w:t>- Nutzwertanalyse: Monitorkonstellation für Video Wall</w:t>
-      </w:r>
-      <w:bookmarkEnd w:id="9"/>
-    </w:p>
-    <w:p>
-      <w:r>
-        <w:t>Aus</w:t>
-      </w:r>
-      <w:r>
-        <w:t xml:space="preserve"> der </w:t>
-      </w:r>
-      <w:r>
-        <w:t xml:space="preserve">Analyse (siehe </w:t>
-      </w:r>
       <w:r>
         <w:fldChar w:fldCharType="begin"/>
       </w:r>
       <w:r>
-        <w:instrText xml:space="preserve"> REF _Ref318987508 \h </w:instrText>
+        <w:instrText xml:space="preserve"> SEQ Tabelle \* ARABIC </w:instrText>
       </w:r>
       <w:r>
         <w:fldChar w:fldCharType="separate"/>
-      </w:r>
-      <w:r>
-        <w:fldChar w:fldCharType="begin"/>
-      </w:r>
-      <w:r>
-        <w:instrText xml:space="preserve"> REF _Ref319067429 \h </w:instrText>
-      </w:r>
-      <w:r>
-        <w:fldChar w:fldCharType="separate"/>
-      </w:r>
-      <w:r>
-        <w:fldChar w:fldCharType="begin"/>
-      </w:r>
-      <w:r>
-        <w:instrText xml:space="preserve"> REF _Ref320546124 \h </w:instrText>
-      </w:r>
-      <w:r>
-        <w:fldChar w:fldCharType="separate"/>
-      </w:r>
-      <w:r>
-        <w:t xml:space="preserve">Tabelle </w:t>
       </w:r>
       <w:r>
         <w:rPr>
@@ -2744,6 +2870,71 @@
         <w:t>3</w:t>
       </w:r>
       <w:r>
+        <w:rPr>
+          <w:noProof/>
+        </w:rPr>
+        <w:fldChar w:fldCharType="end"/>
+      </w:r>
+      <w:r>
+        <w:t xml:space="preserve"> </w:t>
+      </w:r>
+      <w:r>
+        <w:t>- Nutzwertanalyse: Monitorkonstellation für Video Wall</w:t>
+      </w:r>
+      <w:bookmarkEnd w:id="9"/>
+    </w:p>
+    <w:p>
+      <w:r>
+        <w:t>Aus</w:t>
+      </w:r>
+      <w:r>
+        <w:t xml:space="preserve"> der </w:t>
+      </w:r>
+      <w:r>
+        <w:t>Analyse (</w:t>
+      </w:r>
+      <w:proofErr w:type="gramStart"/>
+      <w:r>
+        <w:t xml:space="preserve">siehe </w:t>
+      </w:r>
+      <w:proofErr w:type="gramEnd"/>
+      <w:r>
+        <w:fldChar w:fldCharType="begin"/>
+      </w:r>
+      <w:r>
+        <w:instrText xml:space="preserve"> REF _Ref318987508 \h </w:instrText>
+      </w:r>
+      <w:r>
+        <w:fldChar w:fldCharType="separate"/>
+      </w:r>
+      <w:r>
+        <w:fldChar w:fldCharType="begin"/>
+      </w:r>
+      <w:r>
+        <w:instrText xml:space="preserve"> REF _Ref319067429 \h </w:instrText>
+      </w:r>
+      <w:r>
+        <w:fldChar w:fldCharType="separate"/>
+      </w:r>
+      <w:r>
+        <w:fldChar w:fldCharType="begin"/>
+      </w:r>
+      <w:r>
+        <w:instrText xml:space="preserve"> REF _Ref320546124 \h </w:instrText>
+      </w:r>
+      <w:r>
+        <w:fldChar w:fldCharType="separate"/>
+      </w:r>
+      <w:r>
+        <w:t xml:space="preserve">Tabelle </w:t>
+      </w:r>
+      <w:r>
+        <w:rPr>
+          <w:noProof/>
+        </w:rPr>
+        <w:t>3</w:t>
+      </w:r>
+      <w:r>
         <w:t xml:space="preserve"> </w:t>
       </w:r>
       <w:r>
@@ -2802,23 +2993,6 @@
       </w:r>
     </w:p>
     <w:p/>
-    <w:p>
-      <w:pPr>
-        <w:rPr>
-          <w:rFonts w:asciiTheme="majorHAnsi" w:hAnsiTheme="majorHAnsi"/>
-          <w:b/>
-          <w:color w:val="00629E"/>
-          <w:spacing w:val="15"/>
-          <w:sz w:val="22"/>
-          <w:szCs w:val="22"/>
-        </w:rPr>
-      </w:pPr>
-      <w:bookmarkStart w:id="10" w:name="_Ref319065040"/>
-      <w:r>
-        <w:br w:type="page"/>
-      </w:r>
-    </w:p>
-    <w:bookmarkEnd w:id="10"/>
     <w:p>
       <w:pPr>
         <w:rPr>
@@ -2831,7 +3005,6 @@
         </w:rPr>
       </w:pPr>
       <w:r>
-        <w:lastRenderedPageBreak/>
         <w:br w:type="page"/>
       </w:r>
     </w:p>
@@ -2846,7 +3019,24 @@
     </w:p>
     <w:p>
       <w:r>
-        <w:t>Zu Beginn lag der HSR eine Offerte für eine Video Wall zu Verfügung, welche die Bildschirme Mithilfe eines Daisy Chain Boards zusammenschloss</w:t>
+        <w:t xml:space="preserve">Zu Beginn lag der HSR eine Offerte für </w:t>
+      </w:r>
+      <w:proofErr w:type="gramStart"/>
+      <w:r>
+        <w:t>eine</w:t>
+      </w:r>
+      <w:proofErr w:type="gramEnd"/>
+      <w:r>
+        <w:t xml:space="preserve"> Video Wall zu Ver</w:t>
+      </w:r>
+      <w:r>
+        <w:t>fügung, welche die Bildschirme m</w:t>
+      </w:r>
+      <w:r>
+        <w:t>ithilfe eines Daisy Chain Boards zusammenschloss</w:t>
+      </w:r>
+      <w:r>
+        <w:t xml:space="preserve"> </w:t>
       </w:r>
       <w:r>
         <w:t xml:space="preserve">(für detaillierte Informationen siehe Kapitel </w:t>
@@ -2891,7 +3081,15 @@
         <w:t>.</w:t>
       </w:r>
       <w:r>
-        <w:t xml:space="preserve"> Die Wall ist damit aber auf eine maximal</w:t>
+        <w:t xml:space="preserve"> Die Wall </w:t>
+      </w:r>
+      <w:proofErr w:type="gramStart"/>
+      <w:r>
+        <w:t>ist</w:t>
+      </w:r>
+      <w:proofErr w:type="gramEnd"/>
+      <w:r>
+        <w:t xml:space="preserve"> damit aber auf eine maximal</w:t>
       </w:r>
       <w:r>
         <w:t>e</w:t>
@@ -2912,7 +3110,19 @@
         <w:t>Bei einer solchen Auflösung sind aber nicht alle Poster aller Abteilungen lesbar.</w:t>
       </w:r>
       <w:r>
-        <w:t xml:space="preserve"> Daher wurde nach einer Möglichkeit gesucht, eine maximale Auflösung zu erzielen. </w:t>
+        <w:t xml:space="preserve"> Daher wurde nach einer Möglichkeit gesucht, eine maximale Auflösung</w:t>
+      </w:r>
+      <w:r>
+        <w:t xml:space="preserve"> (TODO: was konkret ist diese maximale Auflösung?</w:t>
+      </w:r>
+      <w:r>
+        <w:t xml:space="preserve">  A la: Wir möchte eine höhere Auflösung als 1xHD erzielen. Konkret 3xHD, weil die Poster dann angenehm lesbar sind, was wir getestet haben.</w:t>
+      </w:r>
+      <w:r>
+        <w:t>)</w:t>
+      </w:r>
+      <w:r>
+        <w:t xml:space="preserve">zu erzielen. </w:t>
       </w:r>
       <w:r>
         <w:t xml:space="preserve">Das Team beschloss daher </w:t>
@@ -2921,13 +3131,30 @@
         <w:t xml:space="preserve">einer Grafikkartenlösung </w:t>
       </w:r>
       <w:r>
-        <w:t>zu suchen, mit welcher neun Bildschirme angesteuert werden können</w:t>
+        <w:t xml:space="preserve">zu suchen, mit </w:t>
+      </w:r>
+      <w:proofErr w:type="gramStart"/>
+      <w:r>
+        <w:t>welcher neun Bildschirme</w:t>
+      </w:r>
+      <w:proofErr w:type="gramEnd"/>
+      <w:r>
+        <w:t xml:space="preserve"> angesteuert werden können</w:t>
       </w:r>
       <w:r>
         <w:t>.</w:t>
       </w:r>
       <w:r>
         <w:t xml:space="preserve"> Nachfolgend sind die ausgewählten Karten beschrieben.</w:t>
+      </w:r>
+      <w:r>
+        <w:t xml:space="preserve"> (TODO: Was hat dieser ganze Absatz mit der Testhardware zu tun? Hier geht es ja </w:t>
+      </w:r>
+      <w:r>
+        <w:t xml:space="preserve">eigentlich </w:t>
+      </w:r>
+      <w:r>
+        <w:t>um die gewünschte Endhardware.)</w:t>
       </w:r>
     </w:p>
     <w:p>
@@ -2937,11 +3164,15 @@
       <w:r>
         <w:t xml:space="preserve"> </w:t>
       </w:r>
-      <w:bookmarkStart w:id="11" w:name="_Toc320601259"/>
+      <w:bookmarkStart w:id="10" w:name="_Toc320601259"/>
+      <w:bookmarkStart w:id="11" w:name="_Ref324081784"/>
+      <w:bookmarkStart w:id="12" w:name="_Ref324081792"/>
       <w:r>
         <w:t>Grafikkarten</w:t>
       </w:r>
+      <w:bookmarkEnd w:id="10"/>
       <w:bookmarkEnd w:id="11"/>
+      <w:bookmarkEnd w:id="12"/>
     </w:p>
     <w:p>
       <w:r>
@@ -2953,7 +3184,15 @@
     </w:p>
     <w:p>
       <w:r>
-        <w:t>Die Offerte der Firma Matrox konnte eine sehr zufriedenstellende Lösung anbieten. Folgende Karten wurden gewählt:</w:t>
+        <w:t xml:space="preserve">Die Offerte der Firma </w:t>
+      </w:r>
+      <w:proofErr w:type="spellStart"/>
+      <w:r>
+        <w:t>Matrox</w:t>
+      </w:r>
+      <w:proofErr w:type="spellEnd"/>
+      <w:r>
+        <w:t xml:space="preserve"> konnte eine sehr zufriedenstellende Lösung anbieten. Folgende Karten wurden gewählt:</w:t>
       </w:r>
     </w:p>
     <w:p>
@@ -2965,8 +3204,13 @@
         </w:numPr>
         <w:ind w:hanging="720"/>
       </w:pPr>
-      <w:r>
-        <w:t>Matrox M9188 mit 8 Anschlüssen</w:t>
+      <w:proofErr w:type="spellStart"/>
+      <w:r>
+        <w:t>Matrox</w:t>
+      </w:r>
+      <w:proofErr w:type="spellEnd"/>
+      <w:r>
+        <w:t xml:space="preserve"> M9188 mit 8 Anschlüssen</w:t>
       </w:r>
     </w:p>
     <w:p>
@@ -2976,7 +3220,7 @@
           <w:lang w:eastAsia="de-CH"/>
         </w:rPr>
         <w:drawing>
-          <wp:inline distT="0" distB="0" distL="0" distR="0" wp14:anchorId="3BF201EB" wp14:editId="4E40648B">
+          <wp:inline distT="0" distB="0" distL="0" distR="0" wp14:anchorId="3C24D5B7" wp14:editId="6C27AFEF">
             <wp:extent cx="2352675" cy="2054671"/>
             <wp:effectExtent l="0" t="0" r="0" b="3175"/>
             <wp:docPr id="19" name="Picture 19"/>
@@ -3026,16 +3270,37 @@
       <w:r>
         <w:t xml:space="preserve">Abbildung </w:t>
       </w:r>
-      <w:fldSimple w:instr=" SEQ Abbildung \* ARABIC ">
-        <w:r>
-          <w:rPr>
-            <w:noProof/>
-          </w:rPr>
-          <w:t>21</w:t>
-        </w:r>
-      </w:fldSimple>
-      <w:r>
-        <w:t xml:space="preserve"> - Matrox M9188</w:t>
+      <w:r>
+        <w:fldChar w:fldCharType="begin"/>
+      </w:r>
+      <w:r>
+        <w:instrText xml:space="preserve"> SEQ Abbildung \* ARABIC </w:instrText>
+      </w:r>
+      <w:r>
+        <w:fldChar w:fldCharType="separate"/>
+      </w:r>
+      <w:r>
+        <w:rPr>
+          <w:noProof/>
+        </w:rPr>
+        <w:t>21</w:t>
+      </w:r>
+      <w:r>
+        <w:rPr>
+          <w:noProof/>
+        </w:rPr>
+        <w:fldChar w:fldCharType="end"/>
+      </w:r>
+      <w:r>
+        <w:t xml:space="preserve"> - </w:t>
+      </w:r>
+      <w:proofErr w:type="spellStart"/>
+      <w:r>
+        <w:t>Matrox</w:t>
+      </w:r>
+      <w:proofErr w:type="spellEnd"/>
+      <w:r>
+        <w:t xml:space="preserve"> M9188</w:t>
       </w:r>
       <w:r>
         <w:br/>
@@ -3050,8 +3315,13 @@
         </w:numPr>
         <w:ind w:hanging="720"/>
       </w:pPr>
-      <w:r>
-        <w:t>Matrox M9128 mit 2 Anschlüssen</w:t>
+      <w:proofErr w:type="spellStart"/>
+      <w:r>
+        <w:t>Matrox</w:t>
+      </w:r>
+      <w:proofErr w:type="spellEnd"/>
+      <w:r>
+        <w:t xml:space="preserve"> M9128 mit 2 Anschlüssen</w:t>
       </w:r>
     </w:p>
     <w:p>
@@ -3061,7 +3331,7 @@
           <w:lang w:eastAsia="de-CH"/>
         </w:rPr>
         <w:drawing>
-          <wp:inline distT="0" distB="0" distL="0" distR="0" wp14:anchorId="175E0FFA" wp14:editId="0E979761">
+          <wp:inline distT="0" distB="0" distL="0" distR="0" wp14:anchorId="49955797" wp14:editId="014E07C3">
             <wp:extent cx="2495550" cy="1838388"/>
             <wp:effectExtent l="0" t="0" r="0" b="9525"/>
             <wp:docPr id="18" name="Picture 18"/>
@@ -3104,16 +3374,37 @@
       <w:r>
         <w:t xml:space="preserve">Abbildung </w:t>
       </w:r>
-      <w:fldSimple w:instr=" SEQ Abbildung \* ARABIC ">
-        <w:r>
-          <w:rPr>
-            <w:noProof/>
-          </w:rPr>
-          <w:t>22</w:t>
-        </w:r>
-      </w:fldSimple>
-      <w:r>
-        <w:t xml:space="preserve"> - Matrox </w:t>
+      <w:r>
+        <w:fldChar w:fldCharType="begin"/>
+      </w:r>
+      <w:r>
+        <w:instrText xml:space="preserve"> SEQ Abbildung \* ARABIC </w:instrText>
+      </w:r>
+      <w:r>
+        <w:fldChar w:fldCharType="separate"/>
+      </w:r>
+      <w:r>
+        <w:rPr>
+          <w:noProof/>
+        </w:rPr>
+        <w:t>22</w:t>
+      </w:r>
+      <w:r>
+        <w:rPr>
+          <w:noProof/>
+        </w:rPr>
+        <w:fldChar w:fldCharType="end"/>
+      </w:r>
+      <w:r>
+        <w:t xml:space="preserve"> - </w:t>
+      </w:r>
+      <w:proofErr w:type="spellStart"/>
+      <w:r>
+        <w:t>Matrox</w:t>
+      </w:r>
+      <w:proofErr w:type="spellEnd"/>
+      <w:r>
+        <w:t xml:space="preserve"> </w:t>
       </w:r>
       <w:r>
         <w:t>M9128</w:t>
@@ -3147,7 +3438,19 @@
         <w:t>Fujitsu P22W-5 ECO IPS</w:t>
       </w:r>
       <w:r>
-        <w:t>, 22 Zoll) angeschlossen mit je einer maximalen Auflösung von 1680 x 1050. Dies entspricht nicht ganz dem vorgesehenen Setup von 3x3 FullHD Monitoren, ist aber für ein Testsetup ausreichend.</w:t>
+        <w:t xml:space="preserve">, 22 </w:t>
+      </w:r>
+      <w:r>
+        <w:lastRenderedPageBreak/>
+        <w:t xml:space="preserve">Zoll) angeschlossen mit je einer maximalen Auflösung von 1680 x 1050. Dies entspricht nicht ganz dem vorgesehenen Setup von 3x3 </w:t>
+      </w:r>
+      <w:proofErr w:type="spellStart"/>
+      <w:r>
+        <w:t>FullHD</w:t>
+      </w:r>
+      <w:proofErr w:type="spellEnd"/>
+      <w:r>
+        <w:t xml:space="preserve"> Monitoren, ist aber für ein Testsetup ausreichend.</w:t>
       </w:r>
     </w:p>
     <w:p>
@@ -3156,9 +3459,8 @@
           <w:noProof/>
           <w:lang w:eastAsia="de-CH"/>
         </w:rPr>
-        <w:lastRenderedPageBreak/>
         <w:drawing>
-          <wp:inline distT="0" distB="0" distL="0" distR="0" wp14:anchorId="6897287F" wp14:editId="09F97C30">
+          <wp:inline distT="0" distB="0" distL="0" distR="0" wp14:anchorId="298C7764" wp14:editId="0CCD0FF9">
             <wp:extent cx="5760720" cy="4320540"/>
             <wp:effectExtent l="0" t="0" r="0" b="3810"/>
             <wp:docPr id="21" name="Picture 21"/>
@@ -3207,14 +3509,27 @@
       <w:r>
         <w:t xml:space="preserve">Abbildung </w:t>
       </w:r>
-      <w:fldSimple w:instr=" SEQ Abbildung \* ARABIC ">
-        <w:r>
-          <w:rPr>
-            <w:noProof/>
-          </w:rPr>
-          <w:t>3</w:t>
-        </w:r>
-      </w:fldSimple>
+      <w:r>
+        <w:fldChar w:fldCharType="begin"/>
+      </w:r>
+      <w:r>
+        <w:instrText xml:space="preserve"> SEQ Abbildung \* ARABIC </w:instrText>
+      </w:r>
+      <w:r>
+        <w:fldChar w:fldCharType="separate"/>
+      </w:r>
+      <w:r>
+        <w:rPr>
+          <w:noProof/>
+        </w:rPr>
+        <w:t>3</w:t>
+      </w:r>
+      <w:r>
+        <w:rPr>
+          <w:noProof/>
+        </w:rPr>
+        <w:fldChar w:fldCharType="end"/>
+      </w:r>
       <w:r>
         <w:t xml:space="preserve"> - Testhardware</w:t>
       </w:r>
@@ -3239,14 +3554,14 @@
       <w:r>
         <w:t>Um zu testen, wie flüssig verschiedene WPF Applikationen auf der Test Wall laufen, wurde einerseits die Studienarbeit Project Flip 2.0</w:t>
       </w:r>
-      <w:bookmarkStart w:id="12" w:name="_Ref322085866"/>
+      <w:bookmarkStart w:id="13" w:name="_Ref322085866"/>
       <w:r>
         <w:rPr>
           <w:rStyle w:val="Funotenzeichen"/>
         </w:rPr>
         <w:footnoteReference w:id="1"/>
       </w:r>
-      <w:bookmarkEnd w:id="12"/>
+      <w:bookmarkEnd w:id="13"/>
       <w:r>
         <w:t>, welche das Team im Herbstsemester 2011 erarbeitet hatte (Applikation, mit welcher Projekte durchstöbert, gefiltert und gelesen werden können), und zum anderen die Testapplikation für den empirisch formativen Test (TODO: Verlinkung) genutzt.</w:t>
       </w:r>
@@ -3305,11 +3620,11 @@
         <w:fldChar w:fldCharType="end"/>
       </w:r>
       <w:r>
-        <w:t xml:space="preserve">, hatten starke Probleme. Die Applikation war sehr langsam und die Bildschirme waren nicht immer synchron. Bei einer tieferen Auflösung (1280 x 800 - 640 x 480 pro Bildschirm) liefen die Monitore wieder ohne Probleme synchron, aber auch mit diesen Einstellungen war die Applikation nicht flüssig und reagierte nur langsam. Die Testapplikation war ebenfalls </w:t>
+        <w:t xml:space="preserve">, hatten starke Probleme. Die Applikation war sehr langsam und die Bildschirme waren nicht immer synchron. Bei einer tieferen Auflösung (1280 x 800 - </w:t>
       </w:r>
       <w:r>
         <w:lastRenderedPageBreak/>
-        <w:t>langsam. Die Poster wurden der Applikation zum Testzeitpunkt als XPS-Dokumente zur Verfügung gestellt. Der Wechsel vom einen zum nächsten Poster brauchte spürbar Zeit.</w:t>
+        <w:t>640 x 480 pro Bildschirm) liefen die Monitore wieder ohne Probleme synchron, aber auch mit diesen Einstellungen war die Applikation nicht flüssig und reagierte nur langsam. Die Testapplikation war ebenfalls langsam. Die Poster wurden der Applikation zum Testzeitpunkt als XPS-Dokumente zur Verfügung gestellt. Der Wechsel vom einen zum nächsten Poster brauchte spürbar Zeit.</w:t>
       </w:r>
     </w:p>
     <w:p>
@@ -3322,7 +3637,15 @@
     </w:p>
     <w:p>
       <w:r>
-        <w:t>Daraufhin wurde der XDDM Treiber installiert, in der Hoffnung, dass dieser performanter sei. Zusätzlich wurden bei der Project Flip 2.0</w:t>
+        <w:t xml:space="preserve">Daraufhin wurde der XDDM Treiber installiert, in der Hoffnung, dass dieser </w:t>
+      </w:r>
+      <w:proofErr w:type="spellStart"/>
+      <w:r>
+        <w:t>performanter</w:t>
+      </w:r>
+      <w:proofErr w:type="spellEnd"/>
+      <w:r>
+        <w:t xml:space="preserve"> sei. Zusätzlich wurden bei der Project Flip 2.0</w:t>
       </w:r>
       <w:r>
         <w:fldChar w:fldCharType="begin"/>
@@ -3441,25 +3764,66 @@
     </w:p>
     <w:p>
       <w:r>
-        <w:t xml:space="preserve">Das Hardware Setup mit den zwei Matox Grafikkarten ist bezüglich Performance </w:t>
+        <w:t xml:space="preserve">Das Hardware Setup mit den zwei </w:t>
+      </w:r>
+      <w:proofErr w:type="spellStart"/>
+      <w:r>
+        <w:t>Mat</w:t>
+      </w:r>
+      <w:r>
+        <w:t>r</w:t>
+      </w:r>
+      <w:r>
+        <w:t>ox</w:t>
+      </w:r>
+      <w:proofErr w:type="spellEnd"/>
+      <w:r>
+        <w:t xml:space="preserve"> Grafikkarten </w:t>
+      </w:r>
+      <w:r>
+        <w:t xml:space="preserve">(siehe Unterkapitel </w:t>
+      </w:r>
+      <w:r>
+        <w:fldChar w:fldCharType="begin"/>
+      </w:r>
+      <w:r>
+        <w:instrText xml:space="preserve"> REF _Ref324081784 \r \h </w:instrText>
+      </w:r>
+      <w:r>
+        <w:fldChar w:fldCharType="separate"/>
+      </w:r>
+      <w:r>
+        <w:t>I.2.2.1</w:t>
+      </w:r>
+      <w:r>
+        <w:fldChar w:fldCharType="end"/>
+      </w:r>
+      <w:r>
+        <w:fldChar w:fldCharType="begin"/>
+      </w:r>
+      <w:r>
+        <w:instrText xml:space="preserve"> REF _Ref324081792 \h </w:instrText>
+      </w:r>
+      <w:r>
+        <w:fldChar w:fldCharType="separate"/>
+      </w:r>
+      <w:r>
+        <w:t>Grafikkarten</w:t>
+      </w:r>
+      <w:r>
+        <w:fldChar w:fldCharType="end"/>
+      </w:r>
+      <w:r>
+        <w:t xml:space="preserve">) </w:t>
+      </w:r>
+      <w:r>
+        <w:t xml:space="preserve">ist bezüglich Performance </w:t>
       </w:r>
       <w:r>
         <w:t>nicht zufriedenstellend</w:t>
       </w:r>
       <w:r>
-        <w:t>. So kann zum Beispiel</w:t>
-      </w:r>
-      <w:r>
-        <w:t>,</w:t>
-      </w:r>
-      <w:r>
-        <w:t xml:space="preserve"> beim Abspielen eines Videos oder einer einfachen Animation</w:t>
-      </w:r>
-      <w:r>
-        <w:t>,</w:t>
-      </w:r>
-      <w:r>
-        <w:t xml:space="preserve"> ein leichtes "Ruckeln" festgestellt werden. Da in der HSR Video Wall Applikation Animationen, später vielleicht auch Videos, eingesetzt werden sollen, stellt dieser Fakt ein </w:t>
+        <w:t xml:space="preserve">. So kann zum Beispiel beim Abspielen eines Videos oder einer einfachen Animation ein leichtes "Ruckeln" festgestellt werden. Da in der HSR Video Wall Applikation Animationen, später vielleicht auch Videos, eingesetzt werden sollen, stellt dieser Fakt ein </w:t>
       </w:r>
       <w:r>
         <w:t>erhebliches</w:t>
@@ -3483,10 +3847,22 @@
         <w:t xml:space="preserve">soll </w:t>
       </w:r>
       <w:r>
-        <w:t>eine neue Technologie demonstrieren und sofort einen positiven Eindruck auf den Benutzer hinterlassen soll</w:t>
-      </w:r>
-      <w:r>
-        <w:t>, dies ist jedoch durch dieses Problem nicht gewährleistet</w:t>
+        <w:t xml:space="preserve">eine neue Technologie demonstrieren und sofort einen positiven Eindruck </w:t>
+      </w:r>
+      <w:r>
+        <w:t xml:space="preserve">beim Benutzer hinterlassen. Dies kann jedoch durch das </w:t>
+      </w:r>
+      <w:r>
+        <w:t xml:space="preserve">Problem </w:t>
+      </w:r>
+      <w:r>
+        <w:t xml:space="preserve">des „Ruckelns“ </w:t>
+      </w:r>
+      <w:r>
+        <w:t>nicht gewährleistet</w:t>
+      </w:r>
+      <w:r>
+        <w:t xml:space="preserve"> werden</w:t>
       </w:r>
       <w:r>
         <w:t>.</w:t>
@@ -3494,28 +3870,147 @@
     </w:p>
     <w:p>
       <w:r>
-        <w:t xml:space="preserve">Die Problematik bezüglich Grafikkarten wurde auch am </w:t>
-      </w:r>
-      <w:r>
-        <w:t>Meeting vom 12.04.2012 mit Markus Flückiger von der Zühlke Engineering AG</w:t>
+        <w:t xml:space="preserve">Die </w:t>
+      </w:r>
+      <w:r>
+        <w:t>Performance-</w:t>
+      </w:r>
+      <w:r>
+        <w:t>Problematik bezüglich Grafikkarten</w:t>
+      </w:r>
+      <w:r>
+        <w:t xml:space="preserve"> allgemein</w:t>
+      </w:r>
+      <w:r>
+        <w:t xml:space="preserve"> wurde auch am </w:t>
+      </w:r>
+      <w:r>
+        <w:t xml:space="preserve">Meeting vom 12.04.2012 mit Markus </w:t>
+      </w:r>
+      <w:proofErr w:type="spellStart"/>
+      <w:r>
+        <w:t>Flückiger</w:t>
+      </w:r>
+      <w:proofErr w:type="spellEnd"/>
+      <w:r>
+        <w:t xml:space="preserve"> von der </w:t>
+      </w:r>
+      <w:proofErr w:type="spellStart"/>
+      <w:r>
+        <w:t>Zühlke</w:t>
+      </w:r>
+      <w:proofErr w:type="spellEnd"/>
+      <w:r>
+        <w:t xml:space="preserve"> Engineering AG</w:t>
       </w:r>
       <w:r>
         <w:t xml:space="preserve"> besprochen</w:t>
       </w:r>
       <w:r>
-        <w:t xml:space="preserve">. Seine erste Idee war, dass das Problem mit WPF zusammenhänge, da diese Technologie nicht auf </w:t>
+        <w:t xml:space="preserve">. Seine erste </w:t>
+      </w:r>
+      <w:r>
+        <w:t>Vermutung</w:t>
+      </w:r>
+      <w:r>
+        <w:t xml:space="preserve"> war, dass das Problem mit WPF zusammenhän</w:t>
+      </w:r>
+      <w:r>
+        <w:t>gt</w:t>
+      </w:r>
+      <w:r>
+        <w:t xml:space="preserve">, da diese Technologie </w:t>
+      </w:r>
+      <w:r>
+        <w:t xml:space="preserve">sich </w:t>
+      </w:r>
+      <w:r>
+        <w:t xml:space="preserve">nicht </w:t>
+      </w:r>
+      <w:r>
+        <w:t>für</w:t>
+      </w:r>
+      <w:r>
+        <w:t xml:space="preserve"> </w:t>
       </w:r>
       <w:r>
         <w:t>grafis</w:t>
       </w:r>
       <w:r>
-        <w:t>ch sehr aufwändige Komponenten</w:t>
-      </w:r>
-      <w:r>
-        <w:t xml:space="preserve"> ausgelegt ist. Nach Absprache mit Spezialisten der der Zühlke Engineering AG in einem Mail vom 16.04.2012 (TODO: Referenz, Anhang?) wurde vorgeschlagen, dass der GUI Layer der Applikation mit DirectX entwickelt werden soll, um </w:t>
-      </w:r>
-      <w:r>
-        <w:t>eine bessere Performance zu erzielen</w:t>
+        <w:t xml:space="preserve">ch aufwändige </w:t>
+      </w:r>
+      <w:r>
+        <w:t>Applikationen</w:t>
+      </w:r>
+      <w:r>
+        <w:t xml:space="preserve"> </w:t>
+      </w:r>
+      <w:r>
+        <w:t>eignet</w:t>
+      </w:r>
+      <w:r>
+        <w:t>. Nach Abs</w:t>
+      </w:r>
+      <w:r>
+        <w:t xml:space="preserve">prache mit Spezialisten der </w:t>
+      </w:r>
+      <w:proofErr w:type="spellStart"/>
+      <w:r>
+        <w:t>Zühlke</w:t>
+      </w:r>
+      <w:proofErr w:type="spellEnd"/>
+      <w:r>
+        <w:t xml:space="preserve"> Engineering AG</w:t>
+      </w:r>
+      <w:r>
+        <w:t xml:space="preserve"> schickte Markus </w:t>
+      </w:r>
+      <w:proofErr w:type="spellStart"/>
+      <w:r>
+        <w:t>Flückiger</w:t>
+      </w:r>
+      <w:proofErr w:type="spellEnd"/>
+      <w:r>
+        <w:t xml:space="preserve"> am</w:t>
+      </w:r>
+      <w:r>
+        <w:t xml:space="preserve"> 16.04.2012</w:t>
+      </w:r>
+      <w:r>
+        <w:t xml:space="preserve"> </w:t>
+      </w:r>
+      <w:r>
+        <w:t>eine E-Mail</w:t>
+      </w:r>
+      <w:r>
+        <w:t xml:space="preserve"> (TODO: Referenz, Anhang?) </w:t>
+      </w:r>
+      <w:r>
+        <w:t xml:space="preserve">mit </w:t>
+      </w:r>
+      <w:r>
+        <w:t>d</w:t>
+      </w:r>
+      <w:r>
+        <w:t>em</w:t>
+      </w:r>
+      <w:r>
+        <w:t xml:space="preserve"> Vorschlag, </w:t>
+      </w:r>
+      <w:r>
+        <w:t xml:space="preserve">dass </w:t>
+      </w:r>
+      <w:r>
+        <w:t>den</w:t>
+      </w:r>
+      <w:r>
+        <w:t xml:space="preserve"> GUI Layer der Applikation mit DirectX entwickelt werden soll, um </w:t>
+      </w:r>
+      <w:r>
+        <w:t>eine bessere Performance erzielen</w:t>
+      </w:r>
+      <w:r>
+        <w:t xml:space="preserve"> zu können</w:t>
       </w:r>
       <w:r>
         <w:t>.</w:t>
@@ -3523,7 +4018,21 @@
     </w:p>
     <w:p>
       <w:r>
-        <w:t xml:space="preserve">Da eine Ersetzung von WPF durch DirectX grossen Aufwand mit sich bringen würde, wurde zuerst abgeklärt, ob dies denn tatsächlich schneller funktionieren würde. Dies wurde mit verschiedenen 3D Programmen getestet, speziell mit 3D Computer Games (TODO: Referenz?). Bei diesen Tests wurde sehr schnell festgestellt, dass die Matrox Grafikkarten nicht den vollen Befehlssatz von DirectX implementieren (entsprechende Fehlermeldungen wurden bei den Tests angezeigt). Nachdem die </w:t>
+        <w:t>Da eine Ersetzung von WPF durch DirectX grossen Aufwand mit sich bringen würde,</w:t>
+      </w:r>
+      <w:r>
+        <w:t xml:space="preserve"> wurde zuerst abgeklärt, ob DirectX</w:t>
+      </w:r>
+      <w:r>
+        <w:t xml:space="preserve"> denn tatsächlich schneller funktionieren würde. Dies wurde mit verschiedenen 3D Programmen getestet, speziell mit 3D Computer Games (TODO: Referenz?). Bei diesen Tests wurde sehr schnell festgestellt, dass die </w:t>
+      </w:r>
+      <w:proofErr w:type="spellStart"/>
+      <w:r>
+        <w:t>Matrox</w:t>
+      </w:r>
+      <w:proofErr w:type="spellEnd"/>
+      <w:r>
+        <w:t xml:space="preserve"> Grafikkarten nicht den vollen Befehlssatz von DirectX implementieren (entsprechende Fehlermeldungen wurden bei den Tests angezeigt). Nachdem die </w:t>
       </w:r>
       <w:r>
         <w:t>Prüfung</w:t>
@@ -3535,7 +4044,16 @@
         <w:t>Videospielen</w:t>
       </w:r>
       <w:r>
-        <w:t xml:space="preserve"> fehlschlugen, wurden weiter Tests mit zwei Video Playern (VLC, Windows Media Player</w:t>
+        <w:t xml:space="preserve"> fehlschlug</w:t>
+      </w:r>
+      <w:r>
+        <w:t>, wurden weiter</w:t>
+      </w:r>
+      <w:r>
+        <w:t>e</w:t>
+      </w:r>
+      <w:r>
+        <w:t xml:space="preserve"> Tests mit zwei Video Playern (VLC, Windows Media Player</w:t>
       </w:r>
       <w:r>
         <w:t>)</w:t>
@@ -3547,7 +4065,13 @@
         <w:t xml:space="preserve">einer </w:t>
       </w:r>
       <w:r>
-        <w:t xml:space="preserve">selbst programmierte WPF Applikation durchgeführt. </w:t>
+        <w:t>selbst programmierte</w:t>
+      </w:r>
+      <w:r>
+        <w:t>n</w:t>
+      </w:r>
+      <w:r>
+        <w:t xml:space="preserve"> WPF Applikation durchgeführt. </w:t>
       </w:r>
       <w:r>
         <w:t>Für alle Prüfungen wurde das</w:t>
@@ -3583,7 +4107,19 @@
         <w:t xml:space="preserve">tuell werden </w:t>
       </w:r>
       <w:r>
-        <w:t>einzelne Frames übersprungen. Mit allen anderen Einstellungen funktioniert die Ausgabe nicht. Hervorzuhaben ist speziell, dass Direct3D nicht unterstützt wird.</w:t>
+        <w:t>einzelne Frames übersprungen. Mit allen anderen</w:t>
+      </w:r>
+      <w:r>
+        <w:t xml:space="preserve"> (TODO: welches sind die anderen Einstellungen, die noch möglich sind?)</w:t>
+      </w:r>
+      <w:r>
+        <w:t xml:space="preserve"> Einstellungen funktionie</w:t>
+      </w:r>
+      <w:r>
+        <w:t>rt die Ausgabe nicht. Speziell hervorzuheben ist</w:t>
+      </w:r>
+      <w:r>
+        <w:t>, dass Direct3D nicht unterstützt wird.</w:t>
       </w:r>
     </w:p>
     <w:p>
@@ -3595,7 +4131,13 @@
         </w:numPr>
       </w:pPr>
       <w:r>
-        <w:t xml:space="preserve">Windows Media Player: Videos laufen verlangsamt (ca. 0.6 Mal so schnell wie normal) bis etwa 20 Sekunden, danach wir an das Ende des Videos </w:t>
+        <w:t>Windows Media Player: Videos laufen verlangsamt (ca. 0.6 Mal so schnell wie normal) bis etwa 20 Sekunden, danach wir</w:t>
+      </w:r>
+      <w:r>
+        <w:t>d</w:t>
+      </w:r>
+      <w:r>
+        <w:t xml:space="preserve"> an das Ende des Videos </w:t>
       </w:r>
       <w:r>
         <w:t>gespru</w:t>
@@ -3619,12 +4161,33 @@
         </w:numPr>
       </w:pPr>
       <w:r>
-        <w:t>WPF Applikation: Video ruckelt spürbar, kann aber trotzdem angesehen werden und es tritt kein Fehler auf.</w:t>
+        <w:t>WPF Applikation: Video ruckelt spürbar, kann aber trotz</w:t>
+      </w:r>
+      <w:r>
+        <w:t>dem angesehen werden und es tre</w:t>
+      </w:r>
+      <w:r>
+        <w:t>t</w:t>
+      </w:r>
+      <w:r>
+        <w:t>en</w:t>
+      </w:r>
+      <w:r>
+        <w:t xml:space="preserve"> kein</w:t>
+      </w:r>
+      <w:r>
+        <w:t>e</w:t>
+      </w:r>
+      <w:r>
+        <w:t xml:space="preserve"> Fehler auf.</w:t>
       </w:r>
     </w:p>
     <w:p>
       <w:r>
-        <w:t xml:space="preserve">Tendenziell kann festgestellt werden, dass die </w:t>
+        <w:t>Es wurde die Tendenz</w:t>
+      </w:r>
+      <w:r>
+        <w:t xml:space="preserve">, dass die </w:t>
       </w:r>
       <w:r>
         <w:t>Videos</w:t>
@@ -3645,7 +4208,55 @@
         <w:t>liefen</w:t>
       </w:r>
       <w:r>
-        <w:t xml:space="preserve"> als bei einer höheren Auflösung. Da nicht beliebig viel Zeit zur Verfügung stand und Experten für den Setup mit neun Monitoren und zwei Matrox Grafikkarten fehlten, muss der genaue Setup sowie die Performance mit DirectX nochmals genauer abgeklärt werden, wenn tatsächlich mit DirectX gearbeitet wird. Die Applikation wurde </w:t>
+        <w:t xml:space="preserve"> als bei einer höheren Auflösung</w:t>
+      </w:r>
+      <w:r>
+        <w:t>, festgestellt</w:t>
+      </w:r>
+      <w:r>
+        <w:t>. Da nicht beliebig viel Zeit zur Ver</w:t>
+      </w:r>
+      <w:r>
+        <w:t>fügung stand und Experten für ein</w:t>
+      </w:r>
+      <w:r>
+        <w:t xml:space="preserve"> Setup mit neun Monitoren und zwei </w:t>
+      </w:r>
+      <w:proofErr w:type="spellStart"/>
+      <w:r>
+        <w:t>Matro</w:t>
+      </w:r>
+      <w:r>
+        <w:t>x</w:t>
+      </w:r>
+      <w:proofErr w:type="spellEnd"/>
+      <w:r>
+        <w:t xml:space="preserve"> Grafikkarten fehlten, müssen das</w:t>
+      </w:r>
+      <w:r>
+        <w:t xml:space="preserve"> </w:t>
+      </w:r>
+      <w:r>
+        <w:t>konkrete</w:t>
+      </w:r>
+      <w:r>
+        <w:t xml:space="preserve"> Setup sowie die Performance mit </w:t>
+      </w:r>
+      <w:r>
+        <w:lastRenderedPageBreak/>
+        <w:t>DirectX nochmals genauer abgeklärt werden, wenn tatsächlich mit DirectX gearbeitet</w:t>
+      </w:r>
+      <w:r>
+        <w:t xml:space="preserve"> we</w:t>
+      </w:r>
+      <w:r>
+        <w:t>rd</w:t>
+      </w:r>
+      <w:r>
+        <w:t>en soll</w:t>
+      </w:r>
+      <w:r>
+        <w:t xml:space="preserve">. Die Applikation wurde </w:t>
       </w:r>
       <w:r>
         <w:t>daher</w:t>
@@ -3657,193 +4268,19 @@
         <w:t xml:space="preserve"> </w:t>
       </w:r>
       <w:r>
-        <w:t>wie geplant</w:t>
+        <w:t xml:space="preserve">wie </w:t>
+      </w:r>
+      <w:r>
+        <w:t xml:space="preserve">ursprünglich </w:t>
+      </w:r>
+      <w:r>
+        <w:t>geplant</w:t>
       </w:r>
       <w:r>
         <w:t>,</w:t>
       </w:r>
       <w:r>
         <w:t xml:space="preserve"> weiter mit WPF entwickelt.</w:t>
-      </w:r>
-    </w:p>
-    <w:p>
-      <w:pPr>
-        <w:pStyle w:val="berschrift2"/>
-      </w:pPr>
-      <w:bookmarkStart w:id="13" w:name="_Ref324064816"/>
-      <w:r>
-        <w:lastRenderedPageBreak/>
-        <w:t>Mitsubishi Video Wall</w:t>
-      </w:r>
-      <w:bookmarkEnd w:id="13"/>
-    </w:p>
-    <w:p>
-      <w:r>
-        <w:t>Zu Beginn des Projekts erhielt die HSR eine Offert</w:t>
-      </w:r>
-      <w:r>
-        <w:t>e</w:t>
-      </w:r>
-      <w:r>
-        <w:t xml:space="preserve"> für die geplante Video Wall. Diese verfügt über ein Daisy Chain Board, welche es ermöglicht</w:t>
-      </w:r>
-      <w:r>
-        <w:t xml:space="preserve"> </w:t>
-      </w:r>
-      <w:r>
-        <w:t>über einen Anschluss das Signal auf 9 Monitore zu verteilen.</w:t>
-      </w:r>
-      <w:r>
-        <w:t xml:space="preserve"> Diese bietet aber eine maximale Auflösung von 1920 x 1200</w:t>
-      </w:r>
-      <w:r>
-        <w:t>.</w:t>
-      </w:r>
-      <w:r>
-        <w:t xml:space="preserve"> </w:t>
-      </w:r>
-      <w:r>
-        <w:t>Eine ausgestellte Video Wall</w:t>
-      </w:r>
-      <w:r>
-        <w:t xml:space="preserve"> konnte </w:t>
-      </w:r>
-      <w:r>
-        <w:t xml:space="preserve">von </w:t>
-      </w:r>
-      <w:r>
-        <w:t>Markus Stolze</w:t>
-      </w:r>
-      <w:r>
-        <w:t xml:space="preserve"> und dem Team</w:t>
-      </w:r>
-      <w:r>
-        <w:t xml:space="preserve"> am 02. April</w:t>
-      </w:r>
-      <w:r>
-        <w:t xml:space="preserve"> bei Mitsubishi</w:t>
-      </w:r>
-      <w:r>
-        <w:t xml:space="preserve"> besichtigt werden.</w:t>
-      </w:r>
-    </w:p>
-    <w:p>
-      <w:r>
-        <w:t>Die Mitsu</w:t>
-      </w:r>
-      <w:r>
-        <w:t>bishi Video Wall verfügte über 2</w:t>
-      </w:r>
-      <w:r>
-        <w:t xml:space="preserve"> </w:t>
-      </w:r>
-      <w:r>
-        <w:t>x</w:t>
-      </w:r>
-      <w:r>
-        <w:t xml:space="preserve"> </w:t>
-      </w:r>
-      <w:r>
-        <w:t>2</w:t>
-      </w:r>
-      <w:r>
-        <w:t xml:space="preserve"> 55“ LCD Displays</w:t>
-      </w:r>
-      <w:r>
-        <w:t>. Diese hatten</w:t>
-      </w:r>
-      <w:r>
-        <w:t xml:space="preserve"> mit insgesamt 5.</w:t>
-      </w:r>
-      <w:r>
-        <w:t>7 mm</w:t>
-      </w:r>
-      <w:r>
-        <w:t xml:space="preserve"> eine extrem schmale Rahmenbreite. </w:t>
-      </w:r>
-      <w:r>
-        <w:t>Das Team testete auf der Wall ob die Rahmen das Erscheinungsbild eines Posters beinträchtigen würde.</w:t>
-      </w:r>
-      <w:r>
-        <w:t xml:space="preserve"> Der feine Rahmen </w:t>
-      </w:r>
-      <w:r>
-        <w:t>wurde</w:t>
-      </w:r>
-      <w:r>
-        <w:t xml:space="preserve"> </w:t>
-      </w:r>
-      <w:r>
-        <w:t>vom</w:t>
-      </w:r>
-      <w:r>
-        <w:t xml:space="preserve"> Auge aber schnell nicht mehr wahrgenommen.</w:t>
-      </w:r>
-      <w:r>
-        <w:t xml:space="preserve"> Die Wall </w:t>
-      </w:r>
-      <w:r>
-        <w:t>wirkte</w:t>
-      </w:r>
-      <w:r>
-        <w:t xml:space="preserve"> zudem</w:t>
-      </w:r>
-      <w:r>
-        <w:t xml:space="preserve"> vor allem bei der Visualisierung von Bildern extrem eindrücklich.</w:t>
-      </w:r>
-      <w:r>
-        <w:br/>
-      </w:r>
-      <w:r>
-        <w:t xml:space="preserve">Bei mehreren Monitoren ergibt sich das Problem, dass die Bildfläche am Rand der </w:t>
-      </w:r>
-      <w:r>
-        <w:t xml:space="preserve">einzelnen </w:t>
-      </w:r>
-      <w:r>
-        <w:t>Bildschirme dunkler erscheint.</w:t>
-      </w:r>
-      <w:r>
-        <w:t xml:space="preserve"> </w:t>
-      </w:r>
-      <w:r>
-        <w:t>Dies wurde bei der Mitsubishi Wall mit einer digitalen Gradationskontrolle gelöst.</w:t>
-      </w:r>
-      <w:r>
-        <w:t xml:space="preserve"> Auch verfügt die Wall über eine Farbraum-Anpassung und einer dynamischen Helligkeitsanapassung. </w:t>
-      </w:r>
-      <w:r>
-        <w:t>Mehr</w:t>
-      </w:r>
-      <w:r>
-        <w:t xml:space="preserve"> Informationen k</w:t>
-      </w:r>
-      <w:r>
-        <w:t>ö</w:t>
-      </w:r>
-      <w:r>
-        <w:t>nn</w:t>
-      </w:r>
-      <w:r>
-        <w:t>en</w:t>
-      </w:r>
-      <w:r>
-        <w:t xml:space="preserve"> d</w:t>
-      </w:r>
-      <w:r>
-        <w:t>em</w:t>
-      </w:r>
-      <w:r>
-        <w:t xml:space="preserve"> Datenblatt</w:t>
-      </w:r>
-      <w:r>
-        <w:t xml:space="preserve"> zur Mitsubishi Wall </w:t>
-      </w:r>
-      <w:r>
-        <w:t xml:space="preserve">im </w:t>
-      </w:r>
-      <w:r>
-        <w:t>Anhang entnommen werden (TODO: Verlinkung Anhang).</w:t>
       </w:r>
     </w:p>
     <w:p>
@@ -3857,8 +4294,234 @@
           <w:szCs w:val="22"/>
         </w:rPr>
       </w:pPr>
-      <w:r>
-        <w:t xml:space="preserve">Das Team wollte mit dem Besuch auch sicherstellen, dass Poster auf der Wall gelesen werden </w:t>
+      <w:bookmarkStart w:id="14" w:name="_Ref324064816"/>
+      <w:r>
+        <w:br w:type="page"/>
+      </w:r>
+    </w:p>
+    <w:p>
+      <w:pPr>
+        <w:pStyle w:val="berschrift2"/>
+      </w:pPr>
+      <w:r>
+        <w:lastRenderedPageBreak/>
+        <w:t>Mitsubishi Video Wall</w:t>
+      </w:r>
+      <w:bookmarkEnd w:id="14"/>
+    </w:p>
+    <w:p>
+      <w:r>
+        <w:t>Zu Beginn des Projekts erhielt die HSR eine Offert</w:t>
+      </w:r>
+      <w:r>
+        <w:t>e</w:t>
+      </w:r>
+      <w:r>
+        <w:t xml:space="preserve"> für die geplante Video Wall. Diese verfügt über ein Daisy Chain Board, welche es ermöglicht</w:t>
+      </w:r>
+      <w:r>
+        <w:t xml:space="preserve"> </w:t>
+      </w:r>
+      <w:r>
+        <w:t>über einen Anschluss das Signal auf 9 Monitore zu verteilen.</w:t>
+      </w:r>
+      <w:r>
+        <w:t xml:space="preserve"> Diese bietet aber eine maximale Auflösung von 1920 x 1200</w:t>
+      </w:r>
+      <w:r>
+        <w:t>.</w:t>
+      </w:r>
+      <w:r>
+        <w:t xml:space="preserve"> </w:t>
+      </w:r>
+      <w:proofErr w:type="gramStart"/>
+      <w:r>
+        <w:t>Eine ausgestellte</w:t>
+      </w:r>
+      <w:proofErr w:type="gramEnd"/>
+      <w:r>
+        <w:t xml:space="preserve"> Video Wall</w:t>
+      </w:r>
+      <w:r>
+        <w:t xml:space="preserve"> konnte </w:t>
+      </w:r>
+      <w:r>
+        <w:t xml:space="preserve">von </w:t>
+      </w:r>
+      <w:r>
+        <w:t>Markus Stolze</w:t>
+      </w:r>
+      <w:r>
+        <w:t xml:space="preserve"> und dem Team</w:t>
+      </w:r>
+      <w:r>
+        <w:t xml:space="preserve"> am 02. April</w:t>
+      </w:r>
+      <w:r>
+        <w:t xml:space="preserve"> bei Mitsubishi</w:t>
+      </w:r>
+      <w:r>
+        <w:t xml:space="preserve"> besichtigt werden.</w:t>
+      </w:r>
+    </w:p>
+    <w:p>
+      <w:r>
+        <w:t>Die Mitsu</w:t>
+      </w:r>
+      <w:r>
+        <w:t>bishi Video Wall verfügte über 2</w:t>
+      </w:r>
+      <w:r>
+        <w:t xml:space="preserve"> </w:t>
+      </w:r>
+      <w:r>
+        <w:t>x</w:t>
+      </w:r>
+      <w:r>
+        <w:t xml:space="preserve"> </w:t>
+      </w:r>
+      <w:r>
+        <w:t>2</w:t>
+      </w:r>
+      <w:r>
+        <w:t xml:space="preserve"> 55“ LCD Displays</w:t>
+      </w:r>
+      <w:r>
+        <w:t>. Diese hatten</w:t>
+      </w:r>
+      <w:r>
+        <w:t xml:space="preserve"> mit insgesamt 5.</w:t>
+      </w:r>
+      <w:r>
+        <w:t>7 mm</w:t>
+      </w:r>
+      <w:r>
+        <w:t xml:space="preserve"> eine extrem schmale Rahmenbreite. </w:t>
+      </w:r>
+      <w:r>
+        <w:t xml:space="preserve">Das Team testete auf </w:t>
+      </w:r>
+      <w:proofErr w:type="gramStart"/>
+      <w:r>
+        <w:t>der Wall</w:t>
+      </w:r>
+      <w:proofErr w:type="gramEnd"/>
+      <w:r>
+        <w:t xml:space="preserve"> ob die Rahmen das Erscheinungsbild eines Posters beinträchtigen würde.</w:t>
+      </w:r>
+      <w:r>
+        <w:t xml:space="preserve"> Der feine Rahmen </w:t>
+      </w:r>
+      <w:r>
+        <w:t>wurde</w:t>
+      </w:r>
+      <w:r>
+        <w:t xml:space="preserve"> </w:t>
+      </w:r>
+      <w:r>
+        <w:t>vom</w:t>
+      </w:r>
+      <w:r>
+        <w:t xml:space="preserve"> Auge aber schnell nicht mehr wahrgenommen.</w:t>
+      </w:r>
+      <w:r>
+        <w:t xml:space="preserve"> Die Wall </w:t>
+      </w:r>
+      <w:proofErr w:type="gramStart"/>
+      <w:r>
+        <w:t>wirkte</w:t>
+      </w:r>
+      <w:proofErr w:type="gramEnd"/>
+      <w:r>
+        <w:t xml:space="preserve"> zudem</w:t>
+      </w:r>
+      <w:r>
+        <w:t xml:space="preserve"> vor allem bei der Visualisierung von Bildern extrem eindrücklich.</w:t>
+      </w:r>
+      <w:r>
+        <w:br/>
+      </w:r>
+      <w:r>
+        <w:t xml:space="preserve">Bei mehreren Monitoren ergibt sich das Problem, dass die Bildfläche am Rand der </w:t>
+      </w:r>
+      <w:r>
+        <w:t xml:space="preserve">einzelnen </w:t>
+      </w:r>
+      <w:r>
+        <w:t>Bildschirme dunkler erscheint.</w:t>
+      </w:r>
+      <w:r>
+        <w:t xml:space="preserve"> </w:t>
+      </w:r>
+      <w:r>
+        <w:t xml:space="preserve">Dies wurde bei </w:t>
+      </w:r>
+      <w:proofErr w:type="gramStart"/>
+      <w:r>
+        <w:t>der</w:t>
+      </w:r>
+      <w:proofErr w:type="gramEnd"/>
+      <w:r>
+        <w:t xml:space="preserve"> Mitsubishi Wall mit einer digitalen Gradationskontrolle gelöst.</w:t>
+      </w:r>
+      <w:r>
+        <w:t xml:space="preserve"> Auch verfügt die Wall über eine Farbraum-Anpassung und einer dynamischen Helligkeitsanapassung. </w:t>
+      </w:r>
+      <w:r>
+        <w:t>Mehr</w:t>
+      </w:r>
+      <w:r>
+        <w:t xml:space="preserve"> Informationen k</w:t>
+      </w:r>
+      <w:r>
+        <w:t>ö</w:t>
+      </w:r>
+      <w:r>
+        <w:t>nn</w:t>
+      </w:r>
+      <w:r>
+        <w:t>en</w:t>
+      </w:r>
+      <w:r>
+        <w:t xml:space="preserve"> d</w:t>
+      </w:r>
+      <w:r>
+        <w:t>em</w:t>
+      </w:r>
+      <w:r>
+        <w:t xml:space="preserve"> Datenblatt</w:t>
+      </w:r>
+      <w:r>
+        <w:t xml:space="preserve"> zur Mitsubishi Wall </w:t>
+      </w:r>
+      <w:r>
+        <w:t xml:space="preserve">im </w:t>
+      </w:r>
+      <w:r>
+        <w:t>Anhang entnommen werden (TODO: Verlinkung Anhang).</w:t>
+      </w:r>
+    </w:p>
+    <w:p>
+      <w:pPr>
+        <w:rPr>
+          <w:rFonts w:asciiTheme="majorHAnsi" w:hAnsiTheme="majorHAnsi"/>
+          <w:b/>
+          <w:color w:val="FFFFFF" w:themeColor="background1"/>
+          <w:spacing w:val="15"/>
+          <w:sz w:val="24"/>
+          <w:szCs w:val="22"/>
+        </w:rPr>
+      </w:pPr>
+      <w:r>
+        <w:t xml:space="preserve">Das Team wollte mit dem Besuch auch sicherstellen, dass Poster auf </w:t>
+      </w:r>
+      <w:proofErr w:type="gramStart"/>
+      <w:r>
+        <w:t>der Wall</w:t>
+      </w:r>
+      <w:proofErr w:type="gramEnd"/>
+      <w:r>
+        <w:t xml:space="preserve"> gelesen werden </w:t>
       </w:r>
       <w:r>
         <w:t>können</w:t>
@@ -3870,7 +4533,15 @@
         <w:t xml:space="preserve"> Die Poster der Informatik und Elektrotechnik konnten ohne Probleme gelesen werden. Bei jenen der Landschaftsarchitektur konnten hingegen nur die grösseren Übertitel gelesen und die Bilder betrachtet werden.</w:t>
       </w:r>
       <w:r>
-        <w:t xml:space="preserve"> Ist bei der Wall keine höhere Auflösung als 1920 x 1200 möglich, muss eine andere Möglichkeit gesucht werden, um die sehr detaillierten Poster trotzdem lesbar zu machen. </w:t>
+        <w:t xml:space="preserve"> Ist bei </w:t>
+      </w:r>
+      <w:proofErr w:type="gramStart"/>
+      <w:r>
+        <w:t>der Wall</w:t>
+      </w:r>
+      <w:proofErr w:type="gramEnd"/>
+      <w:r>
+        <w:t xml:space="preserve"> keine höhere Auflösung als 1920 x 1200 möglich, muss eine andere Möglichkeit gesucht werden, um die sehr detaillierten Poster trotzdem lesbar zu machen. </w:t>
       </w:r>
       <w:r>
         <w:t xml:space="preserve">Hierfür könnte das Poster auf einen </w:t>
@@ -4012,7 +4683,7 @@
         <w:noProof/>
         <w:lang w:val="de-DE"/>
       </w:rPr>
-      <w:t>1</w:t>
+      <w:t>10</w:t>
     </w:r>
     <w:r>
       <w:rPr>
@@ -4026,31 +4697,16 @@
       </w:rPr>
       <w:t xml:space="preserve"> von </w:t>
     </w:r>
-    <w:r>
-      <w:fldChar w:fldCharType="begin"/>
-    </w:r>
-    <w:r>
-      <w:instrText>NUMPAGES  \* Arabic  \* MERGEFORMAT</w:instrText>
-    </w:r>
-    <w:r>
-      <w:fldChar w:fldCharType="separate"/>
-    </w:r>
-    <w:r>
-      <w:rPr>
-        <w:b/>
-        <w:noProof/>
-        <w:lang w:val="de-DE"/>
-      </w:rPr>
-      <w:t>10</w:t>
-    </w:r>
-    <w:r>
-      <w:rPr>
-        <w:b/>
-        <w:noProof/>
-        <w:lang w:val="de-DE"/>
-      </w:rPr>
-      <w:fldChar w:fldCharType="end"/>
-    </w:r>
+    <w:fldSimple w:instr="NUMPAGES  \* Arabic  \* MERGEFORMAT">
+      <w:r>
+        <w:rPr>
+          <w:b/>
+          <w:noProof/>
+          <w:lang w:val="de-DE"/>
+        </w:rPr>
+        <w:t>11</w:t>
+      </w:r>
+    </w:fldSimple>
   </w:p>
 </w:ftr>
 </file>
@@ -4132,7 +4788,15 @@
               </w:tabs>
             </w:pPr>
             <w:r>
-              <w:t>Lukas Elmer, Christina Heidt, Delia Treichler, „</w:t>
+              <w:t xml:space="preserve">Lukas Elmer, Christina Heidt, Delia </w:t>
+            </w:r>
+            <w:proofErr w:type="spellStart"/>
+            <w:r>
+              <w:t>Treichler</w:t>
+            </w:r>
+            <w:proofErr w:type="spellEnd"/>
+            <w:r>
+              <w:t>, „</w:t>
             </w:r>
             <w:r>
               <w:t>Project Flip 2.0</w:t>
@@ -8401,7 +9065,7 @@
 </file>
 
 <file path=customXml/itemProps1.xml><?xml version="1.0" encoding="utf-8"?>
-<ds:datastoreItem xmlns:ds="http://schemas.openxmlformats.org/officeDocument/2006/customXml" ds:itemID="{E1DE31A3-6A31-427B-B3AC-6AB0F8B0CE6C}">
+<ds:datastoreItem xmlns:ds="http://schemas.openxmlformats.org/officeDocument/2006/customXml" ds:itemID="{A4FD633C-A1E5-43CE-8867-12BBF38DDEC3}">
   <ds:schemaRefs>
     <ds:schemaRef ds:uri="http://schemas.openxmlformats.org/officeDocument/2006/bibliography"/>
   </ds:schemaRefs>

</xml_diff>

<commit_message>
refs #797 Review Mitsubishi
Former-commit-id: cc8f7538295381e6cddeff51220f62d0e47f1bde
</commit_message>
<xml_diff>
--- a/doc/Bericht/05_Technischer Bericht/06_Hardware Evaluation & Tests/Hardware Evaluation und Tests.docx
+++ b/doc/Bericht/05_Technischer Bericht/06_Hardware Evaluation & Tests/Hardware Evaluation und Tests.docx
@@ -218,8 +218,58 @@
             <w:tcW w:w="4674" w:type="dxa"/>
           </w:tcPr>
           <w:p>
-            <w:r>
-              <w:t>Review DirectX</w:t>
+            <w:pPr>
+              <w:rPr>
+                <w:lang w:val="fr-CH"/>
+              </w:rPr>
+            </w:pPr>
+            <w:proofErr w:type="spellStart"/>
+            <w:r>
+              <w:rPr>
+                <w:lang w:val="fr-CH"/>
+              </w:rPr>
+              <w:t>Review</w:t>
+            </w:r>
+            <w:proofErr w:type="spellEnd"/>
+            <w:r>
+              <w:rPr>
+                <w:lang w:val="fr-CH"/>
+              </w:rPr>
+              <w:t xml:space="preserve"> DirectX</w:t>
+            </w:r>
+            <w:r>
+              <w:rPr>
+                <w:lang w:val="fr-CH"/>
+              </w:rPr>
+              <w:t xml:space="preserve">, </w:t>
+            </w:r>
+            <w:proofErr w:type="spellStart"/>
+            <w:r>
+              <w:rPr>
+                <w:lang w:val="fr-CH"/>
+              </w:rPr>
+              <w:t>Review</w:t>
+            </w:r>
+            <w:proofErr w:type="spellEnd"/>
+            <w:r>
+              <w:rPr>
+                <w:lang w:val="fr-CH"/>
+              </w:rPr>
+              <w:t xml:space="preserve"> Mitsubishi </w:t>
+            </w:r>
+            <w:proofErr w:type="spellStart"/>
+            <w:r>
+              <w:rPr>
+                <w:lang w:val="fr-CH"/>
+              </w:rPr>
+              <w:t>Video</w:t>
+            </w:r>
+            <w:proofErr w:type="spellEnd"/>
+            <w:r>
+              <w:rPr>
+                <w:lang w:val="fr-CH"/>
+              </w:rPr>
+              <w:t xml:space="preserve"> Wall</w:t>
             </w:r>
           </w:p>
         </w:tc>
@@ -235,12 +285,6 @@
         </w:tc>
       </w:tr>
     </w:tbl>
-    <w:p>
-      <w:pPr>
-        <w:pStyle w:val="berschrift2"/>
-      </w:pPr>
-      <w:bookmarkStart w:id="1" w:name="_Toc320601257"/>
-    </w:p>
     <w:p>
       <w:pPr>
         <w:rPr>
@@ -251,6 +295,7 @@
           <w:szCs w:val="22"/>
         </w:rPr>
       </w:pPr>
+      <w:bookmarkStart w:id="1" w:name="_Toc320601257"/>
       <w:r>
         <w:br w:type="page"/>
       </w:r>
@@ -259,8 +304,6 @@
       <w:pPr>
         <w:pStyle w:val="berschrift2"/>
       </w:pPr>
-      <w:bookmarkStart w:id="2" w:name="_GoBack"/>
-      <w:bookmarkEnd w:id="2"/>
       <w:r>
         <w:lastRenderedPageBreak/>
         <w:t xml:space="preserve">Hardware </w:t>
@@ -306,13 +349,13 @@
       <w:pPr>
         <w:pStyle w:val="berschrift3"/>
       </w:pPr>
-      <w:bookmarkStart w:id="3" w:name="_Ref319065031"/>
-      <w:bookmarkStart w:id="4" w:name="_Toc320601258"/>
+      <w:bookmarkStart w:id="2" w:name="_Ref319065031"/>
+      <w:bookmarkStart w:id="3" w:name="_Toc320601258"/>
       <w:r>
         <w:t>Monitore</w:t>
       </w:r>
+      <w:bookmarkEnd w:id="2"/>
       <w:bookmarkEnd w:id="3"/>
-      <w:bookmarkEnd w:id="4"/>
     </w:p>
     <w:p>
       <w:r>
@@ -369,11 +412,11 @@
       <w:pPr>
         <w:pStyle w:val="berschrift4"/>
       </w:pPr>
-      <w:bookmarkStart w:id="5" w:name="_Ref319068091"/>
+      <w:bookmarkStart w:id="4" w:name="_Ref319068091"/>
       <w:r>
         <w:t>Variante A: 3 x 3 55“ Monitore</w:t>
       </w:r>
-      <w:bookmarkEnd w:id="5"/>
+      <w:bookmarkEnd w:id="4"/>
     </w:p>
     <w:p>
       <w:r>
@@ -623,11 +666,11 @@
       <w:pPr>
         <w:pStyle w:val="berschrift4"/>
       </w:pPr>
-      <w:bookmarkStart w:id="6" w:name="_Ref319068033"/>
+      <w:bookmarkStart w:id="5" w:name="_Ref319068033"/>
       <w:r>
         <w:t>Variante B: 2 x 2 55“ Monitore</w:t>
       </w:r>
-      <w:bookmarkEnd w:id="6"/>
+      <w:bookmarkEnd w:id="5"/>
     </w:p>
     <w:p>
       <w:r>
@@ -812,7 +855,7 @@
       <w:pPr>
         <w:pStyle w:val="Beschriftung"/>
       </w:pPr>
-      <w:bookmarkStart w:id="7" w:name="_Ref319068177"/>
+      <w:bookmarkStart w:id="6" w:name="_Ref319068177"/>
       <w:r>
         <w:t xml:space="preserve">Abbildung </w:t>
       </w:r>
@@ -861,7 +904,7 @@
       <w:r>
         <w:t xml:space="preserve"> 55" Monitore, Hellraumprojektor Test</w:t>
       </w:r>
-      <w:bookmarkEnd w:id="7"/>
+      <w:bookmarkEnd w:id="6"/>
     </w:p>
     <w:p>
       <w:r>
@@ -1144,7 +1187,7 @@
       <w:pPr>
         <w:pStyle w:val="Beschriftung"/>
       </w:pPr>
-      <w:bookmarkStart w:id="8" w:name="_Ref318900849"/>
+      <w:bookmarkStart w:id="7" w:name="_Ref318900849"/>
       <w:r>
         <w:t xml:space="preserve">Abbildung </w:t>
       </w:r>
@@ -1172,7 +1215,7 @@
       <w:r>
         <w:t xml:space="preserve"> - Variante A: 1 x 6 55" Monitore, Hellraumprojektor Test</w:t>
       </w:r>
-      <w:bookmarkEnd w:id="8"/>
+      <w:bookmarkEnd w:id="7"/>
     </w:p>
     <w:p>
       <w:r>
@@ -2850,7 +2893,7 @@
       <w:pPr>
         <w:pStyle w:val="Beschriftung"/>
       </w:pPr>
-      <w:bookmarkStart w:id="9" w:name="_Ref320546124"/>
+      <w:bookmarkStart w:id="8" w:name="_Ref320546124"/>
       <w:r>
         <w:t xml:space="preserve">Tabelle </w:t>
       </w:r>
@@ -2881,7 +2924,7 @@
       <w:r>
         <w:t>- Nutzwertanalyse: Monitorkonstellation für Video Wall</w:t>
       </w:r>
-      <w:bookmarkEnd w:id="9"/>
+      <w:bookmarkEnd w:id="8"/>
     </w:p>
     <w:p>
       <w:r>
@@ -3164,15 +3207,15 @@
       <w:r>
         <w:t xml:space="preserve"> </w:t>
       </w:r>
-      <w:bookmarkStart w:id="10" w:name="_Toc320601259"/>
-      <w:bookmarkStart w:id="11" w:name="_Ref324081784"/>
-      <w:bookmarkStart w:id="12" w:name="_Ref324081792"/>
+      <w:bookmarkStart w:id="9" w:name="_Toc320601259"/>
+      <w:bookmarkStart w:id="10" w:name="_Ref324081784"/>
+      <w:bookmarkStart w:id="11" w:name="_Ref324081792"/>
       <w:r>
         <w:t>Grafikkarten</w:t>
       </w:r>
+      <w:bookmarkEnd w:id="9"/>
       <w:bookmarkEnd w:id="10"/>
       <w:bookmarkEnd w:id="11"/>
-      <w:bookmarkEnd w:id="12"/>
     </w:p>
     <w:p>
       <w:r>
@@ -3554,14 +3597,14 @@
       <w:r>
         <w:t>Um zu testen, wie flüssig verschiedene WPF Applikationen auf der Test Wall laufen, wurde einerseits die Studienarbeit Project Flip 2.0</w:t>
       </w:r>
-      <w:bookmarkStart w:id="13" w:name="_Ref322085866"/>
+      <w:bookmarkStart w:id="12" w:name="_Ref322085866"/>
       <w:r>
         <w:rPr>
           <w:rStyle w:val="Funotenzeichen"/>
         </w:rPr>
         <w:footnoteReference w:id="1"/>
       </w:r>
-      <w:bookmarkEnd w:id="13"/>
+      <w:bookmarkEnd w:id="12"/>
       <w:r>
         <w:t>, welche das Team im Herbstsemester 2011 erarbeitet hatte (Applikation, mit welcher Projekte durchstöbert, gefiltert und gelesen werden können), und zum anderen die Testapplikation für den empirisch formativen Test (TODO: Verlinkung) genutzt.</w:t>
       </w:r>
@@ -3977,10 +4020,7 @@
         <w:t xml:space="preserve"> 16.04.2012</w:t>
       </w:r>
       <w:r>
-        <w:t xml:space="preserve"> </w:t>
-      </w:r>
-      <w:r>
-        <w:t>eine E-Mail</w:t>
+        <w:t xml:space="preserve"> eine E-Mail</w:t>
       </w:r>
       <w:r>
         <w:t xml:space="preserve"> (TODO: Referenz, Anhang?) </w:t>
@@ -4294,7 +4334,7 @@
           <w:szCs w:val="22"/>
         </w:rPr>
       </w:pPr>
-      <w:bookmarkStart w:id="14" w:name="_Ref324064816"/>
+      <w:bookmarkStart w:id="13" w:name="_Ref324064816"/>
       <w:r>
         <w:br w:type="page"/>
       </w:r>
@@ -4307,66 +4347,135 @@
         <w:lastRenderedPageBreak/>
         <w:t>Mitsubishi Video Wall</w:t>
       </w:r>
-      <w:bookmarkEnd w:id="14"/>
+      <w:bookmarkEnd w:id="13"/>
     </w:p>
     <w:p>
       <w:r>
-        <w:t>Zu Beginn des Projekts erhielt die HSR eine Offert</w:t>
+        <w:t xml:space="preserve">Zu Beginn des Projekts </w:t>
+      </w:r>
+      <w:r>
+        <w:t>holte die</w:t>
+      </w:r>
+      <w:r>
+        <w:t xml:space="preserve"> HSR eine Offerte</w:t>
+      </w:r>
+      <w:r>
+        <w:t xml:space="preserve"> (TODO: Link auf Offerte im Anhang)</w:t>
+      </w:r>
+      <w:r>
+        <w:t xml:space="preserve"> für die geplante Video Wall</w:t>
+      </w:r>
+      <w:r>
+        <w:t xml:space="preserve"> ein</w:t>
+      </w:r>
+      <w:r>
+        <w:t xml:space="preserve">. </w:t>
+      </w:r>
+      <w:r>
+        <w:t xml:space="preserve">Die darin aufgelistete Hardware </w:t>
+      </w:r>
+      <w:r>
+        <w:t>verfüg</w:t>
+      </w:r>
+      <w:r>
+        <w:t>t</w:t>
+      </w:r>
+      <w:r>
+        <w:t xml:space="preserve"> über e</w:t>
+      </w:r>
+      <w:r>
+        <w:t>in Daisy Chain Board, welche</w:t>
+      </w:r>
+      <w:r>
+        <w:t xml:space="preserve">s die Verteilung eines Signals auf neun Monitore </w:t>
+      </w:r>
+      <w:r>
+        <w:t>über einen Anschluss</w:t>
+      </w:r>
+      <w:r>
+        <w:t xml:space="preserve"> </w:t>
+      </w:r>
+      <w:r>
+        <w:t>ermöglicht</w:t>
+      </w:r>
+      <w:r>
+        <w:t>.</w:t>
+      </w:r>
+      <w:r>
+        <w:t xml:space="preserve"> Diese</w:t>
+      </w:r>
+      <w:r>
+        <w:t xml:space="preserve"> Lösung bietet</w:t>
+      </w:r>
+      <w:r>
+        <w:t xml:space="preserve"> eine maximale Auflösung von 1920 x 1200. </w:t>
+      </w:r>
+      <w:r>
+        <w:br/>
+      </w:r>
+      <w:r>
+        <w:t>Markus Stolze und d</w:t>
+      </w:r>
+      <w:r>
+        <w:t>as</w:t>
+      </w:r>
+      <w:r>
+        <w:t xml:space="preserve"> Team</w:t>
+      </w:r>
+      <w:r>
+        <w:t xml:space="preserve"> konnten</w:t>
+      </w:r>
+      <w:r>
+        <w:t xml:space="preserve"> am 2. April</w:t>
+      </w:r>
+      <w:r>
+        <w:t xml:space="preserve"> 2012</w:t>
+      </w:r>
+      <w:r>
+        <w:t xml:space="preserve"> </w:t>
       </w:r>
       <w:r>
         <w:t>e</w:t>
       </w:r>
       <w:r>
-        <w:t xml:space="preserve"> für die geplante Video Wall. Diese verfügt über ein Daisy Chain Board, welche es ermöglicht</w:t>
+        <w:t xml:space="preserve">ine </w:t>
+      </w:r>
+      <w:r>
+        <w:t>Mitsubishi</w:t>
+      </w:r>
+      <w:r>
+        <w:t xml:space="preserve"> Video Wall</w:t>
       </w:r>
       <w:r>
         <w:t xml:space="preserve"> </w:t>
       </w:r>
       <w:r>
-        <w:t>über einen Anschluss das Signal auf 9 Monitore zu verteilen.</w:t>
-      </w:r>
-      <w:r>
-        <w:t xml:space="preserve"> Diese bietet aber eine maximale Auflösung von 1920 x 1200</w:t>
-      </w:r>
-      <w:r>
-        <w:t>.</w:t>
-      </w:r>
+        <w:t xml:space="preserve">bei </w:t>
+      </w:r>
+      <w:r>
+        <w:t xml:space="preserve">der Firma CPP AG in </w:t>
+      </w:r>
+      <w:proofErr w:type="spellStart"/>
+      <w:r>
+        <w:t>Geroldswil</w:t>
+      </w:r>
+      <w:proofErr w:type="spellEnd"/>
       <w:r>
         <w:t xml:space="preserve"> </w:t>
       </w:r>
-      <w:proofErr w:type="gramStart"/>
-      <w:r>
-        <w:t>Eine ausgestellte</w:t>
-      </w:r>
-      <w:proofErr w:type="gramEnd"/>
-      <w:r>
-        <w:t xml:space="preserve"> Video Wall</w:t>
-      </w:r>
-      <w:r>
-        <w:t xml:space="preserve"> konnte </w:t>
-      </w:r>
-      <w:r>
-        <w:t xml:space="preserve">von </w:t>
-      </w:r>
-      <w:r>
-        <w:t>Markus Stolze</w:t>
-      </w:r>
-      <w:r>
-        <w:t xml:space="preserve"> und dem Team</w:t>
-      </w:r>
-      <w:r>
-        <w:t xml:space="preserve"> am 02. April</w:t>
-      </w:r>
-      <w:r>
-        <w:t xml:space="preserve"> bei Mitsubishi</w:t>
-      </w:r>
-      <w:r>
-        <w:t xml:space="preserve"> besichtigt werden.</w:t>
+      <w:r>
+        <w:t>besichtigen.</w:t>
       </w:r>
     </w:p>
     <w:p>
       <w:r>
-        <w:t>Die Mitsu</w:t>
+        <w:t>Di</w:t>
+      </w:r>
+      <w:r>
+        <w:t>es</w:t>
+      </w:r>
+      <w:r>
+        <w:t>e Mitsu</w:t>
       </w:r>
       <w:r>
         <w:t>bishi Video Wall verfügte über 2</w:t>
@@ -4399,73 +4508,130 @@
         <w:t xml:space="preserve"> eine extrem schmale Rahmenbreite. </w:t>
       </w:r>
       <w:r>
-        <w:t xml:space="preserve">Das Team testete auf </w:t>
+        <w:t>Das Team testete</w:t>
+      </w:r>
+      <w:r>
+        <w:t>,</w:t>
+      </w:r>
+      <w:r>
+        <w:t xml:space="preserve"> ob</w:t>
+      </w:r>
+      <w:r>
+        <w:t xml:space="preserve"> und wenn ja wie stark</w:t>
+      </w:r>
+      <w:r>
+        <w:t xml:space="preserve"> die Rahmen das Erscheinungsbild ei</w:t>
+      </w:r>
+      <w:r>
+        <w:t>nes Posters beinträchtigen</w:t>
+      </w:r>
+      <w:r>
+        <w:t>.</w:t>
+      </w:r>
+      <w:r>
+        <w:t xml:space="preserve"> Der </w:t>
+      </w:r>
+      <w:r>
+        <w:t>schmale</w:t>
+      </w:r>
+      <w:r>
+        <w:t xml:space="preserve"> Rahmen </w:t>
+      </w:r>
+      <w:r>
+        <w:t>wurde</w:t>
+      </w:r>
+      <w:r>
+        <w:t xml:space="preserve"> </w:t>
+      </w:r>
+      <w:r>
+        <w:t>ab</w:t>
+      </w:r>
+      <w:r>
+        <w:t xml:space="preserve">er </w:t>
+      </w:r>
+      <w:r>
+        <w:t>schon nach kurzer Zeit kaum</w:t>
+      </w:r>
+      <w:r>
+        <w:t xml:space="preserve"> mehr wahrgenommen.</w:t>
+      </w:r>
+      <w:r>
+        <w:t xml:space="preserve"> Die Wall </w:t>
       </w:r>
       <w:proofErr w:type="gramStart"/>
       <w:r>
-        <w:t>der Wall</w:t>
+        <w:t>wirkte</w:t>
       </w:r>
       <w:proofErr w:type="gramEnd"/>
       <w:r>
-        <w:t xml:space="preserve"> ob die Rahmen das Erscheinungsbild eines Posters beinträchtigen würde.</w:t>
-      </w:r>
-      <w:r>
-        <w:t xml:space="preserve"> Der feine Rahmen </w:t>
-      </w:r>
-      <w:r>
-        <w:t>wurde</w:t>
+        <w:t xml:space="preserve"> zudem</w:t>
+      </w:r>
+      <w:r>
+        <w:t xml:space="preserve"> vor allem bei der Visualisierung von Bildern extrem eindrücklich.</w:t>
+      </w:r>
+      <w:r>
+        <w:br/>
+      </w:r>
+      <w:r>
+        <w:t xml:space="preserve">Bei </w:t>
+      </w:r>
+      <w:proofErr w:type="gramStart"/>
+      <w:r>
+        <w:t>eine</w:t>
+      </w:r>
+      <w:proofErr w:type="gramEnd"/>
+      <w:r>
+        <w:t xml:space="preserve"> Konstellation aus </w:t>
+      </w:r>
+      <w:r>
+        <w:t>mehreren Monitoren ergibt sich das Prob</w:t>
+      </w:r>
+      <w:r>
+        <w:t>lem, dass die Bildfläche in den Ecken</w:t>
+      </w:r>
+      <w:r>
+        <w:t xml:space="preserve"> der </w:t>
+      </w:r>
+      <w:r>
+        <w:t xml:space="preserve">einzelnen </w:t>
+      </w:r>
+      <w:r>
+        <w:t>Bildschirme dunkler erscheint.</w:t>
       </w:r>
       <w:r>
         <w:t xml:space="preserve"> </w:t>
       </w:r>
       <w:r>
-        <w:t>vom</w:t>
-      </w:r>
-      <w:r>
-        <w:t xml:space="preserve"> Auge aber schnell nicht mehr wahrgenommen.</w:t>
-      </w:r>
-      <w:r>
-        <w:t xml:space="preserve"> Die Wall </w:t>
+        <w:t>Dies</w:t>
+      </w:r>
+      <w:r>
+        <w:t>e Problematik</w:t>
+      </w:r>
+      <w:r>
+        <w:t xml:space="preserve"> wurde bei </w:t>
       </w:r>
       <w:proofErr w:type="gramStart"/>
       <w:r>
-        <w:t>wirkte</w:t>
+        <w:t>der</w:t>
       </w:r>
       <w:proofErr w:type="gramEnd"/>
       <w:r>
-        <w:t xml:space="preserve"> zudem</w:t>
-      </w:r>
-      <w:r>
-        <w:t xml:space="preserve"> vor allem bei der Visualisierung von Bildern extrem eindrücklich.</w:t>
-      </w:r>
-      <w:r>
-        <w:br/>
-      </w:r>
-      <w:r>
-        <w:t xml:space="preserve">Bei mehreren Monitoren ergibt sich das Problem, dass die Bildfläche am Rand der </w:t>
-      </w:r>
-      <w:r>
-        <w:t xml:space="preserve">einzelnen </w:t>
-      </w:r>
-      <w:r>
-        <w:t>Bildschirme dunkler erscheint.</w:t>
-      </w:r>
-      <w:r>
-        <w:t xml:space="preserve"> </w:t>
-      </w:r>
-      <w:r>
-        <w:t xml:space="preserve">Dies wurde bei </w:t>
-      </w:r>
-      <w:proofErr w:type="gramStart"/>
-      <w:r>
-        <w:t>der</w:t>
-      </w:r>
-      <w:proofErr w:type="gramEnd"/>
-      <w:r>
         <w:t xml:space="preserve"> Mitsubishi Wall mit einer digitalen Gradationskontrolle gelöst.</w:t>
       </w:r>
       <w:r>
-        <w:t xml:space="preserve"> Auch verfügt die Wall über eine Farbraum-Anpassung und einer dynamischen Helligkeitsanapassung. </w:t>
+        <w:t xml:space="preserve"> Auch verfügt die Wall über e</w:t>
+      </w:r>
+      <w:r>
+        <w:t>ine Farbraum- und eine dynamische</w:t>
+      </w:r>
+      <w:r>
+        <w:t xml:space="preserve"> Helligkeits</w:t>
+      </w:r>
+      <w:r>
+        <w:t>-An</w:t>
+      </w:r>
+      <w:r>
+        <w:t xml:space="preserve">passung. </w:t>
       </w:r>
       <w:r>
         <w:t>Mehr</w:t>
@@ -4502,18 +4668,14 @@
       </w:r>
     </w:p>
     <w:p>
-      <w:pPr>
-        <w:rPr>
-          <w:rFonts w:asciiTheme="majorHAnsi" w:hAnsiTheme="majorHAnsi"/>
-          <w:b/>
-          <w:color w:val="FFFFFF" w:themeColor="background1"/>
-          <w:spacing w:val="15"/>
-          <w:sz w:val="24"/>
-          <w:szCs w:val="22"/>
-        </w:rPr>
-      </w:pPr>
-      <w:r>
-        <w:t xml:space="preserve">Das Team wollte mit dem Besuch auch sicherstellen, dass Poster auf </w:t>
+      <w:r>
+        <w:t xml:space="preserve">Das Team wollte mit dem </w:t>
+      </w:r>
+      <w:r>
+        <w:t xml:space="preserve">Anschauen und Testen einer Mitsubishi Video Wall </w:t>
+      </w:r>
+      <w:r>
+        <w:t xml:space="preserve">auch sicherstellen, dass Poster auf </w:t>
       </w:r>
       <w:proofErr w:type="gramStart"/>
       <w:r>
@@ -4527,7 +4689,18 @@
         <w:t>können</w:t>
       </w:r>
       <w:r>
-        <w:t>. Hierfür benutzten sie verschiedene Poster der Abteilungen Informatik, Elektrotechnik und Landschaftsarchitektur.</w:t>
+        <w:t>. Hie</w:t>
+      </w:r>
+      <w:bookmarkStart w:id="14" w:name="_GoBack"/>
+      <w:bookmarkEnd w:id="14"/>
+      <w:r>
+        <w:t xml:space="preserve">rfür </w:t>
+      </w:r>
+      <w:r>
+        <w:t>verwendeten</w:t>
+      </w:r>
+      <w:r>
+        <w:t xml:space="preserve"> sie verschiedene Poster der Abteilungen Informatik, Elektrotechnik und Landschaftsarchitektur.</w:t>
       </w:r>
       <w:r>
         <w:t xml:space="preserve"> Die Poster der Informatik und Elektrotechnik konnten ohne Probleme gelesen werden. Bei jenen der Landschaftsarchitektur konnten hingegen nur die grösseren Übertitel gelesen und die Bilder betrachtet werden.</w:t>
@@ -4537,20 +4710,62 @@
       </w:r>
       <w:proofErr w:type="gramStart"/>
       <w:r>
-        <w:t>der Wall</w:t>
+        <w:t>der</w:t>
       </w:r>
       <w:proofErr w:type="gramEnd"/>
       <w:r>
+        <w:t xml:space="preserve"> Video </w:t>
+      </w:r>
+      <w:r>
+        <w:t>Wall</w:t>
+      </w:r>
+      <w:r>
+        <w:t xml:space="preserve"> für die HSR</w:t>
+      </w:r>
+      <w:r>
         <w:t xml:space="preserve"> keine höhere Auflösung als 1920 x 1200 möglich, muss eine andere Möglichkeit gesucht werden, um die sehr detaillierten Poster trotzdem lesbar zu machen. </w:t>
       </w:r>
       <w:r>
-        <w:t xml:space="preserve">Hierfür könnte das Poster auf einen </w:t>
-      </w:r>
-      <w:r>
-        <w:t xml:space="preserve">bestimmten </w:t>
-      </w:r>
-      <w:r>
-        <w:t>Bereich vergrössert werden, von diesem aus würde eine moderierte Navigation über das Poster beginnen.</w:t>
+        <w:t xml:space="preserve">Es besteht die Option, die Poster bis zu einem bestimmten Grad zu </w:t>
+      </w:r>
+      <w:r>
+        <w:t>vergrösser</w:t>
+      </w:r>
+      <w:r>
+        <w:t>n</w:t>
+      </w:r>
+      <w:r>
+        <w:t xml:space="preserve"> </w:t>
+      </w:r>
+      <w:r>
+        <w:t xml:space="preserve">und </w:t>
+      </w:r>
+      <w:r>
+        <w:t xml:space="preserve">von </w:t>
+      </w:r>
+      <w:r>
+        <w:t>einem bestimmten Bereich au</w:t>
+      </w:r>
+      <w:r>
+        <w:t xml:space="preserve">s eine moderierte Navigation </w:t>
+      </w:r>
+      <w:r>
+        <w:t>innerhalb des</w:t>
+      </w:r>
+      <w:r>
+        <w:t xml:space="preserve"> Poster</w:t>
+      </w:r>
+      <w:r>
+        <w:t>s</w:t>
+      </w:r>
+      <w:r>
+        <w:t xml:space="preserve"> </w:t>
+      </w:r>
+      <w:r>
+        <w:t>anzubieten</w:t>
+      </w:r>
+      <w:r>
+        <w:t>.</w:t>
       </w:r>
     </w:p>
     <w:sectPr>
@@ -4683,7 +4898,7 @@
         <w:noProof/>
         <w:lang w:val="de-DE"/>
       </w:rPr>
-      <w:t>10</w:t>
+      <w:t>11</w:t>
     </w:r>
     <w:r>
       <w:rPr>
@@ -4697,16 +4912,31 @@
       </w:rPr>
       <w:t xml:space="preserve"> von </w:t>
     </w:r>
-    <w:fldSimple w:instr="NUMPAGES  \* Arabic  \* MERGEFORMAT">
-      <w:r>
-        <w:rPr>
-          <w:b/>
-          <w:noProof/>
-          <w:lang w:val="de-DE"/>
-        </w:rPr>
-        <w:t>11</w:t>
-      </w:r>
-    </w:fldSimple>
+    <w:r>
+      <w:fldChar w:fldCharType="begin"/>
+    </w:r>
+    <w:r>
+      <w:instrText>NUMPAGES  \* Arabic  \* MERGEFORMAT</w:instrText>
+    </w:r>
+    <w:r>
+      <w:fldChar w:fldCharType="separate"/>
+    </w:r>
+    <w:r>
+      <w:rPr>
+        <w:b/>
+        <w:noProof/>
+        <w:lang w:val="de-DE"/>
+      </w:rPr>
+      <w:t>11</w:t>
+    </w:r>
+    <w:r>
+      <w:rPr>
+        <w:b/>
+        <w:noProof/>
+        <w:lang w:val="de-DE"/>
+      </w:rPr>
+      <w:fldChar w:fldCharType="end"/>
+    </w:r>
   </w:p>
 </w:ftr>
 </file>
@@ -9065,7 +9295,7 @@
 </file>
 
 <file path=customXml/itemProps1.xml><?xml version="1.0" encoding="utf-8"?>
-<ds:datastoreItem xmlns:ds="http://schemas.openxmlformats.org/officeDocument/2006/customXml" ds:itemID="{A4FD633C-A1E5-43CE-8867-12BBF38DDEC3}">
+<ds:datastoreItem xmlns:ds="http://schemas.openxmlformats.org/officeDocument/2006/customXml" ds:itemID="{DF6D99F1-6FD7-4140-AFB1-3F3F57E971E5}">
   <ds:schemaRefs>
     <ds:schemaRef ds:uri="http://schemas.openxmlformats.org/officeDocument/2006/bibliography"/>
   </ds:schemaRefs>

</xml_diff>

<commit_message>
refs #845 2x4 monitor test dokumentiert
Former-commit-id: 7a96a7ca486af251ab601af356773ba93e7e047f
</commit_message>
<xml_diff>
--- a/doc/Bericht/05_Technischer Bericht/06_Hardware Evaluation & Tests/Hardware Evaluation und Tests.docx
+++ b/doc/Bericht/05_Technischer Bericht/06_Hardware Evaluation & Tests/Hardware Evaluation und Tests.docx
@@ -4,7 +4,7 @@
   <w:body>
     <w:p>
       <w:pPr>
-        <w:pStyle w:val="berschrift1"/>
+        <w:pStyle w:val="Heading1"/>
       </w:pPr>
       <w:r>
         <w:t>Hardware Evaluation &amp; Tests</w:t>
@@ -12,7 +12,7 @@
     </w:p>
     <w:p>
       <w:pPr>
-        <w:pStyle w:val="berschrift2"/>
+        <w:pStyle w:val="Heading2"/>
       </w:pPr>
       <w:bookmarkStart w:id="0" w:name="_Toc287347253"/>
       <w:r>
@@ -22,7 +22,7 @@
     </w:p>
     <w:tbl>
       <w:tblPr>
-        <w:tblStyle w:val="MittlereSchattierung1-Akzent1"/>
+        <w:tblStyle w:val="MediumShading1-Accent1"/>
         <w:tblW w:w="0" w:type="auto"/>
         <w:tblInd w:w="-34" w:type="dxa"/>
         <w:tblLook w:val="0420" w:firstRow="1" w:lastRow="0" w:firstColumn="0" w:lastColumn="0" w:noHBand="0" w:noVBand="1"/>
@@ -167,13 +167,27 @@
             <w:tcW w:w="4674" w:type="dxa"/>
           </w:tcPr>
           <w:p>
-            <w:r>
+            <w:pPr>
+              <w:rPr>
+                <w:lang w:val="en-US"/>
+              </w:rPr>
+            </w:pPr>
+            <w:r>
+              <w:rPr>
+                <w:lang w:val="en-US"/>
+              </w:rPr>
               <w:t>Mitsubishi Video Wall</w:t>
             </w:r>
             <w:r>
+              <w:rPr>
+                <w:lang w:val="en-US"/>
+              </w:rPr>
               <w:t>, Review</w:t>
             </w:r>
             <w:r>
+              <w:rPr>
+                <w:lang w:val="en-US"/>
+              </w:rPr>
               <w:t xml:space="preserve"> DirectX</w:t>
             </w:r>
           </w:p>
@@ -220,56 +234,20 @@
           <w:p>
             <w:pPr>
               <w:rPr>
-                <w:lang w:val="fr-CH"/>
+                <w:lang w:val="en-US"/>
               </w:rPr>
             </w:pPr>
-            <w:proofErr w:type="spellStart"/>
             <w:r>
               <w:rPr>
-                <w:lang w:val="fr-CH"/>
+                <w:lang w:val="en-US"/>
               </w:rPr>
-              <w:t>Review</w:t>
-            </w:r>
-            <w:proofErr w:type="spellEnd"/>
+              <w:t>Review DirectX</w:t>
+            </w:r>
             <w:r>
               <w:rPr>
-                <w:lang w:val="fr-CH"/>
+                <w:lang w:val="en-US"/>
               </w:rPr>
-              <w:t xml:space="preserve"> DirectX</w:t>
-            </w:r>
-            <w:r>
-              <w:rPr>
-                <w:lang w:val="fr-CH"/>
-              </w:rPr>
-              <w:t xml:space="preserve">, </w:t>
-            </w:r>
-            <w:proofErr w:type="spellStart"/>
-            <w:r>
-              <w:rPr>
-                <w:lang w:val="fr-CH"/>
-              </w:rPr>
-              <w:t>Review</w:t>
-            </w:r>
-            <w:proofErr w:type="spellEnd"/>
-            <w:r>
-              <w:rPr>
-                <w:lang w:val="fr-CH"/>
-              </w:rPr>
-              <w:t xml:space="preserve"> Mitsubishi </w:t>
-            </w:r>
-            <w:proofErr w:type="spellStart"/>
-            <w:r>
-              <w:rPr>
-                <w:lang w:val="fr-CH"/>
-              </w:rPr>
-              <w:t>Video</w:t>
-            </w:r>
-            <w:proofErr w:type="spellEnd"/>
-            <w:r>
-              <w:rPr>
-                <w:lang w:val="fr-CH"/>
-              </w:rPr>
-              <w:t xml:space="preserve"> Wall</w:t>
+              <w:t>, Review Mitsubishi Video Wall</w:t>
             </w:r>
           </w:p>
         </w:tc>
@@ -302,7 +280,7 @@
     </w:p>
     <w:p>
       <w:pPr>
-        <w:pStyle w:val="berschrift2"/>
+        <w:pStyle w:val="Heading2"/>
       </w:pPr>
       <w:r>
         <w:lastRenderedPageBreak/>
@@ -347,7 +325,7 @@
     </w:p>
     <w:p>
       <w:pPr>
-        <w:pStyle w:val="berschrift3"/>
+        <w:pStyle w:val="Heading3"/>
       </w:pPr>
       <w:bookmarkStart w:id="2" w:name="_Ref319065031"/>
       <w:bookmarkStart w:id="3" w:name="_Toc320601258"/>
@@ -369,7 +347,7 @@
     </w:p>
     <w:p>
       <w:pPr>
-        <w:pStyle w:val="Listenabsatz"/>
+        <w:pStyle w:val="ListParagraph"/>
         <w:numPr>
           <w:ilvl w:val="0"/>
           <w:numId w:val="5"/>
@@ -381,7 +359,7 @@
     </w:p>
     <w:p>
       <w:pPr>
-        <w:pStyle w:val="Listenabsatz"/>
+        <w:pStyle w:val="ListParagraph"/>
         <w:numPr>
           <w:ilvl w:val="0"/>
           <w:numId w:val="5"/>
@@ -393,7 +371,7 @@
     </w:p>
     <w:p>
       <w:pPr>
-        <w:pStyle w:val="Listenabsatz"/>
+        <w:pStyle w:val="ListParagraph"/>
         <w:numPr>
           <w:ilvl w:val="0"/>
           <w:numId w:val="5"/>
@@ -410,7 +388,7 @@
     </w:p>
     <w:p>
       <w:pPr>
-        <w:pStyle w:val="berschrift4"/>
+        <w:pStyle w:val="Heading4"/>
       </w:pPr>
       <w:bookmarkStart w:id="4" w:name="_Ref319068091"/>
       <w:r>
@@ -476,32 +454,19 @@
     </w:p>
     <w:p>
       <w:pPr>
-        <w:pStyle w:val="Beschriftung"/>
+        <w:pStyle w:val="Caption"/>
       </w:pPr>
       <w:r>
         <w:t xml:space="preserve">Abbildung </w:t>
       </w:r>
-      <w:r>
-        <w:fldChar w:fldCharType="begin"/>
-      </w:r>
-      <w:r>
-        <w:instrText xml:space="preserve"> SEQ Abbildung \* ARABIC </w:instrText>
-      </w:r>
-      <w:r>
-        <w:fldChar w:fldCharType="separate"/>
-      </w:r>
-      <w:r>
-        <w:rPr>
-          <w:noProof/>
-        </w:rPr>
-        <w:t>15</w:t>
-      </w:r>
-      <w:r>
-        <w:rPr>
-          <w:noProof/>
-        </w:rPr>
-        <w:fldChar w:fldCharType="end"/>
-      </w:r>
+      <w:fldSimple w:instr=" SEQ Abbildung \* ARABIC ">
+        <w:r>
+          <w:rPr>
+            <w:noProof/>
+          </w:rPr>
+          <w:t>1</w:t>
+        </w:r>
+      </w:fldSimple>
       <w:r>
         <w:t xml:space="preserve"> - </w:t>
       </w:r>
@@ -523,15 +488,7 @@
     </w:p>
     <w:p>
       <w:r>
-        <w:t xml:space="preserve">Wie aus der Aufgabenstellung ersichtlich ist (TODO: Aufgabenstellung), wurde eine Monitorwand mit 3 x 3 55“ Monitoren vorgeschlagen. Zu Beginn wurde befürchtet, dass diese durch ihre Abmessungen übermässig gross in dem Raum erscheinen würde. Auch wurde davon ausgegangen, dass die auf </w:t>
-      </w:r>
-      <w:proofErr w:type="gramStart"/>
-      <w:r>
-        <w:t>der</w:t>
-      </w:r>
-      <w:proofErr w:type="gramEnd"/>
-      <w:r>
-        <w:t xml:space="preserve"> Video Wall dargestellten Elemente nicht auf einen Blick erfasst werden können.</w:t>
+        <w:t>Wie aus der Aufgabenstellung ersichtlich ist (TODO: Aufgabenstellung), wurde eine Monitorwand mit 3 x 3 55“ Monitoren vorgeschlagen. Zu Beginn wurde befürchtet, dass diese durch ihre Abmessungen übermässig gross in dem Raum erscheinen würde. Auch wurde davon ausgegangen, dass die auf der Video Wall dargestellten Elemente nicht auf einen Blick erfasst werden können.</w:t>
       </w:r>
     </w:p>
     <w:p>
@@ -586,32 +543,19 @@
     </w:p>
     <w:p>
       <w:pPr>
-        <w:pStyle w:val="Beschriftung"/>
+        <w:pStyle w:val="Caption"/>
       </w:pPr>
       <w:r>
         <w:t xml:space="preserve">Abbildung </w:t>
       </w:r>
-      <w:r>
-        <w:fldChar w:fldCharType="begin"/>
-      </w:r>
-      <w:r>
-        <w:instrText xml:space="preserve"> SEQ Abbildung \* ARABIC </w:instrText>
-      </w:r>
-      <w:r>
-        <w:fldChar w:fldCharType="separate"/>
-      </w:r>
-      <w:r>
-        <w:rPr>
-          <w:noProof/>
-        </w:rPr>
-        <w:t>16</w:t>
-      </w:r>
-      <w:r>
-        <w:rPr>
-          <w:noProof/>
-        </w:rPr>
-        <w:fldChar w:fldCharType="end"/>
-      </w:r>
+      <w:fldSimple w:instr=" SEQ Abbildung \* ARABIC ">
+        <w:r>
+          <w:rPr>
+            <w:noProof/>
+          </w:rPr>
+          <w:t>2</w:t>
+        </w:r>
+      </w:fldSimple>
       <w:r>
         <w:t xml:space="preserve"> - </w:t>
       </w:r>
@@ -639,15 +583,7 @@
     </w:p>
     <w:p>
       <w:r>
-        <w:t xml:space="preserve">Durch die anschauliche Projektion konnte sich das Team jedoch von dem Gegenteil überzeugen. Das auf </w:t>
-      </w:r>
-      <w:proofErr w:type="gramStart"/>
-      <w:r>
-        <w:t>der</w:t>
-      </w:r>
-      <w:proofErr w:type="gramEnd"/>
-      <w:r>
-        <w:t xml:space="preserve"> Video Wall dargestellte Poster besitzt in dieser</w:t>
+        <w:t>Durch die anschauliche Projektion konnte sich das Team jedoch von dem Gegenteil überzeugen. Das auf der Video Wall dargestellte Poster besitzt in dieser</w:t>
       </w:r>
       <w:r>
         <w:t xml:space="preserve"> Variante eine angenehme Grösse</w:t>
@@ -664,7 +600,7 @@
     </w:p>
     <w:p>
       <w:pPr>
-        <w:pStyle w:val="berschrift4"/>
+        <w:pStyle w:val="Heading4"/>
       </w:pPr>
       <w:bookmarkStart w:id="5" w:name="_Ref319068033"/>
       <w:r>
@@ -730,32 +666,19 @@
     </w:p>
     <w:p>
       <w:pPr>
-        <w:pStyle w:val="Beschriftung"/>
+        <w:pStyle w:val="Caption"/>
       </w:pPr>
       <w:r>
         <w:t xml:space="preserve">Abbildung </w:t>
       </w:r>
-      <w:r>
-        <w:fldChar w:fldCharType="begin"/>
-      </w:r>
-      <w:r>
-        <w:instrText xml:space="preserve"> SEQ Abbildung \* ARABIC </w:instrText>
-      </w:r>
-      <w:r>
-        <w:fldChar w:fldCharType="separate"/>
-      </w:r>
-      <w:r>
-        <w:rPr>
-          <w:noProof/>
-        </w:rPr>
-        <w:t>17</w:t>
-      </w:r>
-      <w:r>
-        <w:rPr>
-          <w:noProof/>
-        </w:rPr>
-        <w:fldChar w:fldCharType="end"/>
-      </w:r>
+      <w:fldSimple w:instr=" SEQ Abbildung \* ARABIC ">
+        <w:r>
+          <w:rPr>
+            <w:noProof/>
+          </w:rPr>
+          <w:t>3</w:t>
+        </w:r>
+      </w:fldSimple>
       <w:r>
         <w:t xml:space="preserve"> - Variante B: 2 x 2 55" Monitore, Ansicht</w:t>
       </w:r>
@@ -853,33 +776,20 @@
     </w:p>
     <w:p>
       <w:pPr>
-        <w:pStyle w:val="Beschriftung"/>
+        <w:pStyle w:val="Caption"/>
       </w:pPr>
       <w:bookmarkStart w:id="6" w:name="_Ref319068177"/>
       <w:r>
         <w:t xml:space="preserve">Abbildung </w:t>
       </w:r>
-      <w:r>
-        <w:fldChar w:fldCharType="begin"/>
-      </w:r>
-      <w:r>
-        <w:instrText xml:space="preserve"> SEQ Abbildung \* ARABIC </w:instrText>
-      </w:r>
-      <w:r>
-        <w:fldChar w:fldCharType="separate"/>
-      </w:r>
-      <w:r>
-        <w:rPr>
-          <w:noProof/>
-        </w:rPr>
-        <w:t>18</w:t>
-      </w:r>
-      <w:r>
-        <w:rPr>
-          <w:noProof/>
-        </w:rPr>
-        <w:fldChar w:fldCharType="end"/>
-      </w:r>
+      <w:fldSimple w:instr=" SEQ Abbildung \* ARABIC ">
+        <w:r>
+          <w:rPr>
+            <w:noProof/>
+          </w:rPr>
+          <w:t>4</w:t>
+        </w:r>
+      </w:fldSimple>
       <w:r>
         <w:t xml:space="preserve"> - </w:t>
       </w:r>
@@ -997,7 +907,7 @@
     </w:p>
     <w:p>
       <w:pPr>
-        <w:pStyle w:val="berschrift4"/>
+        <w:pStyle w:val="Heading4"/>
       </w:pPr>
       <w:r>
         <w:t>Variante C: 1 x 6 55“ Monitore</w:t>
@@ -1061,32 +971,19 @@
     </w:p>
     <w:p>
       <w:pPr>
-        <w:pStyle w:val="Beschriftung"/>
+        <w:pStyle w:val="Caption"/>
       </w:pPr>
       <w:r>
         <w:t xml:space="preserve">Abbildung </w:t>
       </w:r>
-      <w:r>
-        <w:fldChar w:fldCharType="begin"/>
-      </w:r>
-      <w:r>
-        <w:instrText xml:space="preserve"> SEQ Abbildung \* ARABIC </w:instrText>
-      </w:r>
-      <w:r>
-        <w:fldChar w:fldCharType="separate"/>
-      </w:r>
-      <w:r>
-        <w:rPr>
-          <w:noProof/>
-        </w:rPr>
-        <w:t>19</w:t>
-      </w:r>
-      <w:r>
-        <w:rPr>
-          <w:noProof/>
-        </w:rPr>
-        <w:fldChar w:fldCharType="end"/>
-      </w:r>
+      <w:fldSimple w:instr=" SEQ Abbildung \* ARABIC ">
+        <w:r>
+          <w:rPr>
+            <w:noProof/>
+          </w:rPr>
+          <w:t>5</w:t>
+        </w:r>
+      </w:fldSimple>
       <w:r>
         <w:t xml:space="preserve"> - Variante C: 1 x 6 55" Monitore, Ansicht</w:t>
       </w:r>
@@ -1185,35 +1082,25 @@
     </w:p>
     <w:p>
       <w:pPr>
-        <w:pStyle w:val="Beschriftung"/>
+        <w:pStyle w:val="Caption"/>
       </w:pPr>
       <w:bookmarkStart w:id="7" w:name="_Ref318900849"/>
       <w:r>
         <w:t xml:space="preserve">Abbildung </w:t>
       </w:r>
-      <w:r>
-        <w:fldChar w:fldCharType="begin"/>
-      </w:r>
-      <w:r>
-        <w:instrText xml:space="preserve"> SEQ Abbildung \* ARABIC </w:instrText>
-      </w:r>
-      <w:r>
-        <w:fldChar w:fldCharType="separate"/>
-      </w:r>
-      <w:r>
-        <w:rPr>
-          <w:noProof/>
-        </w:rPr>
-        <w:t>20</w:t>
-      </w:r>
-      <w:r>
-        <w:rPr>
-          <w:noProof/>
-        </w:rPr>
-        <w:fldChar w:fldCharType="end"/>
-      </w:r>
-      <w:r>
-        <w:t xml:space="preserve"> - Variante A: 1 x 6 55" Monitore, Hellraumprojektor Test</w:t>
+      <w:fldSimple w:instr=" SEQ Abbildung \* ARABIC ">
+        <w:r>
+          <w:rPr>
+            <w:noProof/>
+          </w:rPr>
+          <w:t>6</w:t>
+        </w:r>
+      </w:fldSimple>
+      <w:r>
+        <w:t xml:space="preserve"> - Variante C</w:t>
+      </w:r>
+      <w:r>
+        <w:t>: 1 x 6 55" Monitore, Hellraumprojektor Test</w:t>
       </w:r>
       <w:bookmarkEnd w:id="7"/>
     </w:p>
@@ -1252,20 +1139,295 @@
         <w:t xml:space="preserve"> </w:t>
       </w:r>
       <w:r>
-        <w:t xml:space="preserve">mit ihrer geringen Höhe im Raum verloren wirkt, obwohl dieser selbst auch über keine grosse Höhe verfügt. Der Hauptnachteil ist jedoch, dass für diese Länge der Monitorkonstellation mehrere </w:t>
-      </w:r>
-      <w:proofErr w:type="spellStart"/>
-      <w:r>
-        <w:t>Kinects</w:t>
-      </w:r>
-      <w:proofErr w:type="spellEnd"/>
-      <w:r>
-        <w:t xml:space="preserve"> benötigt werden würden, um den gesamten Bereich mit Sensoren abdecken zu können. Dies würde die Entwicklung verkomplizieren.</w:t>
+        <w:t>mit ihrer geringen Höhe im Raum verloren wirkt, obwohl dieser selbst auch über keine grosse Höhe verfügt. Der Hauptnachteil ist jedoch, dass für diese Länge der Monitorkonstellation mehrere Kinects benötigt werden würden, um den gesamten Bereich mit Sensoren abdecken zu können. Dies würde die Entwicklung verkomplizieren.</w:t>
       </w:r>
     </w:p>
     <w:p>
       <w:pPr>
-        <w:pStyle w:val="berschrift4"/>
+        <w:pStyle w:val="Heading4"/>
+      </w:pPr>
+      <w:r>
+        <w:t>Variante D</w:t>
+      </w:r>
+      <w:r>
+        <w:t>: 2 x 4 55“ Monitore</w:t>
+      </w:r>
+    </w:p>
+    <w:p>
+      <w:r>
+        <w:rPr>
+          <w:noProof/>
+          <w:lang w:eastAsia="de-CH"/>
+        </w:rPr>
+        <w:drawing>
+          <wp:inline distT="0" distB="0" distL="0" distR="0" wp14:anchorId="219E8BF5" wp14:editId="5A6C0700">
+            <wp:extent cx="5116409" cy="1901952"/>
+            <wp:effectExtent l="0" t="0" r="8255" b="3175"/>
+            <wp:docPr id="1" name="Picture 1"/>
+            <wp:cNvGraphicFramePr>
+              <a:graphicFrameLocks xmlns:a="http://schemas.openxmlformats.org/drawingml/2006/main" noChangeAspect="1"/>
+            </wp:cNvGraphicFramePr>
+            <a:graphic xmlns:a="http://schemas.openxmlformats.org/drawingml/2006/main">
+              <a:graphicData uri="http://schemas.openxmlformats.org/drawingml/2006/picture">
+                <pic:pic xmlns:pic="http://schemas.openxmlformats.org/drawingml/2006/picture">
+                  <pic:nvPicPr>
+                    <pic:cNvPr id="0" name="Ansichten.png"/>
+                    <pic:cNvPicPr/>
+                  </pic:nvPicPr>
+                  <pic:blipFill rotWithShape="1">
+                    <a:blip r:embed="rId13" cstate="print">
+                      <a:extLst>
+                        <a:ext uri="{28A0092B-C50C-407E-A947-70E740481C1C}">
+                          <a14:useLocalDpi xmlns:a14="http://schemas.microsoft.com/office/drawing/2010/main" val="0"/>
+                        </a:ext>
+                      </a:extLst>
+                    </a:blip>
+                    <a:srcRect l="4720" t="16866" r="4861" b="13957"/>
+                    <a:stretch/>
+                  </pic:blipFill>
+                  <pic:spPr bwMode="auto">
+                    <a:xfrm>
+                      <a:off x="0" y="0"/>
+                      <a:ext cx="5128100" cy="1906298"/>
+                    </a:xfrm>
+                    <a:prstGeom prst="rect">
+                      <a:avLst/>
+                    </a:prstGeom>
+                    <a:ln>
+                      <a:noFill/>
+                    </a:ln>
+                    <a:extLst>
+                      <a:ext uri="{53640926-AAD7-44D8-BBD7-CCE9431645EC}">
+                        <a14:shadowObscured xmlns:a14="http://schemas.microsoft.com/office/drawing/2010/main"/>
+                      </a:ext>
+                    </a:extLst>
+                  </pic:spPr>
+                </pic:pic>
+              </a:graphicData>
+            </a:graphic>
+          </wp:inline>
+        </w:drawing>
+      </w:r>
+    </w:p>
+    <w:p>
+      <w:pPr>
+        <w:pStyle w:val="Caption"/>
+      </w:pPr>
+      <w:r>
+        <w:t xml:space="preserve">Abbildung </w:t>
+      </w:r>
+      <w:fldSimple w:instr=" SEQ Abbildung \* ARABIC ">
+        <w:r>
+          <w:rPr>
+            <w:noProof/>
+          </w:rPr>
+          <w:t>7</w:t>
+        </w:r>
+      </w:fldSimple>
+      <w:r>
+        <w:t xml:space="preserve"> - Variante D: 2 x 4 55“ Monitore, Ansicht</w:t>
+      </w:r>
+    </w:p>
+    <w:p>
+      <w:r>
+        <w:t xml:space="preserve">Im Text XY(TODO: Verlinkung) wurde getestet, ob die Performance Probleme durch die 2. Grafikkarte hervorgerufen wurde. </w:t>
+      </w:r>
+      <w:r>
+        <w:t xml:space="preserve">Aber würde </w:t>
+      </w:r>
+      <w:r>
+        <w:t xml:space="preserve">sich </w:t>
+      </w:r>
+      <w:r>
+        <w:t xml:space="preserve">eine </w:t>
+      </w:r>
+      <w:r>
+        <w:t>geeignete Konstellation mit 8 Monitoren finden lassen?</w:t>
+      </w:r>
+      <w:r>
+        <w:t xml:space="preserve"> </w:t>
+      </w:r>
+      <w:r>
+        <w:t>Um diese Frage zu beantworte</w:t>
+      </w:r>
+      <w:r>
+        <w:t>n</w:t>
+      </w:r>
+      <w:r>
+        <w:t>,</w:t>
+      </w:r>
+      <w:r>
+        <w:t xml:space="preserve"> entschied sich das Team am 15.05.2012 dazu, eine 2 x 4 55“ Monitor Variante zu prüfen.</w:t>
+      </w:r>
+    </w:p>
+    <w:p>
+      <w:r>
+        <w:rPr>
+          <w:noProof/>
+          <w:lang w:eastAsia="de-CH"/>
+        </w:rPr>
+        <w:lastRenderedPageBreak/>
+        <w:drawing>
+          <wp:inline distT="0" distB="0" distL="0" distR="0">
+            <wp:extent cx="5760720" cy="4320540"/>
+            <wp:effectExtent l="0" t="0" r="0" b="3810"/>
+            <wp:docPr id="2" name="Picture 2"/>
+            <wp:cNvGraphicFramePr>
+              <a:graphicFrameLocks xmlns:a="http://schemas.openxmlformats.org/drawingml/2006/main" noChangeAspect="1"/>
+            </wp:cNvGraphicFramePr>
+            <a:graphic xmlns:a="http://schemas.openxmlformats.org/drawingml/2006/main">
+              <a:graphicData uri="http://schemas.openxmlformats.org/drawingml/2006/picture">
+                <pic:pic xmlns:pic="http://schemas.openxmlformats.org/drawingml/2006/picture">
+                  <pic:nvPicPr>
+                    <pic:cNvPr id="0" name="2x4 monitor test.jpg"/>
+                    <pic:cNvPicPr/>
+                  </pic:nvPicPr>
+                  <pic:blipFill>
+                    <a:blip r:embed="rId14" cstate="print">
+                      <a:extLst>
+                        <a:ext uri="{28A0092B-C50C-407E-A947-70E740481C1C}">
+                          <a14:useLocalDpi xmlns:a14="http://schemas.microsoft.com/office/drawing/2010/main" val="0"/>
+                        </a:ext>
+                      </a:extLst>
+                    </a:blip>
+                    <a:stretch>
+                      <a:fillRect/>
+                    </a:stretch>
+                  </pic:blipFill>
+                  <pic:spPr>
+                    <a:xfrm>
+                      <a:off x="0" y="0"/>
+                      <a:ext cx="5760720" cy="4320540"/>
+                    </a:xfrm>
+                    <a:prstGeom prst="rect">
+                      <a:avLst/>
+                    </a:prstGeom>
+                  </pic:spPr>
+                </pic:pic>
+              </a:graphicData>
+            </a:graphic>
+          </wp:inline>
+        </w:drawing>
+      </w:r>
+    </w:p>
+    <w:p>
+      <w:pPr>
+        <w:pStyle w:val="Caption"/>
+      </w:pPr>
+      <w:bookmarkStart w:id="8" w:name="_Ref324861946"/>
+      <w:r>
+        <w:t xml:space="preserve">Abbildung </w:t>
+      </w:r>
+      <w:fldSimple w:instr=" SEQ Abbildung \* ARABIC ">
+        <w:r>
+          <w:rPr>
+            <w:noProof/>
+          </w:rPr>
+          <w:t>8</w:t>
+        </w:r>
+      </w:fldSimple>
+      <w:r>
+        <w:t xml:space="preserve"> - Variante D: 2 x 4 55" Monitore, Hellraumprojektor Test</w:t>
+      </w:r>
+      <w:bookmarkEnd w:id="8"/>
+    </w:p>
+    <w:p>
+      <w:r>
+        <w:t xml:space="preserve">Wie durch </w:t>
+      </w:r>
+      <w:r>
+        <w:fldChar w:fldCharType="begin"/>
+      </w:r>
+      <w:r>
+        <w:instrText xml:space="preserve"> REF _Ref324861946 \h </w:instrText>
+      </w:r>
+      <w:r>
+        <w:fldChar w:fldCharType="separate"/>
+      </w:r>
+      <w:r>
+        <w:t xml:space="preserve">Abbildung </w:t>
+      </w:r>
+      <w:r>
+        <w:rPr>
+          <w:noProof/>
+        </w:rPr>
+        <w:t>8</w:t>
+      </w:r>
+      <w:r>
+        <w:t xml:space="preserve"> - Variante D: 2 x 4 55" Monitore, Hellraumprojektor Test</w:t>
+      </w:r>
+      <w:r>
+        <w:fldChar w:fldCharType="end"/>
+      </w:r>
+      <w:r>
+        <w:t xml:space="preserve"> ersichtlich ist, findet auch diese Mo</w:t>
+      </w:r>
+      <w:r>
+        <w:t>nitorkonstellation gut im Raum P</w:t>
+      </w:r>
+      <w:r>
+        <w:t xml:space="preserve">latz. </w:t>
+      </w:r>
+      <w:r>
+        <w:t xml:space="preserve"> Jedoch ist diese oben und unten wesentlich knapper als bei </w:t>
+      </w:r>
+      <w:r>
+        <w:fldChar w:fldCharType="begin"/>
+      </w:r>
+      <w:r>
+        <w:instrText xml:space="preserve"> REF _Ref319068091 \r \h </w:instrText>
+      </w:r>
+      <w:r>
+        <w:fldChar w:fldCharType="separate"/>
+      </w:r>
+      <w:r>
+        <w:t>I.2.1.1</w:t>
+      </w:r>
+      <w:r>
+        <w:fldChar w:fldCharType="end"/>
+      </w:r>
+      <w:r>
+        <w:t xml:space="preserve"> </w:t>
+      </w:r>
+      <w:r>
+        <w:fldChar w:fldCharType="begin"/>
+      </w:r>
+      <w:r>
+        <w:instrText xml:space="preserve"> REF _Ref319068091 \h </w:instrText>
+      </w:r>
+      <w:r>
+        <w:fldChar w:fldCharType="separate"/>
+      </w:r>
+      <w:r>
+        <w:t>Variante A: 3 x 3 55“ Monitore</w:t>
+      </w:r>
+      <w:r>
+        <w:fldChar w:fldCharType="end"/>
+      </w:r>
+      <w:r>
+        <w:t>.</w:t>
+      </w:r>
+      <w:r>
+        <w:t xml:space="preserve"> Das Poster kann bi dieser Variante gut platziert werden. Diese Variante hat den Vorteil, dass </w:t>
+      </w:r>
+      <w:r>
+        <w:t>in</w:t>
+      </w:r>
+      <w:r>
+        <w:t xml:space="preserve"> d</w:t>
+      </w:r>
+      <w:r>
+        <w:t>er</w:t>
+      </w:r>
+      <w:bookmarkStart w:id="9" w:name="_GoBack"/>
+      <w:bookmarkEnd w:id="9"/>
+      <w:r>
+        <w:t xml:space="preserve"> Applikation mehr Platz für das Skelett, welches unten platziert werden soll und das Menu, welches oben Platz findet, bietet.</w:t>
+      </w:r>
+    </w:p>
+    <w:p>
+      <w:pPr>
+        <w:pStyle w:val="Heading4"/>
       </w:pPr>
       <w:r>
         <w:t>Fazit</w:t>
@@ -1283,7 +1445,7 @@
     </w:p>
     <w:tbl>
       <w:tblPr>
-        <w:tblStyle w:val="MittlereSchattierung1-Akzent1"/>
+        <w:tblStyle w:val="MediumShading1-Accent1"/>
         <w:tblW w:w="0" w:type="auto"/>
         <w:tblInd w:w="108" w:type="dxa"/>
         <w:tblLayout w:type="fixed"/>
@@ -2610,7 +2772,6 @@
               <w:rPr>
                 <w:b/>
               </w:rPr>
-              <w:lastRenderedPageBreak/>
               <w:t>Rang</w:t>
             </w:r>
           </w:p>
@@ -2873,6 +3034,7 @@
           </w:tcPr>
           <w:p>
             <w:r>
+              <w:lastRenderedPageBreak/>
               <w:t>Bemerkung: Die Gewichtungs- / Bewertungsskala geht von 1 (am schlechtesten) bis 5 (am besten).</w:t>
             </w:r>
           </w:p>
@@ -2891,40 +3053,27 @@
     </w:tbl>
     <w:p>
       <w:pPr>
-        <w:pStyle w:val="Beschriftung"/>
-      </w:pPr>
-      <w:bookmarkStart w:id="8" w:name="_Ref320546124"/>
+        <w:pStyle w:val="Caption"/>
+      </w:pPr>
+      <w:bookmarkStart w:id="10" w:name="_Ref320546124"/>
       <w:r>
         <w:t xml:space="preserve">Tabelle </w:t>
       </w:r>
-      <w:r>
-        <w:fldChar w:fldCharType="begin"/>
-      </w:r>
-      <w:r>
-        <w:instrText xml:space="preserve"> SEQ Tabelle \* ARABIC </w:instrText>
-      </w:r>
-      <w:r>
-        <w:fldChar w:fldCharType="separate"/>
-      </w:r>
-      <w:r>
-        <w:rPr>
-          <w:noProof/>
-        </w:rPr>
-        <w:t>3</w:t>
-      </w:r>
-      <w:r>
-        <w:rPr>
-          <w:noProof/>
-        </w:rPr>
-        <w:fldChar w:fldCharType="end"/>
-      </w:r>
+      <w:fldSimple w:instr=" SEQ Tabelle \* ARABIC ">
+        <w:r>
+          <w:rPr>
+            <w:noProof/>
+          </w:rPr>
+          <w:t>3</w:t>
+        </w:r>
+      </w:fldSimple>
       <w:r>
         <w:t xml:space="preserve"> </w:t>
       </w:r>
       <w:r>
         <w:t>- Nutzwertanalyse: Monitorkonstellation für Video Wall</w:t>
       </w:r>
-      <w:bookmarkEnd w:id="8"/>
+      <w:bookmarkEnd w:id="10"/>
     </w:p>
     <w:p>
       <w:r>
@@ -2934,13 +3083,8 @@
         <w:t xml:space="preserve"> der </w:t>
       </w:r>
       <w:r>
-        <w:t>Analyse (</w:t>
-      </w:r>
-      <w:proofErr w:type="gramStart"/>
-      <w:r>
-        <w:t xml:space="preserve">siehe </w:t>
-      </w:r>
-      <w:proofErr w:type="gramEnd"/>
+        <w:t xml:space="preserve">Analyse (siehe </w:t>
+      </w:r>
       <w:r>
         <w:fldChar w:fldCharType="begin"/>
       </w:r>
@@ -3053,7 +3197,7 @@
     </w:p>
     <w:p>
       <w:pPr>
-        <w:pStyle w:val="berschrift3"/>
+        <w:pStyle w:val="Heading3"/>
       </w:pPr>
       <w:r>
         <w:lastRenderedPageBreak/>
@@ -3062,15 +3206,7 @@
     </w:p>
     <w:p>
       <w:r>
-        <w:t xml:space="preserve">Zu Beginn lag der HSR eine Offerte für </w:t>
-      </w:r>
-      <w:proofErr w:type="gramStart"/>
-      <w:r>
-        <w:t>eine</w:t>
-      </w:r>
-      <w:proofErr w:type="gramEnd"/>
-      <w:r>
-        <w:t xml:space="preserve"> Video Wall zu Ver</w:t>
+        <w:t>Zu Beginn lag der HSR eine Offerte für eine Video Wall zu Ver</w:t>
       </w:r>
       <w:r>
         <w:t>fügung, welche die Bildschirme m</w:t>
@@ -3124,15 +3260,7 @@
         <w:t>.</w:t>
       </w:r>
       <w:r>
-        <w:t xml:space="preserve"> Die Wall </w:t>
-      </w:r>
-      <w:proofErr w:type="gramStart"/>
-      <w:r>
-        <w:t>ist</w:t>
-      </w:r>
-      <w:proofErr w:type="gramEnd"/>
-      <w:r>
-        <w:t xml:space="preserve"> damit aber auf eine maximal</w:t>
+        <w:t xml:space="preserve"> Die Wall ist damit aber auf eine maximal</w:t>
       </w:r>
       <w:r>
         <w:t>e</w:t>
@@ -3174,15 +3302,7 @@
         <w:t xml:space="preserve">einer Grafikkartenlösung </w:t>
       </w:r>
       <w:r>
-        <w:t xml:space="preserve">zu suchen, mit </w:t>
-      </w:r>
-      <w:proofErr w:type="gramStart"/>
-      <w:r>
-        <w:t>welcher neun Bildschirme</w:t>
-      </w:r>
-      <w:proofErr w:type="gramEnd"/>
-      <w:r>
-        <w:t xml:space="preserve"> angesteuert werden können</w:t>
+        <w:t>zu suchen, mit welcher neun Bildschirme angesteuert werden können</w:t>
       </w:r>
       <w:r>
         <w:t>.</w:t>
@@ -3202,20 +3322,20 @@
     </w:p>
     <w:p>
       <w:pPr>
-        <w:pStyle w:val="berschrift4"/>
+        <w:pStyle w:val="Heading4"/>
       </w:pPr>
       <w:r>
         <w:t xml:space="preserve"> </w:t>
       </w:r>
-      <w:bookmarkStart w:id="9" w:name="_Toc320601259"/>
-      <w:bookmarkStart w:id="10" w:name="_Ref324081784"/>
-      <w:bookmarkStart w:id="11" w:name="_Ref324081792"/>
+      <w:bookmarkStart w:id="11" w:name="_Toc320601259"/>
+      <w:bookmarkStart w:id="12" w:name="_Ref324081784"/>
+      <w:bookmarkStart w:id="13" w:name="_Ref324081792"/>
       <w:r>
         <w:t>Grafikkarten</w:t>
       </w:r>
-      <w:bookmarkEnd w:id="9"/>
-      <w:bookmarkEnd w:id="10"/>
       <w:bookmarkEnd w:id="11"/>
+      <w:bookmarkEnd w:id="12"/>
+      <w:bookmarkEnd w:id="13"/>
     </w:p>
     <w:p>
       <w:r>
@@ -3227,33 +3347,20 @@
     </w:p>
     <w:p>
       <w:r>
-        <w:t xml:space="preserve">Die Offerte der Firma </w:t>
-      </w:r>
-      <w:proofErr w:type="spellStart"/>
-      <w:r>
-        <w:t>Matrox</w:t>
-      </w:r>
-      <w:proofErr w:type="spellEnd"/>
-      <w:r>
-        <w:t xml:space="preserve"> konnte eine sehr zufriedenstellende Lösung anbieten. Folgende Karten wurden gewählt:</w:t>
+        <w:t>Die Offerte der Firma Matrox konnte eine sehr zufriedenstellende Lösung anbieten. Folgende Karten wurden gewählt:</w:t>
       </w:r>
     </w:p>
     <w:p>
       <w:pPr>
-        <w:pStyle w:val="Listenabsatz"/>
+        <w:pStyle w:val="ListParagraph"/>
         <w:numPr>
           <w:ilvl w:val="0"/>
           <w:numId w:val="6"/>
         </w:numPr>
         <w:ind w:hanging="720"/>
       </w:pPr>
-      <w:proofErr w:type="spellStart"/>
-      <w:r>
-        <w:t>Matrox</w:t>
-      </w:r>
-      <w:proofErr w:type="spellEnd"/>
-      <w:r>
-        <w:t xml:space="preserve"> M9188 mit 8 Anschlüssen</w:t>
+      <w:r>
+        <w:t>Matrox M9188 mit 8 Anschlüssen</w:t>
       </w:r>
     </w:p>
     <w:p>
@@ -3278,7 +3385,7 @@
                     <pic:cNvPicPr/>
                   </pic:nvPicPr>
                   <pic:blipFill rotWithShape="1">
-                    <a:blip r:embed="rId13"/>
+                    <a:blip r:embed="rId15"/>
                     <a:srcRect l="11098" r="5725" b="1598"/>
                     <a:stretch/>
                   </pic:blipFill>
@@ -3308,42 +3415,21 @@
     </w:p>
     <w:p>
       <w:pPr>
-        <w:pStyle w:val="Beschriftung"/>
+        <w:pStyle w:val="Caption"/>
       </w:pPr>
       <w:r>
         <w:t xml:space="preserve">Abbildung </w:t>
       </w:r>
-      <w:r>
-        <w:fldChar w:fldCharType="begin"/>
-      </w:r>
-      <w:r>
-        <w:instrText xml:space="preserve"> SEQ Abbildung \* ARABIC </w:instrText>
-      </w:r>
-      <w:r>
-        <w:fldChar w:fldCharType="separate"/>
-      </w:r>
-      <w:r>
-        <w:rPr>
-          <w:noProof/>
-        </w:rPr>
-        <w:t>21</w:t>
-      </w:r>
-      <w:r>
-        <w:rPr>
-          <w:noProof/>
-        </w:rPr>
-        <w:fldChar w:fldCharType="end"/>
-      </w:r>
-      <w:r>
-        <w:t xml:space="preserve"> - </w:t>
-      </w:r>
-      <w:proofErr w:type="spellStart"/>
-      <w:r>
-        <w:t>Matrox</w:t>
-      </w:r>
-      <w:proofErr w:type="spellEnd"/>
-      <w:r>
-        <w:t xml:space="preserve"> M9188</w:t>
+      <w:fldSimple w:instr=" SEQ Abbildung \* ARABIC ">
+        <w:r>
+          <w:rPr>
+            <w:noProof/>
+          </w:rPr>
+          <w:t>9</w:t>
+        </w:r>
+      </w:fldSimple>
+      <w:r>
+        <w:t xml:space="preserve"> - Matrox M9188</w:t>
       </w:r>
       <w:r>
         <w:br/>
@@ -3351,20 +3437,15 @@
     </w:p>
     <w:p>
       <w:pPr>
-        <w:pStyle w:val="Listenabsatz"/>
+        <w:pStyle w:val="ListParagraph"/>
         <w:numPr>
           <w:ilvl w:val="0"/>
           <w:numId w:val="6"/>
         </w:numPr>
         <w:ind w:hanging="720"/>
       </w:pPr>
-      <w:proofErr w:type="spellStart"/>
-      <w:r>
-        <w:t>Matrox</w:t>
-      </w:r>
-      <w:proofErr w:type="spellEnd"/>
-      <w:r>
-        <w:t xml:space="preserve"> M9128 mit 2 Anschlüssen</w:t>
+      <w:r>
+        <w:t>Matrox M9128 mit 2 Anschlüssen</w:t>
       </w:r>
     </w:p>
     <w:p>
@@ -3389,7 +3470,7 @@
                     <pic:cNvPicPr/>
                   </pic:nvPicPr>
                   <pic:blipFill>
-                    <a:blip r:embed="rId14"/>
+                    <a:blip r:embed="rId16"/>
                     <a:stretch>
                       <a:fillRect/>
                     </a:stretch>
@@ -3412,42 +3493,21 @@
     </w:p>
     <w:p>
       <w:pPr>
-        <w:pStyle w:val="Beschriftung"/>
+        <w:pStyle w:val="Caption"/>
       </w:pPr>
       <w:r>
         <w:t xml:space="preserve">Abbildung </w:t>
       </w:r>
-      <w:r>
-        <w:fldChar w:fldCharType="begin"/>
-      </w:r>
-      <w:r>
-        <w:instrText xml:space="preserve"> SEQ Abbildung \* ARABIC </w:instrText>
-      </w:r>
-      <w:r>
-        <w:fldChar w:fldCharType="separate"/>
-      </w:r>
-      <w:r>
-        <w:rPr>
-          <w:noProof/>
-        </w:rPr>
-        <w:t>22</w:t>
-      </w:r>
-      <w:r>
-        <w:rPr>
-          <w:noProof/>
-        </w:rPr>
-        <w:fldChar w:fldCharType="end"/>
-      </w:r>
-      <w:r>
-        <w:t xml:space="preserve"> - </w:t>
-      </w:r>
-      <w:proofErr w:type="spellStart"/>
-      <w:r>
-        <w:t>Matrox</w:t>
-      </w:r>
-      <w:proofErr w:type="spellEnd"/>
-      <w:r>
-        <w:t xml:space="preserve"> </w:t>
+      <w:fldSimple w:instr=" SEQ Abbildung \* ARABIC ">
+        <w:r>
+          <w:rPr>
+            <w:noProof/>
+          </w:rPr>
+          <w:t>10</w:t>
+        </w:r>
+      </w:fldSimple>
+      <w:r>
+        <w:t xml:space="preserve"> - Matrox </w:t>
       </w:r>
       <w:r>
         <w:t>M9128</w:t>
@@ -3455,7 +3515,7 @@
     </w:p>
     <w:p>
       <w:pPr>
-        <w:pStyle w:val="berschrift4"/>
+        <w:pStyle w:val="Heading4"/>
       </w:pPr>
       <w:r>
         <w:t>Aufbau</w:t>
@@ -3485,15 +3545,7 @@
       </w:r>
       <w:r>
         <w:lastRenderedPageBreak/>
-        <w:t xml:space="preserve">Zoll) angeschlossen mit je einer maximalen Auflösung von 1680 x 1050. Dies entspricht nicht ganz dem vorgesehenen Setup von 3x3 </w:t>
-      </w:r>
-      <w:proofErr w:type="spellStart"/>
-      <w:r>
-        <w:t>FullHD</w:t>
-      </w:r>
-      <w:proofErr w:type="spellEnd"/>
-      <w:r>
-        <w:t xml:space="preserve"> Monitoren, ist aber für ein Testsetup ausreichend.</w:t>
+        <w:t>Zoll) angeschlossen mit je einer maximalen Auflösung von 1680 x 1050. Dies entspricht nicht ganz dem vorgesehenen Setup von 3x3 FullHD Monitoren, ist aber für ein Testsetup ausreichend.</w:t>
       </w:r>
     </w:p>
     <w:p>
@@ -3518,7 +3570,7 @@
                     <pic:cNvPicPr/>
                   </pic:nvPicPr>
                   <pic:blipFill>
-                    <a:blip r:embed="rId15" cstate="print">
+                    <a:blip r:embed="rId17" cstate="print">
                       <a:extLst>
                         <a:ext uri="{28A0092B-C50C-407E-A947-70E740481C1C}">
                           <a14:useLocalDpi xmlns:a14="http://schemas.microsoft.com/office/drawing/2010/main" val="0"/>
@@ -3547,39 +3599,26 @@
     </w:p>
     <w:p>
       <w:pPr>
-        <w:pStyle w:val="Beschriftung"/>
+        <w:pStyle w:val="Caption"/>
       </w:pPr>
       <w:r>
         <w:t xml:space="preserve">Abbildung </w:t>
       </w:r>
-      <w:r>
-        <w:fldChar w:fldCharType="begin"/>
-      </w:r>
-      <w:r>
-        <w:instrText xml:space="preserve"> SEQ Abbildung \* ARABIC </w:instrText>
-      </w:r>
-      <w:r>
-        <w:fldChar w:fldCharType="separate"/>
-      </w:r>
-      <w:r>
-        <w:rPr>
-          <w:noProof/>
-        </w:rPr>
-        <w:t>3</w:t>
-      </w:r>
-      <w:r>
-        <w:rPr>
-          <w:noProof/>
-        </w:rPr>
-        <w:fldChar w:fldCharType="end"/>
-      </w:r>
+      <w:fldSimple w:instr=" SEQ Abbildung \* ARABIC ">
+        <w:r>
+          <w:rPr>
+            <w:noProof/>
+          </w:rPr>
+          <w:t>11</w:t>
+        </w:r>
+      </w:fldSimple>
       <w:r>
         <w:t xml:space="preserve"> - Testhardware</w:t>
       </w:r>
     </w:p>
     <w:p>
       <w:pPr>
-        <w:pStyle w:val="berschrift4"/>
+        <w:pStyle w:val="Heading4"/>
       </w:pPr>
       <w:r>
         <w:t>Performance Tests mit WPF Applikationen</w:t>
@@ -3587,7 +3626,7 @@
     </w:p>
     <w:p>
       <w:pPr>
-        <w:pStyle w:val="berschrift5"/>
+        <w:pStyle w:val="Heading5"/>
       </w:pPr>
       <w:r>
         <w:t>Übersicht</w:t>
@@ -3597,14 +3636,14 @@
       <w:r>
         <w:t>Um zu testen, wie flüssig verschiedene WPF Applikationen auf der Test Wall laufen, wurde einerseits die Studienarbeit Project Flip 2.0</w:t>
       </w:r>
-      <w:bookmarkStart w:id="12" w:name="_Ref322085866"/>
+      <w:bookmarkStart w:id="14" w:name="_Ref322085866"/>
       <w:r>
         <w:rPr>
-          <w:rStyle w:val="Funotenzeichen"/>
+          <w:rStyle w:val="FootnoteReference"/>
         </w:rPr>
         <w:footnoteReference w:id="1"/>
       </w:r>
-      <w:bookmarkEnd w:id="12"/>
+      <w:bookmarkEnd w:id="14"/>
       <w:r>
         <w:t>, welche das Team im Herbstsemester 2011 erarbeitet hatte (Applikation, mit welcher Projekte durchstöbert, gefiltert und gelesen werden können), und zum anderen die Testapplikation für den empirisch formativen Test (TODO: Verlinkung) genutzt.</w:t>
       </w:r>
@@ -3615,7 +3654,7 @@
       </w:r>
       <w:r>
         <w:rPr>
-          <w:rStyle w:val="Funotenzeichen"/>
+          <w:rStyle w:val="FootnoteReference"/>
         </w:rPr>
         <w:footnoteReference w:id="2"/>
       </w:r>
@@ -3624,7 +3663,7 @@
       </w:r>
       <w:r>
         <w:rPr>
-          <w:rStyle w:val="Funotenzeichen"/>
+          <w:rStyle w:val="FootnoteReference"/>
         </w:rPr>
         <w:footnoteReference w:id="3"/>
       </w:r>
@@ -3634,7 +3673,7 @@
     </w:p>
     <w:p>
       <w:pPr>
-        <w:pStyle w:val="berschrift5"/>
+        <w:pStyle w:val="Heading5"/>
       </w:pPr>
       <w:r>
         <w:t>WDDM</w:t>
@@ -3655,7 +3694,7 @@
       </w:r>
       <w:r>
         <w:rPr>
-          <w:rStyle w:val="Funotenzeichen"/>
+          <w:rStyle w:val="FootnoteReference"/>
         </w:rPr>
         <w:t>10</w:t>
       </w:r>
@@ -3672,7 +3711,7 @@
     </w:p>
     <w:p>
       <w:pPr>
-        <w:pStyle w:val="berschrift5"/>
+        <w:pStyle w:val="Heading5"/>
       </w:pPr>
       <w:r>
         <w:t>XDDM</w:t>
@@ -3680,15 +3719,7 @@
     </w:p>
     <w:p>
       <w:r>
-        <w:t xml:space="preserve">Daraufhin wurde der XDDM Treiber installiert, in der Hoffnung, dass dieser </w:t>
-      </w:r>
-      <w:proofErr w:type="spellStart"/>
-      <w:r>
-        <w:t>performanter</w:t>
-      </w:r>
-      <w:proofErr w:type="spellEnd"/>
-      <w:r>
-        <w:t xml:space="preserve"> sei. Zusätzlich wurden bei der Project Flip 2.0</w:t>
+        <w:t>Daraufhin wurde der XDDM Treiber installiert, in der Hoffnung, dass dieser performanter sei. Zusätzlich wurden bei der Project Flip 2.0</w:t>
       </w:r>
       <w:r>
         <w:fldChar w:fldCharType="begin"/>
@@ -3701,7 +3732,7 @@
       </w:r>
       <w:r>
         <w:rPr>
-          <w:rStyle w:val="Funotenzeichen"/>
+          <w:rStyle w:val="FootnoteReference"/>
         </w:rPr>
         <w:t>10</w:t>
       </w:r>
@@ -3714,7 +3745,7 @@
     </w:p>
     <w:p>
       <w:pPr>
-        <w:pStyle w:val="berschrift5"/>
+        <w:pStyle w:val="Heading5"/>
       </w:pPr>
       <w:r>
         <w:t>Darstellungsoptionen Poster / PDF</w:t>
@@ -3799,7 +3830,7 @@
     </w:p>
     <w:p>
       <w:pPr>
-        <w:pStyle w:val="berschrift4"/>
+        <w:pStyle w:val="Heading4"/>
       </w:pPr>
       <w:r>
         <w:t>Test mit DirectX Applikationen</w:t>
@@ -3807,21 +3838,13 @@
     </w:p>
     <w:p>
       <w:r>
-        <w:t xml:space="preserve">Das Hardware Setup mit den zwei </w:t>
-      </w:r>
-      <w:proofErr w:type="spellStart"/>
-      <w:r>
-        <w:t>Mat</w:t>
+        <w:t>Das Hardware Setup mit den zwei Mat</w:t>
       </w:r>
       <w:r>
         <w:t>r</w:t>
       </w:r>
       <w:r>
-        <w:t>ox</w:t>
-      </w:r>
-      <w:proofErr w:type="spellEnd"/>
-      <w:r>
-        <w:t xml:space="preserve"> Grafikkarten </w:t>
+        <w:t xml:space="preserve">ox Grafikkarten </w:t>
       </w:r>
       <w:r>
         <w:t xml:space="preserve">(siehe Unterkapitel </w:t>
@@ -3928,23 +3951,7 @@
         <w:t xml:space="preserve"> wurde auch am </w:t>
       </w:r>
       <w:r>
-        <w:t xml:space="preserve">Meeting vom 12.04.2012 mit Markus </w:t>
-      </w:r>
-      <w:proofErr w:type="spellStart"/>
-      <w:r>
-        <w:t>Flückiger</w:t>
-      </w:r>
-      <w:proofErr w:type="spellEnd"/>
-      <w:r>
-        <w:t xml:space="preserve"> von der </w:t>
-      </w:r>
-      <w:proofErr w:type="spellStart"/>
-      <w:r>
-        <w:t>Zühlke</w:t>
-      </w:r>
-      <w:proofErr w:type="spellEnd"/>
-      <w:r>
-        <w:t xml:space="preserve"> Engineering AG</w:t>
+        <w:t>Meeting vom 12.04.2012 mit Markus Flückiger von der Zühlke Engineering AG</w:t>
       </w:r>
       <w:r>
         <w:t xml:space="preserve"> besprochen</w:t>
@@ -3997,24 +4004,11 @@
       <w:r>
         <w:t xml:space="preserve">prache mit Spezialisten der </w:t>
       </w:r>
-      <w:proofErr w:type="spellStart"/>
-      <w:r>
-        <w:t>Zühlke</w:t>
-      </w:r>
-      <w:proofErr w:type="spellEnd"/>
-      <w:r>
-        <w:t xml:space="preserve"> Engineering AG</w:t>
-      </w:r>
-      <w:r>
-        <w:t xml:space="preserve"> schickte Markus </w:t>
-      </w:r>
-      <w:proofErr w:type="spellStart"/>
-      <w:r>
-        <w:t>Flückiger</w:t>
-      </w:r>
-      <w:proofErr w:type="spellEnd"/>
-      <w:r>
-        <w:t xml:space="preserve"> am</w:t>
+      <w:r>
+        <w:t>Zühlke Engineering AG</w:t>
+      </w:r>
+      <w:r>
+        <w:t xml:space="preserve"> schickte Markus Flückiger am</w:t>
       </w:r>
       <w:r>
         <w:t xml:space="preserve"> 16.04.2012</w:t>
@@ -4064,15 +4058,7 @@
         <w:t xml:space="preserve"> wurde zuerst abgeklärt, ob DirectX</w:t>
       </w:r>
       <w:r>
-        <w:t xml:space="preserve"> denn tatsächlich schneller funktionieren würde. Dies wurde mit verschiedenen 3D Programmen getestet, speziell mit 3D Computer Games (TODO: Referenz?). Bei diesen Tests wurde sehr schnell festgestellt, dass die </w:t>
-      </w:r>
-      <w:proofErr w:type="spellStart"/>
-      <w:r>
-        <w:t>Matrox</w:t>
-      </w:r>
-      <w:proofErr w:type="spellEnd"/>
-      <w:r>
-        <w:t xml:space="preserve"> Grafikkarten nicht den vollen Befehlssatz von DirectX implementieren (entsprechende Fehlermeldungen wurden bei den Tests angezeigt). Nachdem die </w:t>
+        <w:t xml:space="preserve"> denn tatsächlich schneller funktionieren würde. Dies wurde mit verschiedenen 3D Programmen getestet, speziell mit 3D Computer Games (TODO: Referenz?). Bei diesen Tests wurde sehr schnell festgestellt, dass die Matrox Grafikkarten nicht den vollen Befehlssatz von DirectX implementieren (entsprechende Fehlermeldungen wurden bei den Tests angezeigt). Nachdem die </w:t>
       </w:r>
       <w:r>
         <w:t>Prüfung</w:t>
@@ -4128,7 +4114,7 @@
     </w:p>
     <w:p>
       <w:pPr>
-        <w:pStyle w:val="Listenabsatz"/>
+        <w:pStyle w:val="ListParagraph"/>
         <w:numPr>
           <w:ilvl w:val="0"/>
           <w:numId w:val="7"/>
@@ -4164,7 +4150,7 @@
     </w:p>
     <w:p>
       <w:pPr>
-        <w:pStyle w:val="Listenabsatz"/>
+        <w:pStyle w:val="ListParagraph"/>
         <w:numPr>
           <w:ilvl w:val="0"/>
           <w:numId w:val="7"/>
@@ -4194,7 +4180,7 @@
     </w:p>
     <w:p>
       <w:pPr>
-        <w:pStyle w:val="Listenabsatz"/>
+        <w:pStyle w:val="ListParagraph"/>
         <w:numPr>
           <w:ilvl w:val="0"/>
           <w:numId w:val="7"/>
@@ -4260,18 +4246,10 @@
         <w:t>fügung stand und Experten für ein</w:t>
       </w:r>
       <w:r>
-        <w:t xml:space="preserve"> Setup mit neun Monitoren und zwei </w:t>
-      </w:r>
-      <w:proofErr w:type="spellStart"/>
-      <w:r>
-        <w:t>Matro</w:t>
-      </w:r>
-      <w:r>
-        <w:t>x</w:t>
-      </w:r>
-      <w:proofErr w:type="spellEnd"/>
-      <w:r>
-        <w:t xml:space="preserve"> Grafikkarten fehlten, müssen das</w:t>
+        <w:t xml:space="preserve"> Setup mit neun Monitoren und zwei Matro</w:t>
+      </w:r>
+      <w:r>
+        <w:t>x Grafikkarten fehlten, müssen das</w:t>
       </w:r>
       <w:r>
         <w:t xml:space="preserve"> </w:t>
@@ -4334,120 +4312,70 @@
           <w:szCs w:val="22"/>
         </w:rPr>
       </w:pPr>
-      <w:bookmarkStart w:id="13" w:name="_Ref324064816"/>
+      <w:bookmarkStart w:id="15" w:name="_Ref324064816"/>
       <w:r>
         <w:br w:type="page"/>
       </w:r>
     </w:p>
     <w:p>
       <w:pPr>
-        <w:pStyle w:val="berschrift2"/>
+        <w:pStyle w:val="Heading2"/>
       </w:pPr>
       <w:r>
         <w:lastRenderedPageBreak/>
         <w:t>Mitsubishi Video Wall</w:t>
       </w:r>
-      <w:bookmarkEnd w:id="13"/>
+      <w:bookmarkEnd w:id="15"/>
     </w:p>
     <w:p>
       <w:r>
-        <w:t xml:space="preserve">Zu Beginn des Projekts </w:t>
-      </w:r>
-      <w:r>
-        <w:t>holte die</w:t>
-      </w:r>
-      <w:r>
-        <w:t xml:space="preserve"> HSR eine Offerte</w:t>
+        <w:t>Zu Beginn des Projekts holte die HSR eine Offerte</w:t>
       </w:r>
       <w:r>
         <w:t xml:space="preserve"> (TODO: Link auf Offerte im Anhang)</w:t>
       </w:r>
       <w:r>
-        <w:t xml:space="preserve"> für die geplante Video Wall</w:t>
-      </w:r>
-      <w:r>
-        <w:t xml:space="preserve"> ein</w:t>
-      </w:r>
-      <w:r>
-        <w:t xml:space="preserve">. </w:t>
-      </w:r>
-      <w:r>
-        <w:t xml:space="preserve">Die darin aufgelistete Hardware </w:t>
-      </w:r>
-      <w:r>
-        <w:t>verfüg</w:t>
-      </w:r>
-      <w:r>
-        <w:t>t</w:t>
-      </w:r>
-      <w:r>
-        <w:t xml:space="preserve"> über e</w:t>
-      </w:r>
-      <w:r>
-        <w:t>in Daisy Chain Board, welche</w:t>
-      </w:r>
-      <w:r>
-        <w:t xml:space="preserve">s die Verteilung eines Signals auf neun Monitore </w:t>
-      </w:r>
-      <w:r>
-        <w:t>über einen Anschluss</w:t>
+        <w:t xml:space="preserve"> für die geplante Video Wall ein. Die darin aufgelistete Hardware verfügt über ein Daisy Chain Board, welche</w:t>
+      </w:r>
+      <w:r>
+        <w:t>s die Verteilung eines Signals auf neun Monitore über einen Anschluss</w:t>
+      </w:r>
+      <w:r>
+        <w:t xml:space="preserve"> ermöglicht</w:t>
+      </w:r>
+      <w:r>
+        <w:t>.</w:t>
+      </w:r>
+      <w:r>
+        <w:t xml:space="preserve"> Diese</w:t>
+      </w:r>
+      <w:r>
+        <w:t xml:space="preserve"> Lösung bietet</w:t>
+      </w:r>
+      <w:r>
+        <w:t xml:space="preserve"> eine maximale Auflösung von 1920 x 1200. </w:t>
+      </w:r>
+      <w:r>
+        <w:br/>
+        <w:t>Markus Stolze und das Team konnten</w:t>
+      </w:r>
+      <w:r>
+        <w:t xml:space="preserve"> am 2. April</w:t>
+      </w:r>
+      <w:r>
+        <w:t xml:space="preserve"> 2012</w:t>
       </w:r>
       <w:r>
         <w:t xml:space="preserve"> </w:t>
       </w:r>
       <w:r>
-        <w:t>ermöglicht</w:t>
-      </w:r>
-      <w:r>
-        <w:t>.</w:t>
-      </w:r>
-      <w:r>
-        <w:t xml:space="preserve"> Diese</w:t>
-      </w:r>
-      <w:r>
-        <w:t xml:space="preserve"> Lösung bietet</w:t>
-      </w:r>
-      <w:r>
-        <w:t xml:space="preserve"> eine maximale Auflösung von 1920 x 1200. </w:t>
-      </w:r>
-      <w:r>
-        <w:br/>
-      </w:r>
-      <w:r>
-        <w:t>Markus Stolze und d</w:t>
-      </w:r>
-      <w:r>
-        <w:t>as</w:t>
-      </w:r>
-      <w:r>
-        <w:t xml:space="preserve"> Team</w:t>
-      </w:r>
-      <w:r>
-        <w:t xml:space="preserve"> konnten</w:t>
-      </w:r>
-      <w:r>
-        <w:t xml:space="preserve"> am 2. April</w:t>
-      </w:r>
-      <w:r>
-        <w:t xml:space="preserve"> 2012</w:t>
-      </w:r>
-      <w:r>
-        <w:t xml:space="preserve"> </w:t>
-      </w:r>
-      <w:r>
-        <w:t>e</w:t>
-      </w:r>
-      <w:r>
-        <w:t xml:space="preserve">ine </w:t>
+        <w:t xml:space="preserve">eine </w:t>
       </w:r>
       <w:r>
         <w:t>Mitsubishi</w:t>
       </w:r>
       <w:r>
-        <w:t xml:space="preserve"> Video Wall</w:t>
-      </w:r>
-      <w:r>
-        <w:t xml:space="preserve"> </w:t>
+        <w:t xml:space="preserve"> Video Wall </w:t>
       </w:r>
       <w:r>
         <w:t xml:space="preserve">bei </w:t>
@@ -4455,13 +4383,8 @@
       <w:r>
         <w:t xml:space="preserve">der Firma CPP AG in </w:t>
       </w:r>
-      <w:proofErr w:type="spellStart"/>
-      <w:r>
-        <w:t>Geroldswil</w:t>
-      </w:r>
-      <w:proofErr w:type="spellEnd"/>
-      <w:r>
-        <w:t xml:space="preserve"> </w:t>
+      <w:r>
+        <w:t xml:space="preserve">Geroldswil </w:t>
       </w:r>
       <w:r>
         <w:t>besichtigen.</w:t>
@@ -4558,11 +4481,9 @@
       <w:r>
         <w:t xml:space="preserve"> Die Wall </w:t>
       </w:r>
-      <w:proofErr w:type="gramStart"/>
       <w:r>
         <w:t>wirkte</w:t>
       </w:r>
-      <w:proofErr w:type="gramEnd"/>
       <w:r>
         <w:t xml:space="preserve"> zudem</w:t>
       </w:r>
@@ -4575,13 +4496,8 @@
       <w:r>
         <w:t xml:space="preserve">Bei </w:t>
       </w:r>
-      <w:proofErr w:type="gramStart"/>
-      <w:r>
-        <w:t>eine</w:t>
-      </w:r>
-      <w:proofErr w:type="gramEnd"/>
-      <w:r>
-        <w:t xml:space="preserve"> Konstellation aus </w:t>
+      <w:r>
+        <w:t xml:space="preserve">eine Konstellation aus </w:t>
       </w:r>
       <w:r>
         <w:t>mehreren Monitoren ergibt sich das Prob</w:t>
@@ -4608,15 +4524,7 @@
         <w:t>e Problematik</w:t>
       </w:r>
       <w:r>
-        <w:t xml:space="preserve"> wurde bei </w:t>
-      </w:r>
-      <w:proofErr w:type="gramStart"/>
-      <w:r>
-        <w:t>der</w:t>
-      </w:r>
-      <w:proofErr w:type="gramEnd"/>
-      <w:r>
-        <w:t xml:space="preserve"> Mitsubishi Wall mit einer digitalen Gradationskontrolle gelöst.</w:t>
+        <w:t xml:space="preserve"> wurde bei der Mitsubishi Wall mit einer digitalen Gradationskontrolle gelöst.</w:t>
       </w:r>
       <w:r>
         <w:t xml:space="preserve"> Auch verfügt die Wall über e</w:t>
@@ -4675,26 +4583,13 @@
         <w:t xml:space="preserve">Anschauen und Testen einer Mitsubishi Video Wall </w:t>
       </w:r>
       <w:r>
-        <w:t xml:space="preserve">auch sicherstellen, dass Poster auf </w:t>
-      </w:r>
-      <w:proofErr w:type="gramStart"/>
-      <w:r>
-        <w:t>der Wall</w:t>
-      </w:r>
-      <w:proofErr w:type="gramEnd"/>
-      <w:r>
-        <w:t xml:space="preserve"> gelesen werden </w:t>
+        <w:t xml:space="preserve">auch sicherstellen, dass Poster auf der Wall gelesen werden </w:t>
       </w:r>
       <w:r>
         <w:t>können</w:t>
       </w:r>
       <w:r>
-        <w:t>. Hie</w:t>
-      </w:r>
-      <w:bookmarkStart w:id="14" w:name="_GoBack"/>
-      <w:bookmarkEnd w:id="14"/>
-      <w:r>
-        <w:t xml:space="preserve">rfür </w:t>
+        <w:t xml:space="preserve">. Hierfür </w:t>
       </w:r>
       <w:r>
         <w:t>verwendeten</w:t>
@@ -4706,15 +4601,7 @@
         <w:t xml:space="preserve"> Die Poster der Informatik und Elektrotechnik konnten ohne Probleme gelesen werden. Bei jenen der Landschaftsarchitektur konnten hingegen nur die grösseren Übertitel gelesen und die Bilder betrachtet werden.</w:t>
       </w:r>
       <w:r>
-        <w:t xml:space="preserve"> Ist bei </w:t>
-      </w:r>
-      <w:proofErr w:type="gramStart"/>
-      <w:r>
-        <w:t>der</w:t>
-      </w:r>
-      <w:proofErr w:type="gramEnd"/>
-      <w:r>
-        <w:t xml:space="preserve"> Video </w:t>
+        <w:t xml:space="preserve"> Ist bei der Video </w:t>
       </w:r>
       <w:r>
         <w:t>Wall</w:t>
@@ -4769,8 +4656,8 @@
       </w:r>
     </w:p>
     <w:sectPr>
-      <w:headerReference w:type="default" r:id="rId16"/>
-      <w:footerReference w:type="default" r:id="rId17"/>
+      <w:headerReference w:type="default" r:id="rId18"/>
+      <w:footerReference w:type="default" r:id="rId19"/>
       <w:pgSz w:w="11906" w:h="16838"/>
       <w:pgMar w:top="1417" w:right="1417" w:bottom="1134" w:left="1417" w:header="708" w:footer="708" w:gutter="0"/>
       <w:cols w:space="708"/>
@@ -4809,7 +4696,7 @@
 <w:ftr xmlns:wpc="http://schemas.microsoft.com/office/word/2010/wordprocessingCanvas" xmlns:mc="http://schemas.openxmlformats.org/markup-compatibility/2006" xmlns:o="urn:schemas-microsoft-com:office:office" xmlns:r="http://schemas.openxmlformats.org/officeDocument/2006/relationships" xmlns:m="http://schemas.openxmlformats.org/officeDocument/2006/math" xmlns:v="urn:schemas-microsoft-com:vml" xmlns:wp14="http://schemas.microsoft.com/office/word/2010/wordprocessingDrawing" xmlns:wp="http://schemas.openxmlformats.org/drawingml/2006/wordprocessingDrawing" xmlns:w10="urn:schemas-microsoft-com:office:word" xmlns:w="http://schemas.openxmlformats.org/wordprocessingml/2006/main" xmlns:w14="http://schemas.microsoft.com/office/word/2010/wordml" xmlns:wpg="http://schemas.microsoft.com/office/word/2010/wordprocessingGroup" xmlns:wpi="http://schemas.microsoft.com/office/word/2010/wordprocessingInk" xmlns:wne="http://schemas.microsoft.com/office/word/2006/wordml" xmlns:wps="http://schemas.microsoft.com/office/word/2010/wordprocessingShape" mc:Ignorable="w14 wp14">
   <w:p>
     <w:pPr>
-      <w:pStyle w:val="Fuzeile"/>
+      <w:pStyle w:val="Footer"/>
     </w:pPr>
     <w:r>
       <w:rPr>
@@ -4860,7 +4747,7 @@
       <w:rPr>
         <w:noProof/>
       </w:rPr>
-      <w:t>6. Mai 2012</w:t>
+      <w:t>15. Mai 2012</w:t>
     </w:r>
     <w:r>
       <w:fldChar w:fldCharType="end"/>
@@ -4898,7 +4785,7 @@
         <w:noProof/>
         <w:lang w:val="de-DE"/>
       </w:rPr>
-      <w:t>11</w:t>
+      <w:t>6</w:t>
     </w:r>
     <w:r>
       <w:rPr>
@@ -4912,31 +4799,16 @@
       </w:rPr>
       <w:t xml:space="preserve"> von </w:t>
     </w:r>
-    <w:r>
-      <w:fldChar w:fldCharType="begin"/>
-    </w:r>
-    <w:r>
-      <w:instrText>NUMPAGES  \* Arabic  \* MERGEFORMAT</w:instrText>
-    </w:r>
-    <w:r>
-      <w:fldChar w:fldCharType="separate"/>
-    </w:r>
-    <w:r>
-      <w:rPr>
-        <w:b/>
-        <w:noProof/>
-        <w:lang w:val="de-DE"/>
-      </w:rPr>
-      <w:t>11</w:t>
-    </w:r>
-    <w:r>
-      <w:rPr>
-        <w:b/>
-        <w:noProof/>
-        <w:lang w:val="de-DE"/>
-      </w:rPr>
-      <w:fldChar w:fldCharType="end"/>
-    </w:r>
+    <w:fldSimple w:instr="NUMPAGES  \* Arabic  \* MERGEFORMAT">
+      <w:r>
+        <w:rPr>
+          <w:b/>
+          <w:noProof/>
+          <w:lang w:val="de-DE"/>
+        </w:rPr>
+        <w:t>12</w:t>
+      </w:r>
+    </w:fldSimple>
   </w:p>
 </w:ftr>
 </file>
@@ -4966,7 +4838,7 @@
   <w:footnote w:id="1">
     <w:tbl>
       <w:tblPr>
-        <w:tblStyle w:val="Tabellenraster"/>
+        <w:tblStyle w:val="TableGrid"/>
         <w:tblW w:w="0" w:type="auto"/>
         <w:tblBorders>
           <w:top w:val="none" w:sz="0" w:space="0" w:color="auto"/>
@@ -4998,7 +4870,7 @@
             </w:pPr>
             <w:r>
               <w:rPr>
-                <w:rStyle w:val="Funotenzeichen"/>
+                <w:rStyle w:val="FootnoteReference"/>
               </w:rPr>
               <w:footnoteRef/>
             </w:r>
@@ -5018,15 +4890,7 @@
               </w:tabs>
             </w:pPr>
             <w:r>
-              <w:t xml:space="preserve">Lukas Elmer, Christina Heidt, Delia </w:t>
-            </w:r>
-            <w:proofErr w:type="spellStart"/>
-            <w:r>
-              <w:t>Treichler</w:t>
-            </w:r>
-            <w:proofErr w:type="spellEnd"/>
-            <w:r>
-              <w:t>, „</w:t>
+              <w:t>Lukas Elmer, Christina Heidt, Delia Treichler, „</w:t>
             </w:r>
             <w:r>
               <w:t>Project Flip 2.0</w:t>
@@ -5065,21 +4929,21 @@
     </w:tbl>
     <w:p>
       <w:pPr>
-        <w:pStyle w:val="Funotentext"/>
+        <w:pStyle w:val="FootnoteText"/>
       </w:pPr>
     </w:p>
   </w:footnote>
   <w:footnote w:id="2">
     <w:p>
       <w:pPr>
-        <w:pStyle w:val="Funotentext"/>
+        <w:pStyle w:val="FootnoteText"/>
         <w:rPr>
           <w:lang w:val="en-US"/>
         </w:rPr>
       </w:pPr>
       <w:r>
         <w:rPr>
-          <w:rStyle w:val="Funotenzeichen"/>
+          <w:rStyle w:val="FootnoteReference"/>
         </w:rPr>
         <w:footnoteRef/>
       </w:r>
@@ -5103,14 +4967,14 @@
   <w:footnote w:id="3">
     <w:p>
       <w:pPr>
-        <w:pStyle w:val="Funotentext"/>
+        <w:pStyle w:val="FootnoteText"/>
         <w:rPr>
           <w:lang w:val="en-US"/>
         </w:rPr>
       </w:pPr>
       <w:r>
         <w:rPr>
-          <w:rStyle w:val="Funotenzeichen"/>
+          <w:rStyle w:val="FootnoteReference"/>
         </w:rPr>
         <w:footnoteRef/>
       </w:r>
@@ -5138,7 +5002,7 @@
 <w:hdr xmlns:wpc="http://schemas.microsoft.com/office/word/2010/wordprocessingCanvas" xmlns:mc="http://schemas.openxmlformats.org/markup-compatibility/2006" xmlns:o="urn:schemas-microsoft-com:office:office" xmlns:r="http://schemas.openxmlformats.org/officeDocument/2006/relationships" xmlns:m="http://schemas.openxmlformats.org/officeDocument/2006/math" xmlns:v="urn:schemas-microsoft-com:vml" xmlns:wp14="http://schemas.microsoft.com/office/word/2010/wordprocessingDrawing" xmlns:wp="http://schemas.openxmlformats.org/drawingml/2006/wordprocessingDrawing" xmlns:w10="urn:schemas-microsoft-com:office:word" xmlns:w="http://schemas.openxmlformats.org/wordprocessingml/2006/main" xmlns:w14="http://schemas.microsoft.com/office/word/2010/wordml" xmlns:wpg="http://schemas.microsoft.com/office/word/2010/wordprocessingGroup" xmlns:wpi="http://schemas.microsoft.com/office/word/2010/wordprocessingInk" xmlns:wne="http://schemas.microsoft.com/office/word/2006/wordml" xmlns:wps="http://schemas.microsoft.com/office/word/2010/wordprocessingShape" mc:Ignorable="w14 wp14">
   <w:p>
     <w:pPr>
-      <w:pStyle w:val="Kopfzeile"/>
+      <w:pStyle w:val="Header"/>
     </w:pPr>
     <w:r>
       <w:tab/>
@@ -5557,7 +5421,7 @@
     <w:lvl w:ilvl="0">
       <w:start w:val="1"/>
       <w:numFmt w:val="upperRoman"/>
-      <w:pStyle w:val="berschrift1"/>
+      <w:pStyle w:val="Heading1"/>
       <w:lvlText w:val="%1."/>
       <w:lvlJc w:val="left"/>
       <w:pPr>
@@ -5570,7 +5434,7 @@
     <w:lvl w:ilvl="1">
       <w:start w:val="1"/>
       <w:numFmt w:val="decimal"/>
-      <w:pStyle w:val="berschrift2"/>
+      <w:pStyle w:val="Heading2"/>
       <w:lvlText w:val="%1.%2"/>
       <w:lvlJc w:val="left"/>
       <w:pPr>
@@ -5580,7 +5444,7 @@
     <w:lvl w:ilvl="2">
       <w:start w:val="1"/>
       <w:numFmt w:val="decimal"/>
-      <w:pStyle w:val="berschrift3"/>
+      <w:pStyle w:val="Heading3"/>
       <w:lvlText w:val="%1.%2.%3"/>
       <w:lvlJc w:val="left"/>
       <w:pPr>
@@ -5590,7 +5454,7 @@
     <w:lvl w:ilvl="3">
       <w:start w:val="1"/>
       <w:numFmt w:val="decimal"/>
-      <w:pStyle w:val="berschrift4"/>
+      <w:pStyle w:val="Heading4"/>
       <w:lvlText w:val="%1.%2.%3.%4"/>
       <w:lvlJc w:val="left"/>
       <w:pPr>
@@ -5600,7 +5464,7 @@
     <w:lvl w:ilvl="4">
       <w:start w:val="1"/>
       <w:numFmt w:val="decimal"/>
-      <w:pStyle w:val="berschrift5"/>
+      <w:pStyle w:val="Heading5"/>
       <w:lvlText w:val="%1.%2.%3.%4.%5"/>
       <w:lvlJc w:val="left"/>
       <w:pPr>
@@ -5610,7 +5474,7 @@
     <w:lvl w:ilvl="5">
       <w:start w:val="1"/>
       <w:numFmt w:val="decimal"/>
-      <w:pStyle w:val="berschrift6"/>
+      <w:pStyle w:val="Heading6"/>
       <w:lvlText w:val="%1.%2.%3.%4.%5.%6"/>
       <w:lvlJc w:val="left"/>
       <w:pPr>
@@ -5620,7 +5484,7 @@
     <w:lvl w:ilvl="6">
       <w:start w:val="1"/>
       <w:numFmt w:val="decimal"/>
-      <w:pStyle w:val="berschrift7"/>
+      <w:pStyle w:val="Heading7"/>
       <w:lvlText w:val="%1.%2.%3.%4.%5.%6.%7"/>
       <w:lvlJc w:val="left"/>
       <w:pPr>
@@ -5630,7 +5494,7 @@
     <w:lvl w:ilvl="7">
       <w:start w:val="1"/>
       <w:numFmt w:val="decimal"/>
-      <w:pStyle w:val="berschrift8"/>
+      <w:pStyle w:val="Heading8"/>
       <w:lvlText w:val="%1.%2.%3.%4.%5.%6.%7.%8"/>
       <w:lvlJc w:val="left"/>
       <w:pPr>
@@ -5640,7 +5504,7 @@
     <w:lvl w:ilvl="8">
       <w:start w:val="1"/>
       <w:numFmt w:val="decimal"/>
-      <w:pStyle w:val="berschrift9"/>
+      <w:pStyle w:val="Heading9"/>
       <w:lvlText w:val="%1.%2.%3.%4.%5.%6.%7.%8.%9"/>
       <w:lvlJc w:val="left"/>
       <w:pPr>
@@ -6003,7 +5867,7 @@
     <w:lsdException w:name="Bibliography" w:uiPriority="37"/>
     <w:lsdException w:name="TOC Heading" w:uiPriority="39" w:qFormat="1"/>
   </w:latentStyles>
-  <w:style w:type="paragraph" w:default="1" w:styleId="Standard">
+  <w:style w:type="paragraph" w:default="1" w:styleId="Normal">
     <w:name w:val="Normal"/>
     <w:qFormat/>
     <w:rsid w:val="003C3BB7"/>
@@ -6012,11 +5876,11 @@
       <w:szCs w:val="20"/>
     </w:rPr>
   </w:style>
-  <w:style w:type="paragraph" w:styleId="berschrift1">
+  <w:style w:type="paragraph" w:styleId="Heading1">
     <w:name w:val="heading 1"/>
-    <w:basedOn w:val="Standard"/>
-    <w:next w:val="Standard"/>
-    <w:link w:val="berschrift1Zchn"/>
+    <w:basedOn w:val="Normal"/>
+    <w:next w:val="Normal"/>
+    <w:link w:val="Heading1Char"/>
     <w:uiPriority w:val="9"/>
     <w:qFormat/>
     <w:rsid w:val="00C90DFA"/>
@@ -6038,11 +5902,11 @@
       <w:szCs w:val="22"/>
     </w:rPr>
   </w:style>
-  <w:style w:type="paragraph" w:styleId="berschrift2">
+  <w:style w:type="paragraph" w:styleId="Heading2">
     <w:name w:val="heading 2"/>
-    <w:basedOn w:val="Standard"/>
-    <w:next w:val="Standard"/>
-    <w:link w:val="berschrift2Zchn"/>
+    <w:basedOn w:val="Normal"/>
+    <w:next w:val="Normal"/>
+    <w:link w:val="Heading2Char"/>
     <w:uiPriority w:val="9"/>
     <w:unhideWhenUsed/>
     <w:qFormat/>
@@ -6072,11 +5936,11 @@
       <w:szCs w:val="22"/>
     </w:rPr>
   </w:style>
-  <w:style w:type="paragraph" w:styleId="berschrift3">
+  <w:style w:type="paragraph" w:styleId="Heading3">
     <w:name w:val="heading 3"/>
-    <w:basedOn w:val="Standard"/>
-    <w:next w:val="Standard"/>
-    <w:link w:val="berschrift3Zchn"/>
+    <w:basedOn w:val="Normal"/>
+    <w:next w:val="Normal"/>
+    <w:link w:val="Heading3Char"/>
     <w:uiPriority w:val="9"/>
     <w:unhideWhenUsed/>
     <w:qFormat/>
@@ -6101,11 +5965,11 @@
       <w:szCs w:val="22"/>
     </w:rPr>
   </w:style>
-  <w:style w:type="paragraph" w:styleId="berschrift4">
+  <w:style w:type="paragraph" w:styleId="Heading4">
     <w:name w:val="heading 4"/>
-    <w:basedOn w:val="Standard"/>
-    <w:next w:val="Standard"/>
-    <w:link w:val="berschrift4Zchn"/>
+    <w:basedOn w:val="Normal"/>
+    <w:next w:val="Normal"/>
+    <w:link w:val="Heading4Char"/>
     <w:uiPriority w:val="9"/>
     <w:unhideWhenUsed/>
     <w:qFormat/>
@@ -6130,11 +5994,11 @@
       <w:szCs w:val="22"/>
     </w:rPr>
   </w:style>
-  <w:style w:type="paragraph" w:styleId="berschrift5">
+  <w:style w:type="paragraph" w:styleId="Heading5">
     <w:name w:val="heading 5"/>
-    <w:basedOn w:val="Standard"/>
-    <w:next w:val="Standard"/>
-    <w:link w:val="berschrift5Zchn"/>
+    <w:basedOn w:val="Normal"/>
+    <w:next w:val="Normal"/>
+    <w:link w:val="Heading5Char"/>
     <w:uiPriority w:val="9"/>
     <w:unhideWhenUsed/>
     <w:qFormat/>
@@ -6160,11 +6024,11 @@
       <w:szCs w:val="22"/>
     </w:rPr>
   </w:style>
-  <w:style w:type="paragraph" w:styleId="berschrift6">
+  <w:style w:type="paragraph" w:styleId="Heading6">
     <w:name w:val="heading 6"/>
-    <w:basedOn w:val="Standard"/>
-    <w:next w:val="Standard"/>
-    <w:link w:val="berschrift6Zchn"/>
+    <w:basedOn w:val="Normal"/>
+    <w:next w:val="Normal"/>
+    <w:link w:val="Heading6Char"/>
     <w:uiPriority w:val="9"/>
     <w:unhideWhenUsed/>
     <w:qFormat/>
@@ -6185,11 +6049,11 @@
       <w:szCs w:val="22"/>
     </w:rPr>
   </w:style>
-  <w:style w:type="paragraph" w:styleId="berschrift7">
+  <w:style w:type="paragraph" w:styleId="Heading7">
     <w:name w:val="heading 7"/>
-    <w:basedOn w:val="Standard"/>
-    <w:next w:val="Standard"/>
-    <w:link w:val="berschrift7Zchn"/>
+    <w:basedOn w:val="Normal"/>
+    <w:next w:val="Normal"/>
+    <w:link w:val="Heading7Char"/>
     <w:uiPriority w:val="9"/>
     <w:unhideWhenUsed/>
     <w:qFormat/>
@@ -6210,11 +6074,11 @@
       <w:szCs w:val="22"/>
     </w:rPr>
   </w:style>
-  <w:style w:type="paragraph" w:styleId="berschrift8">
+  <w:style w:type="paragraph" w:styleId="Heading8">
     <w:name w:val="heading 8"/>
-    <w:basedOn w:val="Standard"/>
-    <w:next w:val="Standard"/>
-    <w:link w:val="berschrift8Zchn"/>
+    <w:basedOn w:val="Normal"/>
+    <w:next w:val="Normal"/>
+    <w:link w:val="Heading8Char"/>
     <w:uiPriority w:val="9"/>
     <w:semiHidden/>
     <w:unhideWhenUsed/>
@@ -6235,11 +6099,11 @@
       <w:szCs w:val="18"/>
     </w:rPr>
   </w:style>
-  <w:style w:type="paragraph" w:styleId="berschrift9">
+  <w:style w:type="paragraph" w:styleId="Heading9">
     <w:name w:val="heading 9"/>
-    <w:basedOn w:val="Standard"/>
-    <w:next w:val="Standard"/>
-    <w:link w:val="berschrift9Zchn"/>
+    <w:basedOn w:val="Normal"/>
+    <w:next w:val="Normal"/>
+    <w:link w:val="Heading9Char"/>
     <w:uiPriority w:val="9"/>
     <w:semiHidden/>
     <w:unhideWhenUsed/>
@@ -6261,13 +6125,13 @@
       <w:szCs w:val="18"/>
     </w:rPr>
   </w:style>
-  <w:style w:type="character" w:default="1" w:styleId="Absatz-Standardschriftart">
+  <w:style w:type="character" w:default="1" w:styleId="DefaultParagraphFont">
     <w:name w:val="Default Paragraph Font"/>
     <w:uiPriority w:val="1"/>
     <w:semiHidden/>
     <w:unhideWhenUsed/>
   </w:style>
-  <w:style w:type="table" w:default="1" w:styleId="NormaleTabelle">
+  <w:style w:type="table" w:default="1" w:styleId="TableNormal">
     <w:name w:val="Normal Table"/>
     <w:uiPriority w:val="99"/>
     <w:semiHidden/>
@@ -6282,16 +6146,16 @@
       </w:tblCellMar>
     </w:tblPr>
   </w:style>
-  <w:style w:type="numbering" w:default="1" w:styleId="KeineListe">
+  <w:style w:type="numbering" w:default="1" w:styleId="NoList">
     <w:name w:val="No List"/>
     <w:uiPriority w:val="99"/>
     <w:semiHidden/>
     <w:unhideWhenUsed/>
   </w:style>
-  <w:style w:type="character" w:customStyle="1" w:styleId="berschrift1Zchn">
-    <w:name w:val="Überschrift 1 Zchn"/>
-    <w:basedOn w:val="Absatz-Standardschriftart"/>
-    <w:link w:val="berschrift1"/>
+  <w:style w:type="character" w:customStyle="1" w:styleId="Heading1Char">
+    <w:name w:val="Heading 1 Char"/>
+    <w:basedOn w:val="DefaultParagraphFont"/>
+    <w:link w:val="Heading1"/>
     <w:uiPriority w:val="9"/>
     <w:rsid w:val="00C90DFA"/>
     <w:rPr>
@@ -6303,10 +6167,10 @@
       <w:shd w:val="clear" w:color="auto" w:fill="FFFFFF" w:themeFill="background1"/>
     </w:rPr>
   </w:style>
-  <w:style w:type="character" w:customStyle="1" w:styleId="berschrift2Zchn">
-    <w:name w:val="Überschrift 2 Zchn"/>
-    <w:basedOn w:val="Absatz-Standardschriftart"/>
-    <w:link w:val="berschrift2"/>
+  <w:style w:type="character" w:customStyle="1" w:styleId="Heading2Char">
+    <w:name w:val="Heading 2 Char"/>
+    <w:basedOn w:val="DefaultParagraphFont"/>
+    <w:link w:val="Heading2"/>
     <w:uiPriority w:val="9"/>
     <w:rsid w:val="00402E1C"/>
     <w:rPr>
@@ -6318,9 +6182,9 @@
       <w:shd w:val="clear" w:color="auto" w:fill="5994CB"/>
     </w:rPr>
   </w:style>
-  <w:style w:type="table" w:styleId="Tabellenraster">
+  <w:style w:type="table" w:styleId="TableGrid">
     <w:name w:val="Table Grid"/>
-    <w:basedOn w:val="NormaleTabelle"/>
+    <w:basedOn w:val="TableNormal"/>
     <w:uiPriority w:val="59"/>
     <w:rsid w:val="00651384"/>
     <w:pPr>
@@ -6344,9 +6208,9 @@
       </w:tblCellMar>
     </w:tblPr>
   </w:style>
-  <w:style w:type="table" w:styleId="HellesRaster-Akzent1">
+  <w:style w:type="table" w:styleId="LightGrid-Accent1">
     <w:name w:val="Light Grid Accent 1"/>
-    <w:basedOn w:val="NormaleTabelle"/>
+    <w:basedOn w:val="TableNormal"/>
     <w:uiPriority w:val="62"/>
     <w:rsid w:val="00CB0412"/>
     <w:pPr>
@@ -6474,9 +6338,9 @@
       </w:tcPr>
     </w:tblStylePr>
   </w:style>
-  <w:style w:type="table" w:styleId="MittlereSchattierung1-Akzent1">
+  <w:style w:type="table" w:styleId="MediumShading1-Accent1">
     <w:name w:val="Medium Shading 1 Accent 1"/>
-    <w:basedOn w:val="NormaleTabelle"/>
+    <w:basedOn w:val="TableNormal"/>
     <w:uiPriority w:val="63"/>
     <w:rsid w:val="004A070C"/>
     <w:pPr>
@@ -6574,9 +6438,9 @@
       </w:tcPr>
     </w:tblStylePr>
   </w:style>
-  <w:style w:type="table" w:styleId="MittlereListe2-Akzent1">
+  <w:style w:type="table" w:styleId="MediumList2-Accent1">
     <w:name w:val="Medium List 2 Accent 1"/>
-    <w:basedOn w:val="NormaleTabelle"/>
+    <w:basedOn w:val="TableNormal"/>
     <w:uiPriority w:val="66"/>
     <w:rsid w:val="00CB0412"/>
     <w:pPr>
@@ -6702,9 +6566,9 @@
       </w:tcPr>
     </w:tblStylePr>
   </w:style>
-  <w:style w:type="table" w:styleId="MittlereListe1-Akzent1">
+  <w:style w:type="table" w:styleId="MediumList1-Accent1">
     <w:name w:val="Medium List 1 Accent 1"/>
-    <w:basedOn w:val="NormaleTabelle"/>
+    <w:basedOn w:val="TableNormal"/>
     <w:uiPriority w:val="65"/>
     <w:rsid w:val="00CB0412"/>
     <w:pPr>
@@ -6786,10 +6650,10 @@
       </w:tcPr>
     </w:tblStylePr>
   </w:style>
-  <w:style w:type="character" w:customStyle="1" w:styleId="berschrift3Zchn">
-    <w:name w:val="Überschrift 3 Zchn"/>
-    <w:basedOn w:val="Absatz-Standardschriftart"/>
-    <w:link w:val="berschrift3"/>
+  <w:style w:type="character" w:customStyle="1" w:styleId="Heading3Char">
+    <w:name w:val="Heading 3 Char"/>
+    <w:basedOn w:val="DefaultParagraphFont"/>
+    <w:link w:val="Heading3"/>
     <w:uiPriority w:val="9"/>
     <w:rsid w:val="00EA2F23"/>
     <w:rPr>
@@ -6799,10 +6663,10 @@
       <w:spacing w:val="15"/>
     </w:rPr>
   </w:style>
-  <w:style w:type="character" w:customStyle="1" w:styleId="berschrift4Zchn">
-    <w:name w:val="Überschrift 4 Zchn"/>
-    <w:basedOn w:val="Absatz-Standardschriftart"/>
-    <w:link w:val="berschrift4"/>
+  <w:style w:type="character" w:customStyle="1" w:styleId="Heading4Char">
+    <w:name w:val="Heading 4 Char"/>
+    <w:basedOn w:val="DefaultParagraphFont"/>
+    <w:link w:val="Heading4"/>
     <w:uiPriority w:val="9"/>
     <w:rsid w:val="006211F6"/>
     <w:rPr>
@@ -6811,10 +6675,10 @@
       <w:spacing w:val="10"/>
     </w:rPr>
   </w:style>
-  <w:style w:type="character" w:customStyle="1" w:styleId="berschrift5Zchn">
-    <w:name w:val="Überschrift 5 Zchn"/>
-    <w:basedOn w:val="Absatz-Standardschriftart"/>
-    <w:link w:val="berschrift5"/>
+  <w:style w:type="character" w:customStyle="1" w:styleId="Heading5Char">
+    <w:name w:val="Heading 5 Char"/>
+    <w:basedOn w:val="DefaultParagraphFont"/>
+    <w:link w:val="Heading5"/>
     <w:uiPriority w:val="9"/>
     <w:rsid w:val="00FB472D"/>
     <w:rPr>
@@ -6824,10 +6688,10 @@
       <w:spacing w:val="10"/>
     </w:rPr>
   </w:style>
-  <w:style w:type="character" w:customStyle="1" w:styleId="berschrift6Zchn">
-    <w:name w:val="Überschrift 6 Zchn"/>
-    <w:basedOn w:val="Absatz-Standardschriftart"/>
-    <w:link w:val="berschrift6"/>
+  <w:style w:type="character" w:customStyle="1" w:styleId="Heading6Char">
+    <w:name w:val="Heading 6 Char"/>
+    <w:basedOn w:val="DefaultParagraphFont"/>
+    <w:link w:val="Heading6"/>
     <w:uiPriority w:val="9"/>
     <w:rsid w:val="006211F6"/>
     <w:rPr>
@@ -6836,10 +6700,10 @@
       <w:spacing w:val="10"/>
     </w:rPr>
   </w:style>
-  <w:style w:type="character" w:customStyle="1" w:styleId="berschrift7Zchn">
-    <w:name w:val="Überschrift 7 Zchn"/>
-    <w:basedOn w:val="Absatz-Standardschriftart"/>
-    <w:link w:val="berschrift7"/>
+  <w:style w:type="character" w:customStyle="1" w:styleId="Heading7Char">
+    <w:name w:val="Heading 7 Char"/>
+    <w:basedOn w:val="DefaultParagraphFont"/>
+    <w:link w:val="Heading7"/>
     <w:uiPriority w:val="9"/>
     <w:semiHidden/>
     <w:rsid w:val="003C3BB7"/>
@@ -6849,10 +6713,10 @@
       <w:spacing w:val="10"/>
     </w:rPr>
   </w:style>
-  <w:style w:type="character" w:customStyle="1" w:styleId="berschrift8Zchn">
-    <w:name w:val="Überschrift 8 Zchn"/>
-    <w:basedOn w:val="Absatz-Standardschriftart"/>
-    <w:link w:val="berschrift8"/>
+  <w:style w:type="character" w:customStyle="1" w:styleId="Heading8Char">
+    <w:name w:val="Heading 8 Char"/>
+    <w:basedOn w:val="DefaultParagraphFont"/>
+    <w:link w:val="Heading8"/>
     <w:uiPriority w:val="9"/>
     <w:semiHidden/>
     <w:rsid w:val="003C3BB7"/>
@@ -6863,10 +6727,10 @@
       <w:szCs w:val="18"/>
     </w:rPr>
   </w:style>
-  <w:style w:type="character" w:customStyle="1" w:styleId="berschrift9Zchn">
-    <w:name w:val="Überschrift 9 Zchn"/>
-    <w:basedOn w:val="Absatz-Standardschriftart"/>
-    <w:link w:val="berschrift9"/>
+  <w:style w:type="character" w:customStyle="1" w:styleId="Heading9Char">
+    <w:name w:val="Heading 9 Char"/>
+    <w:basedOn w:val="DefaultParagraphFont"/>
+    <w:link w:val="Heading9"/>
     <w:uiPriority w:val="9"/>
     <w:semiHidden/>
     <w:rsid w:val="003C3BB7"/>
@@ -6878,10 +6742,10 @@
       <w:szCs w:val="18"/>
     </w:rPr>
   </w:style>
-  <w:style w:type="paragraph" w:styleId="Beschriftung">
+  <w:style w:type="paragraph" w:styleId="Caption">
     <w:name w:val="caption"/>
-    <w:basedOn w:val="Standard"/>
-    <w:next w:val="Standard"/>
+    <w:basedOn w:val="Normal"/>
+    <w:next w:val="Normal"/>
     <w:uiPriority w:val="35"/>
     <w:unhideWhenUsed/>
     <w:qFormat/>
@@ -6894,11 +6758,11 @@
       <w:szCs w:val="16"/>
     </w:rPr>
   </w:style>
-  <w:style w:type="paragraph" w:styleId="Titel">
+  <w:style w:type="paragraph" w:styleId="Title">
     <w:name w:val="Title"/>
-    <w:basedOn w:val="Standard"/>
-    <w:next w:val="Standard"/>
-    <w:link w:val="TitelZchn"/>
+    <w:basedOn w:val="Normal"/>
+    <w:next w:val="Normal"/>
+    <w:link w:val="TitleChar"/>
     <w:uiPriority w:val="10"/>
     <w:qFormat/>
     <w:rsid w:val="005E2896"/>
@@ -6914,10 +6778,10 @@
       <w:szCs w:val="52"/>
     </w:rPr>
   </w:style>
-  <w:style w:type="character" w:customStyle="1" w:styleId="TitelZchn">
-    <w:name w:val="Titel Zchn"/>
-    <w:basedOn w:val="Absatz-Standardschriftart"/>
-    <w:link w:val="Titel"/>
+  <w:style w:type="character" w:customStyle="1" w:styleId="TitleChar">
+    <w:name w:val="Title Char"/>
+    <w:basedOn w:val="DefaultParagraphFont"/>
+    <w:link w:val="Title"/>
     <w:uiPriority w:val="10"/>
     <w:rsid w:val="005E2896"/>
     <w:rPr>
@@ -6929,11 +6793,11 @@
       <w:szCs w:val="52"/>
     </w:rPr>
   </w:style>
-  <w:style w:type="paragraph" w:styleId="Untertitel">
+  <w:style w:type="paragraph" w:styleId="Subtitle">
     <w:name w:val="Subtitle"/>
-    <w:basedOn w:val="Standard"/>
-    <w:next w:val="Standard"/>
-    <w:link w:val="UntertitelZchn"/>
+    <w:basedOn w:val="Normal"/>
+    <w:next w:val="Normal"/>
+    <w:link w:val="SubtitleChar"/>
     <w:uiPriority w:val="11"/>
     <w:qFormat/>
     <w:rsid w:val="003C3BB7"/>
@@ -6948,10 +6812,10 @@
       <w:szCs w:val="24"/>
     </w:rPr>
   </w:style>
-  <w:style w:type="character" w:customStyle="1" w:styleId="UntertitelZchn">
-    <w:name w:val="Untertitel Zchn"/>
-    <w:basedOn w:val="Absatz-Standardschriftart"/>
-    <w:link w:val="Untertitel"/>
+  <w:style w:type="character" w:customStyle="1" w:styleId="SubtitleChar">
+    <w:name w:val="Subtitle Char"/>
+    <w:basedOn w:val="DefaultParagraphFont"/>
+    <w:link w:val="Subtitle"/>
     <w:uiPriority w:val="11"/>
     <w:rsid w:val="003C3BB7"/>
     <w:rPr>
@@ -6962,7 +6826,7 @@
       <w:szCs w:val="24"/>
     </w:rPr>
   </w:style>
-  <w:style w:type="character" w:styleId="Fett">
+  <w:style w:type="character" w:styleId="Strong">
     <w:name w:val="Strong"/>
     <w:uiPriority w:val="22"/>
     <w:qFormat/>
@@ -6972,7 +6836,7 @@
       <w:bCs/>
     </w:rPr>
   </w:style>
-  <w:style w:type="character" w:styleId="Hervorhebung">
+  <w:style w:type="character" w:styleId="Emphasis">
     <w:name w:val="Emphasis"/>
     <w:uiPriority w:val="20"/>
     <w:qFormat/>
@@ -6983,10 +6847,10 @@
       <w:spacing w:val="5"/>
     </w:rPr>
   </w:style>
-  <w:style w:type="paragraph" w:styleId="KeinLeerraum">
+  <w:style w:type="paragraph" w:styleId="NoSpacing">
     <w:name w:val="No Spacing"/>
-    <w:basedOn w:val="Standard"/>
-    <w:link w:val="KeinLeerraumZchn"/>
+    <w:basedOn w:val="Normal"/>
+    <w:link w:val="NoSpacingChar"/>
     <w:uiPriority w:val="1"/>
     <w:qFormat/>
     <w:rsid w:val="003C3BB7"/>
@@ -6994,10 +6858,10 @@
       <w:spacing w:after="0"/>
     </w:pPr>
   </w:style>
-  <w:style w:type="character" w:customStyle="1" w:styleId="KeinLeerraumZchn">
-    <w:name w:val="Kein Leerraum Zchn"/>
-    <w:basedOn w:val="Absatz-Standardschriftart"/>
-    <w:link w:val="KeinLeerraum"/>
+  <w:style w:type="character" w:customStyle="1" w:styleId="NoSpacingChar">
+    <w:name w:val="No Spacing Char"/>
+    <w:basedOn w:val="DefaultParagraphFont"/>
+    <w:link w:val="NoSpacing"/>
     <w:uiPriority w:val="1"/>
     <w:rsid w:val="003C3BB7"/>
     <w:rPr>
@@ -7005,9 +6869,9 @@
       <w:szCs w:val="20"/>
     </w:rPr>
   </w:style>
-  <w:style w:type="paragraph" w:styleId="Listenabsatz">
+  <w:style w:type="paragraph" w:styleId="ListParagraph">
     <w:name w:val="List Paragraph"/>
-    <w:basedOn w:val="Standard"/>
+    <w:basedOn w:val="Normal"/>
     <w:uiPriority w:val="34"/>
     <w:qFormat/>
     <w:rsid w:val="003C3BB7"/>
@@ -7016,11 +6880,11 @@
       <w:contextualSpacing/>
     </w:pPr>
   </w:style>
-  <w:style w:type="paragraph" w:styleId="Zitat">
+  <w:style w:type="paragraph" w:styleId="Quote">
     <w:name w:val="Quote"/>
-    <w:basedOn w:val="Standard"/>
-    <w:next w:val="Standard"/>
-    <w:link w:val="ZitatZchn"/>
+    <w:basedOn w:val="Normal"/>
+    <w:next w:val="Normal"/>
+    <w:link w:val="QuoteChar"/>
     <w:uiPriority w:val="29"/>
     <w:qFormat/>
     <w:rsid w:val="003C3BB7"/>
@@ -7029,10 +6893,10 @@
       <w:iCs/>
     </w:rPr>
   </w:style>
-  <w:style w:type="character" w:customStyle="1" w:styleId="ZitatZchn">
-    <w:name w:val="Zitat Zchn"/>
-    <w:basedOn w:val="Absatz-Standardschriftart"/>
-    <w:link w:val="Zitat"/>
+  <w:style w:type="character" w:customStyle="1" w:styleId="QuoteChar">
+    <w:name w:val="Quote Char"/>
+    <w:basedOn w:val="DefaultParagraphFont"/>
+    <w:link w:val="Quote"/>
     <w:uiPriority w:val="29"/>
     <w:rsid w:val="003C3BB7"/>
     <w:rPr>
@@ -7042,11 +6906,11 @@
       <w:szCs w:val="20"/>
     </w:rPr>
   </w:style>
-  <w:style w:type="paragraph" w:styleId="IntensivesZitat">
+  <w:style w:type="paragraph" w:styleId="IntenseQuote">
     <w:name w:val="Intense Quote"/>
-    <w:basedOn w:val="Standard"/>
-    <w:next w:val="Standard"/>
-    <w:link w:val="IntensivesZitatZchn"/>
+    <w:basedOn w:val="Normal"/>
+    <w:next w:val="Normal"/>
+    <w:link w:val="IntenseQuoteChar"/>
     <w:uiPriority w:val="30"/>
     <w:qFormat/>
     <w:rsid w:val="003C3BB7"/>
@@ -7065,10 +6929,10 @@
       <w:color w:val="4F81BD" w:themeColor="accent1"/>
     </w:rPr>
   </w:style>
-  <w:style w:type="character" w:customStyle="1" w:styleId="IntensivesZitatZchn">
-    <w:name w:val="Intensives Zitat Zchn"/>
-    <w:basedOn w:val="Absatz-Standardschriftart"/>
-    <w:link w:val="IntensivesZitat"/>
+  <w:style w:type="character" w:customStyle="1" w:styleId="IntenseQuoteChar">
+    <w:name w:val="Intense Quote Char"/>
+    <w:basedOn w:val="DefaultParagraphFont"/>
+    <w:link w:val="IntenseQuote"/>
     <w:uiPriority w:val="30"/>
     <w:rsid w:val="003C3BB7"/>
     <w:rPr>
@@ -7079,7 +6943,7 @@
       <w:szCs w:val="20"/>
     </w:rPr>
   </w:style>
-  <w:style w:type="character" w:styleId="SchwacheHervorhebung">
+  <w:style w:type="character" w:styleId="SubtleEmphasis">
     <w:name w:val="Subtle Emphasis"/>
     <w:uiPriority w:val="19"/>
     <w:qFormat/>
@@ -7090,7 +6954,7 @@
       <w:color w:val="243F60" w:themeColor="accent1" w:themeShade="7F"/>
     </w:rPr>
   </w:style>
-  <w:style w:type="character" w:styleId="IntensiveHervorhebung">
+  <w:style w:type="character" w:styleId="IntenseEmphasis">
     <w:name w:val="Intense Emphasis"/>
     <w:uiPriority w:val="21"/>
     <w:qFormat/>
@@ -7103,7 +6967,7 @@
       <w:spacing w:val="10"/>
     </w:rPr>
   </w:style>
-  <w:style w:type="character" w:styleId="SchwacherVerweis">
+  <w:style w:type="character" w:styleId="SubtleReference">
     <w:name w:val="Subtle Reference"/>
     <w:uiPriority w:val="31"/>
     <w:qFormat/>
@@ -7114,7 +6978,7 @@
       <w:color w:val="4F81BD" w:themeColor="accent1"/>
     </w:rPr>
   </w:style>
-  <w:style w:type="character" w:styleId="IntensiverVerweis">
+  <w:style w:type="character" w:styleId="IntenseReference">
     <w:name w:val="Intense Reference"/>
     <w:uiPriority w:val="32"/>
     <w:qFormat/>
@@ -7128,7 +6992,7 @@
       <w:color w:val="4F81BD" w:themeColor="accent1"/>
     </w:rPr>
   </w:style>
-  <w:style w:type="character" w:styleId="Buchtitel">
+  <w:style w:type="character" w:styleId="BookTitle">
     <w:name w:val="Book Title"/>
     <w:uiPriority w:val="33"/>
     <w:qFormat/>
@@ -7141,10 +7005,10 @@
       <w:spacing w:val="9"/>
     </w:rPr>
   </w:style>
-  <w:style w:type="paragraph" w:styleId="Inhaltsverzeichnisberschrift">
+  <w:style w:type="paragraph" w:styleId="TOCHeading">
     <w:name w:val="TOC Heading"/>
-    <w:basedOn w:val="berschrift1"/>
-    <w:next w:val="Standard"/>
+    <w:basedOn w:val="Heading1"/>
+    <w:next w:val="Normal"/>
     <w:uiPriority w:val="39"/>
     <w:unhideWhenUsed/>
     <w:qFormat/>
@@ -7156,10 +7020,10 @@
       <w:lang w:bidi="en-US"/>
     </w:rPr>
   </w:style>
-  <w:style w:type="paragraph" w:styleId="Verzeichnis1">
+  <w:style w:type="paragraph" w:styleId="TOC1">
     <w:name w:val="toc 1"/>
-    <w:basedOn w:val="Standard"/>
-    <w:next w:val="Standard"/>
+    <w:basedOn w:val="Normal"/>
+    <w:next w:val="Normal"/>
     <w:autoRedefine/>
     <w:uiPriority w:val="39"/>
     <w:unhideWhenUsed/>
@@ -7172,10 +7036,10 @@
       <w:b/>
     </w:rPr>
   </w:style>
-  <w:style w:type="paragraph" w:styleId="Verzeichnis2">
+  <w:style w:type="paragraph" w:styleId="TOC2">
     <w:name w:val="toc 2"/>
-    <w:basedOn w:val="Standard"/>
-    <w:next w:val="Standard"/>
+    <w:basedOn w:val="Normal"/>
+    <w:next w:val="Normal"/>
     <w:autoRedefine/>
     <w:uiPriority w:val="39"/>
     <w:unhideWhenUsed/>
@@ -7188,7 +7052,7 @@
   </w:style>
   <w:style w:type="character" w:styleId="Hyperlink">
     <w:name w:val="Hyperlink"/>
-    <w:basedOn w:val="Absatz-Standardschriftart"/>
+    <w:basedOn w:val="DefaultParagraphFont"/>
     <w:uiPriority w:val="99"/>
     <w:unhideWhenUsed/>
     <w:rsid w:val="006F2255"/>
@@ -7197,10 +7061,10 @@
       <w:u w:val="single"/>
     </w:rPr>
   </w:style>
-  <w:style w:type="paragraph" w:styleId="Sprechblasentext">
+  <w:style w:type="paragraph" w:styleId="BalloonText">
     <w:name w:val="Balloon Text"/>
-    <w:basedOn w:val="Standard"/>
-    <w:link w:val="SprechblasentextZchn"/>
+    <w:basedOn w:val="Normal"/>
+    <w:link w:val="BalloonTextChar"/>
     <w:uiPriority w:val="99"/>
     <w:semiHidden/>
     <w:unhideWhenUsed/>
@@ -7214,10 +7078,10 @@
       <w:szCs w:val="16"/>
     </w:rPr>
   </w:style>
-  <w:style w:type="character" w:customStyle="1" w:styleId="SprechblasentextZchn">
-    <w:name w:val="Sprechblasentext Zchn"/>
-    <w:basedOn w:val="Absatz-Standardschriftart"/>
-    <w:link w:val="Sprechblasentext"/>
+  <w:style w:type="character" w:customStyle="1" w:styleId="BalloonTextChar">
+    <w:name w:val="Balloon Text Char"/>
+    <w:basedOn w:val="DefaultParagraphFont"/>
+    <w:link w:val="BalloonText"/>
     <w:uiPriority w:val="99"/>
     <w:semiHidden/>
     <w:rsid w:val="006F2255"/>
@@ -7227,10 +7091,10 @@
       <w:szCs w:val="16"/>
     </w:rPr>
   </w:style>
-  <w:style w:type="paragraph" w:styleId="Verzeichnis3">
+  <w:style w:type="paragraph" w:styleId="TOC3">
     <w:name w:val="toc 3"/>
-    <w:basedOn w:val="Standard"/>
-    <w:next w:val="Standard"/>
+    <w:basedOn w:val="Normal"/>
+    <w:next w:val="Normal"/>
     <w:autoRedefine/>
     <w:uiPriority w:val="39"/>
     <w:unhideWhenUsed/>
@@ -7245,10 +7109,10 @@
       <w:lang w:eastAsia="de-CH"/>
     </w:rPr>
   </w:style>
-  <w:style w:type="paragraph" w:styleId="Kopfzeile">
+  <w:style w:type="paragraph" w:styleId="Header">
     <w:name w:val="header"/>
-    <w:basedOn w:val="Standard"/>
-    <w:link w:val="KopfzeileZchn"/>
+    <w:basedOn w:val="Normal"/>
+    <w:link w:val="HeaderChar"/>
     <w:uiPriority w:val="99"/>
     <w:unhideWhenUsed/>
     <w:rsid w:val="008F2373"/>
@@ -7260,10 +7124,10 @@
       <w:spacing w:after="0"/>
     </w:pPr>
   </w:style>
-  <w:style w:type="character" w:customStyle="1" w:styleId="KopfzeileZchn">
-    <w:name w:val="Kopfzeile Zchn"/>
-    <w:basedOn w:val="Absatz-Standardschriftart"/>
-    <w:link w:val="Kopfzeile"/>
+  <w:style w:type="character" w:customStyle="1" w:styleId="HeaderChar">
+    <w:name w:val="Header Char"/>
+    <w:basedOn w:val="DefaultParagraphFont"/>
+    <w:link w:val="Header"/>
     <w:uiPriority w:val="99"/>
     <w:rsid w:val="008F2373"/>
     <w:rPr>
@@ -7271,10 +7135,10 @@
       <w:szCs w:val="20"/>
     </w:rPr>
   </w:style>
-  <w:style w:type="paragraph" w:styleId="Fuzeile">
+  <w:style w:type="paragraph" w:styleId="Footer">
     <w:name w:val="footer"/>
-    <w:basedOn w:val="Standard"/>
-    <w:link w:val="FuzeileZchn"/>
+    <w:basedOn w:val="Normal"/>
+    <w:link w:val="FooterChar"/>
     <w:uiPriority w:val="99"/>
     <w:unhideWhenUsed/>
     <w:rsid w:val="008F2373"/>
@@ -7286,10 +7150,10 @@
       <w:spacing w:after="0"/>
     </w:pPr>
   </w:style>
-  <w:style w:type="character" w:customStyle="1" w:styleId="FuzeileZchn">
-    <w:name w:val="Fußzeile Zchn"/>
-    <w:basedOn w:val="Absatz-Standardschriftart"/>
-    <w:link w:val="Fuzeile"/>
+  <w:style w:type="character" w:customStyle="1" w:styleId="FooterChar">
+    <w:name w:val="Footer Char"/>
+    <w:basedOn w:val="DefaultParagraphFont"/>
+    <w:link w:val="Footer"/>
     <w:uiPriority w:val="99"/>
     <w:rsid w:val="008F2373"/>
     <w:rPr>
@@ -7297,9 +7161,9 @@
       <w:szCs w:val="20"/>
     </w:rPr>
   </w:style>
-  <w:style w:type="table" w:styleId="HelleListe-Akzent1">
+  <w:style w:type="table" w:styleId="LightList-Accent1">
     <w:name w:val="Light List Accent 1"/>
-    <w:basedOn w:val="NormaleTabelle"/>
+    <w:basedOn w:val="TableNormal"/>
     <w:uiPriority w:val="61"/>
     <w:rsid w:val="003B436F"/>
     <w:pPr>
@@ -7389,10 +7253,10 @@
       </w:tcPr>
     </w:tblStylePr>
   </w:style>
-  <w:style w:type="paragraph" w:styleId="Funotentext">
+  <w:style w:type="paragraph" w:styleId="FootnoteText">
     <w:name w:val="footnote text"/>
-    <w:basedOn w:val="Standard"/>
-    <w:link w:val="FunotentextZchn"/>
+    <w:basedOn w:val="Normal"/>
+    <w:link w:val="FootnoteTextChar"/>
     <w:uiPriority w:val="99"/>
     <w:semiHidden/>
     <w:unhideWhenUsed/>
@@ -7401,10 +7265,10 @@
       <w:spacing w:after="0"/>
     </w:pPr>
   </w:style>
-  <w:style w:type="character" w:customStyle="1" w:styleId="FunotentextZchn">
-    <w:name w:val="Fußnotentext Zchn"/>
-    <w:basedOn w:val="Absatz-Standardschriftart"/>
-    <w:link w:val="Funotentext"/>
+  <w:style w:type="character" w:customStyle="1" w:styleId="FootnoteTextChar">
+    <w:name w:val="Footnote Text Char"/>
+    <w:basedOn w:val="DefaultParagraphFont"/>
+    <w:link w:val="FootnoteText"/>
     <w:uiPriority w:val="99"/>
     <w:semiHidden/>
     <w:rsid w:val="002870D8"/>
@@ -7413,9 +7277,9 @@
       <w:szCs w:val="20"/>
     </w:rPr>
   </w:style>
-  <w:style w:type="character" w:styleId="Funotenzeichen">
+  <w:style w:type="character" w:styleId="FootnoteReference">
     <w:name w:val="footnote reference"/>
-    <w:basedOn w:val="Absatz-Standardschriftart"/>
+    <w:basedOn w:val="DefaultParagraphFont"/>
     <w:uiPriority w:val="99"/>
     <w:unhideWhenUsed/>
     <w:rsid w:val="002870D8"/>
@@ -7582,7 +7446,7 @@
     <w:lsdException w:name="Bibliography" w:uiPriority="37"/>
     <w:lsdException w:name="TOC Heading" w:uiPriority="39" w:qFormat="1"/>
   </w:latentStyles>
-  <w:style w:type="paragraph" w:default="1" w:styleId="Standard">
+  <w:style w:type="paragraph" w:default="1" w:styleId="Normal">
     <w:name w:val="Normal"/>
     <w:qFormat/>
     <w:rsid w:val="003C3BB7"/>
@@ -7591,11 +7455,11 @@
       <w:szCs w:val="20"/>
     </w:rPr>
   </w:style>
-  <w:style w:type="paragraph" w:styleId="berschrift1">
+  <w:style w:type="paragraph" w:styleId="Heading1">
     <w:name w:val="heading 1"/>
-    <w:basedOn w:val="Standard"/>
-    <w:next w:val="Standard"/>
-    <w:link w:val="berschrift1Zchn"/>
+    <w:basedOn w:val="Normal"/>
+    <w:next w:val="Normal"/>
+    <w:link w:val="Heading1Char"/>
     <w:uiPriority w:val="9"/>
     <w:qFormat/>
     <w:rsid w:val="00C90DFA"/>
@@ -7617,11 +7481,11 @@
       <w:szCs w:val="22"/>
     </w:rPr>
   </w:style>
-  <w:style w:type="paragraph" w:styleId="berschrift2">
+  <w:style w:type="paragraph" w:styleId="Heading2">
     <w:name w:val="heading 2"/>
-    <w:basedOn w:val="Standard"/>
-    <w:next w:val="Standard"/>
-    <w:link w:val="berschrift2Zchn"/>
+    <w:basedOn w:val="Normal"/>
+    <w:next w:val="Normal"/>
+    <w:link w:val="Heading2Char"/>
     <w:uiPriority w:val="9"/>
     <w:unhideWhenUsed/>
     <w:qFormat/>
@@ -7651,11 +7515,11 @@
       <w:szCs w:val="22"/>
     </w:rPr>
   </w:style>
-  <w:style w:type="paragraph" w:styleId="berschrift3">
+  <w:style w:type="paragraph" w:styleId="Heading3">
     <w:name w:val="heading 3"/>
-    <w:basedOn w:val="Standard"/>
-    <w:next w:val="Standard"/>
-    <w:link w:val="berschrift3Zchn"/>
+    <w:basedOn w:val="Normal"/>
+    <w:next w:val="Normal"/>
+    <w:link w:val="Heading3Char"/>
     <w:uiPriority w:val="9"/>
     <w:unhideWhenUsed/>
     <w:qFormat/>
@@ -7680,11 +7544,11 @@
       <w:szCs w:val="22"/>
     </w:rPr>
   </w:style>
-  <w:style w:type="paragraph" w:styleId="berschrift4">
+  <w:style w:type="paragraph" w:styleId="Heading4">
     <w:name w:val="heading 4"/>
-    <w:basedOn w:val="Standard"/>
-    <w:next w:val="Standard"/>
-    <w:link w:val="berschrift4Zchn"/>
+    <w:basedOn w:val="Normal"/>
+    <w:next w:val="Normal"/>
+    <w:link w:val="Heading4Char"/>
     <w:uiPriority w:val="9"/>
     <w:unhideWhenUsed/>
     <w:qFormat/>
@@ -7709,11 +7573,11 @@
       <w:szCs w:val="22"/>
     </w:rPr>
   </w:style>
-  <w:style w:type="paragraph" w:styleId="berschrift5">
+  <w:style w:type="paragraph" w:styleId="Heading5">
     <w:name w:val="heading 5"/>
-    <w:basedOn w:val="Standard"/>
-    <w:next w:val="Standard"/>
-    <w:link w:val="berschrift5Zchn"/>
+    <w:basedOn w:val="Normal"/>
+    <w:next w:val="Normal"/>
+    <w:link w:val="Heading5Char"/>
     <w:uiPriority w:val="9"/>
     <w:unhideWhenUsed/>
     <w:qFormat/>
@@ -7739,11 +7603,11 @@
       <w:szCs w:val="22"/>
     </w:rPr>
   </w:style>
-  <w:style w:type="paragraph" w:styleId="berschrift6">
+  <w:style w:type="paragraph" w:styleId="Heading6">
     <w:name w:val="heading 6"/>
-    <w:basedOn w:val="Standard"/>
-    <w:next w:val="Standard"/>
-    <w:link w:val="berschrift6Zchn"/>
+    <w:basedOn w:val="Normal"/>
+    <w:next w:val="Normal"/>
+    <w:link w:val="Heading6Char"/>
     <w:uiPriority w:val="9"/>
     <w:unhideWhenUsed/>
     <w:qFormat/>
@@ -7764,11 +7628,11 @@
       <w:szCs w:val="22"/>
     </w:rPr>
   </w:style>
-  <w:style w:type="paragraph" w:styleId="berschrift7">
+  <w:style w:type="paragraph" w:styleId="Heading7">
     <w:name w:val="heading 7"/>
-    <w:basedOn w:val="Standard"/>
-    <w:next w:val="Standard"/>
-    <w:link w:val="berschrift7Zchn"/>
+    <w:basedOn w:val="Normal"/>
+    <w:next w:val="Normal"/>
+    <w:link w:val="Heading7Char"/>
     <w:uiPriority w:val="9"/>
     <w:unhideWhenUsed/>
     <w:qFormat/>
@@ -7789,11 +7653,11 @@
       <w:szCs w:val="22"/>
     </w:rPr>
   </w:style>
-  <w:style w:type="paragraph" w:styleId="berschrift8">
+  <w:style w:type="paragraph" w:styleId="Heading8">
     <w:name w:val="heading 8"/>
-    <w:basedOn w:val="Standard"/>
-    <w:next w:val="Standard"/>
-    <w:link w:val="berschrift8Zchn"/>
+    <w:basedOn w:val="Normal"/>
+    <w:next w:val="Normal"/>
+    <w:link w:val="Heading8Char"/>
     <w:uiPriority w:val="9"/>
     <w:semiHidden/>
     <w:unhideWhenUsed/>
@@ -7814,11 +7678,11 @@
       <w:szCs w:val="18"/>
     </w:rPr>
   </w:style>
-  <w:style w:type="paragraph" w:styleId="berschrift9">
+  <w:style w:type="paragraph" w:styleId="Heading9">
     <w:name w:val="heading 9"/>
-    <w:basedOn w:val="Standard"/>
-    <w:next w:val="Standard"/>
-    <w:link w:val="berschrift9Zchn"/>
+    <w:basedOn w:val="Normal"/>
+    <w:next w:val="Normal"/>
+    <w:link w:val="Heading9Char"/>
     <w:uiPriority w:val="9"/>
     <w:semiHidden/>
     <w:unhideWhenUsed/>
@@ -7840,13 +7704,13 @@
       <w:szCs w:val="18"/>
     </w:rPr>
   </w:style>
-  <w:style w:type="character" w:default="1" w:styleId="Absatz-Standardschriftart">
+  <w:style w:type="character" w:default="1" w:styleId="DefaultParagraphFont">
     <w:name w:val="Default Paragraph Font"/>
     <w:uiPriority w:val="1"/>
     <w:semiHidden/>
     <w:unhideWhenUsed/>
   </w:style>
-  <w:style w:type="table" w:default="1" w:styleId="NormaleTabelle">
+  <w:style w:type="table" w:default="1" w:styleId="TableNormal">
     <w:name w:val="Normal Table"/>
     <w:uiPriority w:val="99"/>
     <w:semiHidden/>
@@ -7861,16 +7725,16 @@
       </w:tblCellMar>
     </w:tblPr>
   </w:style>
-  <w:style w:type="numbering" w:default="1" w:styleId="KeineListe">
+  <w:style w:type="numbering" w:default="1" w:styleId="NoList">
     <w:name w:val="No List"/>
     <w:uiPriority w:val="99"/>
     <w:semiHidden/>
     <w:unhideWhenUsed/>
   </w:style>
-  <w:style w:type="character" w:customStyle="1" w:styleId="berschrift1Zchn">
-    <w:name w:val="Überschrift 1 Zchn"/>
-    <w:basedOn w:val="Absatz-Standardschriftart"/>
-    <w:link w:val="berschrift1"/>
+  <w:style w:type="character" w:customStyle="1" w:styleId="Heading1Char">
+    <w:name w:val="Heading 1 Char"/>
+    <w:basedOn w:val="DefaultParagraphFont"/>
+    <w:link w:val="Heading1"/>
     <w:uiPriority w:val="9"/>
     <w:rsid w:val="00C90DFA"/>
     <w:rPr>
@@ -7882,10 +7746,10 @@
       <w:shd w:val="clear" w:color="auto" w:fill="FFFFFF" w:themeFill="background1"/>
     </w:rPr>
   </w:style>
-  <w:style w:type="character" w:customStyle="1" w:styleId="berschrift2Zchn">
-    <w:name w:val="Überschrift 2 Zchn"/>
-    <w:basedOn w:val="Absatz-Standardschriftart"/>
-    <w:link w:val="berschrift2"/>
+  <w:style w:type="character" w:customStyle="1" w:styleId="Heading2Char">
+    <w:name w:val="Heading 2 Char"/>
+    <w:basedOn w:val="DefaultParagraphFont"/>
+    <w:link w:val="Heading2"/>
     <w:uiPriority w:val="9"/>
     <w:rsid w:val="00402E1C"/>
     <w:rPr>
@@ -7897,9 +7761,9 @@
       <w:shd w:val="clear" w:color="auto" w:fill="5994CB"/>
     </w:rPr>
   </w:style>
-  <w:style w:type="table" w:styleId="Tabellenraster">
+  <w:style w:type="table" w:styleId="TableGrid">
     <w:name w:val="Table Grid"/>
-    <w:basedOn w:val="NormaleTabelle"/>
+    <w:basedOn w:val="TableNormal"/>
     <w:uiPriority w:val="59"/>
     <w:rsid w:val="00651384"/>
     <w:pPr>
@@ -7923,9 +7787,9 @@
       </w:tblCellMar>
     </w:tblPr>
   </w:style>
-  <w:style w:type="table" w:styleId="HellesRaster-Akzent1">
+  <w:style w:type="table" w:styleId="LightGrid-Accent1">
     <w:name w:val="Light Grid Accent 1"/>
-    <w:basedOn w:val="NormaleTabelle"/>
+    <w:basedOn w:val="TableNormal"/>
     <w:uiPriority w:val="62"/>
     <w:rsid w:val="00CB0412"/>
     <w:pPr>
@@ -8053,9 +7917,9 @@
       </w:tcPr>
     </w:tblStylePr>
   </w:style>
-  <w:style w:type="table" w:styleId="MittlereSchattierung1-Akzent1">
+  <w:style w:type="table" w:styleId="MediumShading1-Accent1">
     <w:name w:val="Medium Shading 1 Accent 1"/>
-    <w:basedOn w:val="NormaleTabelle"/>
+    <w:basedOn w:val="TableNormal"/>
     <w:uiPriority w:val="63"/>
     <w:rsid w:val="004A070C"/>
     <w:pPr>
@@ -8153,9 +8017,9 @@
       </w:tcPr>
     </w:tblStylePr>
   </w:style>
-  <w:style w:type="table" w:styleId="MittlereListe2-Akzent1">
+  <w:style w:type="table" w:styleId="MediumList2-Accent1">
     <w:name w:val="Medium List 2 Accent 1"/>
-    <w:basedOn w:val="NormaleTabelle"/>
+    <w:basedOn w:val="TableNormal"/>
     <w:uiPriority w:val="66"/>
     <w:rsid w:val="00CB0412"/>
     <w:pPr>
@@ -8281,9 +8145,9 @@
       </w:tcPr>
     </w:tblStylePr>
   </w:style>
-  <w:style w:type="table" w:styleId="MittlereListe1-Akzent1">
+  <w:style w:type="table" w:styleId="MediumList1-Accent1">
     <w:name w:val="Medium List 1 Accent 1"/>
-    <w:basedOn w:val="NormaleTabelle"/>
+    <w:basedOn w:val="TableNormal"/>
     <w:uiPriority w:val="65"/>
     <w:rsid w:val="00CB0412"/>
     <w:pPr>
@@ -8365,10 +8229,10 @@
       </w:tcPr>
     </w:tblStylePr>
   </w:style>
-  <w:style w:type="character" w:customStyle="1" w:styleId="berschrift3Zchn">
-    <w:name w:val="Überschrift 3 Zchn"/>
-    <w:basedOn w:val="Absatz-Standardschriftart"/>
-    <w:link w:val="berschrift3"/>
+  <w:style w:type="character" w:customStyle="1" w:styleId="Heading3Char">
+    <w:name w:val="Heading 3 Char"/>
+    <w:basedOn w:val="DefaultParagraphFont"/>
+    <w:link w:val="Heading3"/>
     <w:uiPriority w:val="9"/>
     <w:rsid w:val="00EA2F23"/>
     <w:rPr>
@@ -8378,10 +8242,10 @@
       <w:spacing w:val="15"/>
     </w:rPr>
   </w:style>
-  <w:style w:type="character" w:customStyle="1" w:styleId="berschrift4Zchn">
-    <w:name w:val="Überschrift 4 Zchn"/>
-    <w:basedOn w:val="Absatz-Standardschriftart"/>
-    <w:link w:val="berschrift4"/>
+  <w:style w:type="character" w:customStyle="1" w:styleId="Heading4Char">
+    <w:name w:val="Heading 4 Char"/>
+    <w:basedOn w:val="DefaultParagraphFont"/>
+    <w:link w:val="Heading4"/>
     <w:uiPriority w:val="9"/>
     <w:rsid w:val="006211F6"/>
     <w:rPr>
@@ -8390,10 +8254,10 @@
       <w:spacing w:val="10"/>
     </w:rPr>
   </w:style>
-  <w:style w:type="character" w:customStyle="1" w:styleId="berschrift5Zchn">
-    <w:name w:val="Überschrift 5 Zchn"/>
-    <w:basedOn w:val="Absatz-Standardschriftart"/>
-    <w:link w:val="berschrift5"/>
+  <w:style w:type="character" w:customStyle="1" w:styleId="Heading5Char">
+    <w:name w:val="Heading 5 Char"/>
+    <w:basedOn w:val="DefaultParagraphFont"/>
+    <w:link w:val="Heading5"/>
     <w:uiPriority w:val="9"/>
     <w:rsid w:val="00FB472D"/>
     <w:rPr>
@@ -8403,10 +8267,10 @@
       <w:spacing w:val="10"/>
     </w:rPr>
   </w:style>
-  <w:style w:type="character" w:customStyle="1" w:styleId="berschrift6Zchn">
-    <w:name w:val="Überschrift 6 Zchn"/>
-    <w:basedOn w:val="Absatz-Standardschriftart"/>
-    <w:link w:val="berschrift6"/>
+  <w:style w:type="character" w:customStyle="1" w:styleId="Heading6Char">
+    <w:name w:val="Heading 6 Char"/>
+    <w:basedOn w:val="DefaultParagraphFont"/>
+    <w:link w:val="Heading6"/>
     <w:uiPriority w:val="9"/>
     <w:rsid w:val="006211F6"/>
     <w:rPr>
@@ -8415,10 +8279,10 @@
       <w:spacing w:val="10"/>
     </w:rPr>
   </w:style>
-  <w:style w:type="character" w:customStyle="1" w:styleId="berschrift7Zchn">
-    <w:name w:val="Überschrift 7 Zchn"/>
-    <w:basedOn w:val="Absatz-Standardschriftart"/>
-    <w:link w:val="berschrift7"/>
+  <w:style w:type="character" w:customStyle="1" w:styleId="Heading7Char">
+    <w:name w:val="Heading 7 Char"/>
+    <w:basedOn w:val="DefaultParagraphFont"/>
+    <w:link w:val="Heading7"/>
     <w:uiPriority w:val="9"/>
     <w:semiHidden/>
     <w:rsid w:val="003C3BB7"/>
@@ -8428,10 +8292,10 @@
       <w:spacing w:val="10"/>
     </w:rPr>
   </w:style>
-  <w:style w:type="character" w:customStyle="1" w:styleId="berschrift8Zchn">
-    <w:name w:val="Überschrift 8 Zchn"/>
-    <w:basedOn w:val="Absatz-Standardschriftart"/>
-    <w:link w:val="berschrift8"/>
+  <w:style w:type="character" w:customStyle="1" w:styleId="Heading8Char">
+    <w:name w:val="Heading 8 Char"/>
+    <w:basedOn w:val="DefaultParagraphFont"/>
+    <w:link w:val="Heading8"/>
     <w:uiPriority w:val="9"/>
     <w:semiHidden/>
     <w:rsid w:val="003C3BB7"/>
@@ -8442,10 +8306,10 @@
       <w:szCs w:val="18"/>
     </w:rPr>
   </w:style>
-  <w:style w:type="character" w:customStyle="1" w:styleId="berschrift9Zchn">
-    <w:name w:val="Überschrift 9 Zchn"/>
-    <w:basedOn w:val="Absatz-Standardschriftart"/>
-    <w:link w:val="berschrift9"/>
+  <w:style w:type="character" w:customStyle="1" w:styleId="Heading9Char">
+    <w:name w:val="Heading 9 Char"/>
+    <w:basedOn w:val="DefaultParagraphFont"/>
+    <w:link w:val="Heading9"/>
     <w:uiPriority w:val="9"/>
     <w:semiHidden/>
     <w:rsid w:val="003C3BB7"/>
@@ -8457,10 +8321,10 @@
       <w:szCs w:val="18"/>
     </w:rPr>
   </w:style>
-  <w:style w:type="paragraph" w:styleId="Beschriftung">
+  <w:style w:type="paragraph" w:styleId="Caption">
     <w:name w:val="caption"/>
-    <w:basedOn w:val="Standard"/>
-    <w:next w:val="Standard"/>
+    <w:basedOn w:val="Normal"/>
+    <w:next w:val="Normal"/>
     <w:uiPriority w:val="35"/>
     <w:unhideWhenUsed/>
     <w:qFormat/>
@@ -8473,11 +8337,11 @@
       <w:szCs w:val="16"/>
     </w:rPr>
   </w:style>
-  <w:style w:type="paragraph" w:styleId="Titel">
+  <w:style w:type="paragraph" w:styleId="Title">
     <w:name w:val="Title"/>
-    <w:basedOn w:val="Standard"/>
-    <w:next w:val="Standard"/>
-    <w:link w:val="TitelZchn"/>
+    <w:basedOn w:val="Normal"/>
+    <w:next w:val="Normal"/>
+    <w:link w:val="TitleChar"/>
     <w:uiPriority w:val="10"/>
     <w:qFormat/>
     <w:rsid w:val="005E2896"/>
@@ -8493,10 +8357,10 @@
       <w:szCs w:val="52"/>
     </w:rPr>
   </w:style>
-  <w:style w:type="character" w:customStyle="1" w:styleId="TitelZchn">
-    <w:name w:val="Titel Zchn"/>
-    <w:basedOn w:val="Absatz-Standardschriftart"/>
-    <w:link w:val="Titel"/>
+  <w:style w:type="character" w:customStyle="1" w:styleId="TitleChar">
+    <w:name w:val="Title Char"/>
+    <w:basedOn w:val="DefaultParagraphFont"/>
+    <w:link w:val="Title"/>
     <w:uiPriority w:val="10"/>
     <w:rsid w:val="005E2896"/>
     <w:rPr>
@@ -8508,11 +8372,11 @@
       <w:szCs w:val="52"/>
     </w:rPr>
   </w:style>
-  <w:style w:type="paragraph" w:styleId="Untertitel">
+  <w:style w:type="paragraph" w:styleId="Subtitle">
     <w:name w:val="Subtitle"/>
-    <w:basedOn w:val="Standard"/>
-    <w:next w:val="Standard"/>
-    <w:link w:val="UntertitelZchn"/>
+    <w:basedOn w:val="Normal"/>
+    <w:next w:val="Normal"/>
+    <w:link w:val="SubtitleChar"/>
     <w:uiPriority w:val="11"/>
     <w:qFormat/>
     <w:rsid w:val="003C3BB7"/>
@@ -8527,10 +8391,10 @@
       <w:szCs w:val="24"/>
     </w:rPr>
   </w:style>
-  <w:style w:type="character" w:customStyle="1" w:styleId="UntertitelZchn">
-    <w:name w:val="Untertitel Zchn"/>
-    <w:basedOn w:val="Absatz-Standardschriftart"/>
-    <w:link w:val="Untertitel"/>
+  <w:style w:type="character" w:customStyle="1" w:styleId="SubtitleChar">
+    <w:name w:val="Subtitle Char"/>
+    <w:basedOn w:val="DefaultParagraphFont"/>
+    <w:link w:val="Subtitle"/>
     <w:uiPriority w:val="11"/>
     <w:rsid w:val="003C3BB7"/>
     <w:rPr>
@@ -8541,7 +8405,7 @@
       <w:szCs w:val="24"/>
     </w:rPr>
   </w:style>
-  <w:style w:type="character" w:styleId="Fett">
+  <w:style w:type="character" w:styleId="Strong">
     <w:name w:val="Strong"/>
     <w:uiPriority w:val="22"/>
     <w:qFormat/>
@@ -8551,7 +8415,7 @@
       <w:bCs/>
     </w:rPr>
   </w:style>
-  <w:style w:type="character" w:styleId="Hervorhebung">
+  <w:style w:type="character" w:styleId="Emphasis">
     <w:name w:val="Emphasis"/>
     <w:uiPriority w:val="20"/>
     <w:qFormat/>
@@ -8562,10 +8426,10 @@
       <w:spacing w:val="5"/>
     </w:rPr>
   </w:style>
-  <w:style w:type="paragraph" w:styleId="KeinLeerraum">
+  <w:style w:type="paragraph" w:styleId="NoSpacing">
     <w:name w:val="No Spacing"/>
-    <w:basedOn w:val="Standard"/>
-    <w:link w:val="KeinLeerraumZchn"/>
+    <w:basedOn w:val="Normal"/>
+    <w:link w:val="NoSpacingChar"/>
     <w:uiPriority w:val="1"/>
     <w:qFormat/>
     <w:rsid w:val="003C3BB7"/>
@@ -8573,10 +8437,10 @@
       <w:spacing w:after="0"/>
     </w:pPr>
   </w:style>
-  <w:style w:type="character" w:customStyle="1" w:styleId="KeinLeerraumZchn">
-    <w:name w:val="Kein Leerraum Zchn"/>
-    <w:basedOn w:val="Absatz-Standardschriftart"/>
-    <w:link w:val="KeinLeerraum"/>
+  <w:style w:type="character" w:customStyle="1" w:styleId="NoSpacingChar">
+    <w:name w:val="No Spacing Char"/>
+    <w:basedOn w:val="DefaultParagraphFont"/>
+    <w:link w:val="NoSpacing"/>
     <w:uiPriority w:val="1"/>
     <w:rsid w:val="003C3BB7"/>
     <w:rPr>
@@ -8584,9 +8448,9 @@
       <w:szCs w:val="20"/>
     </w:rPr>
   </w:style>
-  <w:style w:type="paragraph" w:styleId="Listenabsatz">
+  <w:style w:type="paragraph" w:styleId="ListParagraph">
     <w:name w:val="List Paragraph"/>
-    <w:basedOn w:val="Standard"/>
+    <w:basedOn w:val="Normal"/>
     <w:uiPriority w:val="34"/>
     <w:qFormat/>
     <w:rsid w:val="003C3BB7"/>
@@ -8595,11 +8459,11 @@
       <w:contextualSpacing/>
     </w:pPr>
   </w:style>
-  <w:style w:type="paragraph" w:styleId="Zitat">
+  <w:style w:type="paragraph" w:styleId="Quote">
     <w:name w:val="Quote"/>
-    <w:basedOn w:val="Standard"/>
-    <w:next w:val="Standard"/>
-    <w:link w:val="ZitatZchn"/>
+    <w:basedOn w:val="Normal"/>
+    <w:next w:val="Normal"/>
+    <w:link w:val="QuoteChar"/>
     <w:uiPriority w:val="29"/>
     <w:qFormat/>
     <w:rsid w:val="003C3BB7"/>
@@ -8608,10 +8472,10 @@
       <w:iCs/>
     </w:rPr>
   </w:style>
-  <w:style w:type="character" w:customStyle="1" w:styleId="ZitatZchn">
-    <w:name w:val="Zitat Zchn"/>
-    <w:basedOn w:val="Absatz-Standardschriftart"/>
-    <w:link w:val="Zitat"/>
+  <w:style w:type="character" w:customStyle="1" w:styleId="QuoteChar">
+    <w:name w:val="Quote Char"/>
+    <w:basedOn w:val="DefaultParagraphFont"/>
+    <w:link w:val="Quote"/>
     <w:uiPriority w:val="29"/>
     <w:rsid w:val="003C3BB7"/>
     <w:rPr>
@@ -8621,11 +8485,11 @@
       <w:szCs w:val="20"/>
     </w:rPr>
   </w:style>
-  <w:style w:type="paragraph" w:styleId="IntensivesZitat">
+  <w:style w:type="paragraph" w:styleId="IntenseQuote">
     <w:name w:val="Intense Quote"/>
-    <w:basedOn w:val="Standard"/>
-    <w:next w:val="Standard"/>
-    <w:link w:val="IntensivesZitatZchn"/>
+    <w:basedOn w:val="Normal"/>
+    <w:next w:val="Normal"/>
+    <w:link w:val="IntenseQuoteChar"/>
     <w:uiPriority w:val="30"/>
     <w:qFormat/>
     <w:rsid w:val="003C3BB7"/>
@@ -8644,10 +8508,10 @@
       <w:color w:val="4F81BD" w:themeColor="accent1"/>
     </w:rPr>
   </w:style>
-  <w:style w:type="character" w:customStyle="1" w:styleId="IntensivesZitatZchn">
-    <w:name w:val="Intensives Zitat Zchn"/>
-    <w:basedOn w:val="Absatz-Standardschriftart"/>
-    <w:link w:val="IntensivesZitat"/>
+  <w:style w:type="character" w:customStyle="1" w:styleId="IntenseQuoteChar">
+    <w:name w:val="Intense Quote Char"/>
+    <w:basedOn w:val="DefaultParagraphFont"/>
+    <w:link w:val="IntenseQuote"/>
     <w:uiPriority w:val="30"/>
     <w:rsid w:val="003C3BB7"/>
     <w:rPr>
@@ -8658,7 +8522,7 @@
       <w:szCs w:val="20"/>
     </w:rPr>
   </w:style>
-  <w:style w:type="character" w:styleId="SchwacheHervorhebung">
+  <w:style w:type="character" w:styleId="SubtleEmphasis">
     <w:name w:val="Subtle Emphasis"/>
     <w:uiPriority w:val="19"/>
     <w:qFormat/>
@@ -8669,7 +8533,7 @@
       <w:color w:val="243F60" w:themeColor="accent1" w:themeShade="7F"/>
     </w:rPr>
   </w:style>
-  <w:style w:type="character" w:styleId="IntensiveHervorhebung">
+  <w:style w:type="character" w:styleId="IntenseEmphasis">
     <w:name w:val="Intense Emphasis"/>
     <w:uiPriority w:val="21"/>
     <w:qFormat/>
@@ -8682,7 +8546,7 @@
       <w:spacing w:val="10"/>
     </w:rPr>
   </w:style>
-  <w:style w:type="character" w:styleId="SchwacherVerweis">
+  <w:style w:type="character" w:styleId="SubtleReference">
     <w:name w:val="Subtle Reference"/>
     <w:uiPriority w:val="31"/>
     <w:qFormat/>
@@ -8693,7 +8557,7 @@
       <w:color w:val="4F81BD" w:themeColor="accent1"/>
     </w:rPr>
   </w:style>
-  <w:style w:type="character" w:styleId="IntensiverVerweis">
+  <w:style w:type="character" w:styleId="IntenseReference">
     <w:name w:val="Intense Reference"/>
     <w:uiPriority w:val="32"/>
     <w:qFormat/>
@@ -8707,7 +8571,7 @@
       <w:color w:val="4F81BD" w:themeColor="accent1"/>
     </w:rPr>
   </w:style>
-  <w:style w:type="character" w:styleId="Buchtitel">
+  <w:style w:type="character" w:styleId="BookTitle">
     <w:name w:val="Book Title"/>
     <w:uiPriority w:val="33"/>
     <w:qFormat/>
@@ -8720,10 +8584,10 @@
       <w:spacing w:val="9"/>
     </w:rPr>
   </w:style>
-  <w:style w:type="paragraph" w:styleId="Inhaltsverzeichnisberschrift">
+  <w:style w:type="paragraph" w:styleId="TOCHeading">
     <w:name w:val="TOC Heading"/>
-    <w:basedOn w:val="berschrift1"/>
-    <w:next w:val="Standard"/>
+    <w:basedOn w:val="Heading1"/>
+    <w:next w:val="Normal"/>
     <w:uiPriority w:val="39"/>
     <w:unhideWhenUsed/>
     <w:qFormat/>
@@ -8735,10 +8599,10 @@
       <w:lang w:bidi="en-US"/>
     </w:rPr>
   </w:style>
-  <w:style w:type="paragraph" w:styleId="Verzeichnis1">
+  <w:style w:type="paragraph" w:styleId="TOC1">
     <w:name w:val="toc 1"/>
-    <w:basedOn w:val="Standard"/>
-    <w:next w:val="Standard"/>
+    <w:basedOn w:val="Normal"/>
+    <w:next w:val="Normal"/>
     <w:autoRedefine/>
     <w:uiPriority w:val="39"/>
     <w:unhideWhenUsed/>
@@ -8751,10 +8615,10 @@
       <w:b/>
     </w:rPr>
   </w:style>
-  <w:style w:type="paragraph" w:styleId="Verzeichnis2">
+  <w:style w:type="paragraph" w:styleId="TOC2">
     <w:name w:val="toc 2"/>
-    <w:basedOn w:val="Standard"/>
-    <w:next w:val="Standard"/>
+    <w:basedOn w:val="Normal"/>
+    <w:next w:val="Normal"/>
     <w:autoRedefine/>
     <w:uiPriority w:val="39"/>
     <w:unhideWhenUsed/>
@@ -8767,7 +8631,7 @@
   </w:style>
   <w:style w:type="character" w:styleId="Hyperlink">
     <w:name w:val="Hyperlink"/>
-    <w:basedOn w:val="Absatz-Standardschriftart"/>
+    <w:basedOn w:val="DefaultParagraphFont"/>
     <w:uiPriority w:val="99"/>
     <w:unhideWhenUsed/>
     <w:rsid w:val="006F2255"/>
@@ -8776,10 +8640,10 @@
       <w:u w:val="single"/>
     </w:rPr>
   </w:style>
-  <w:style w:type="paragraph" w:styleId="Sprechblasentext">
+  <w:style w:type="paragraph" w:styleId="BalloonText">
     <w:name w:val="Balloon Text"/>
-    <w:basedOn w:val="Standard"/>
-    <w:link w:val="SprechblasentextZchn"/>
+    <w:basedOn w:val="Normal"/>
+    <w:link w:val="BalloonTextChar"/>
     <w:uiPriority w:val="99"/>
     <w:semiHidden/>
     <w:unhideWhenUsed/>
@@ -8793,10 +8657,10 @@
       <w:szCs w:val="16"/>
     </w:rPr>
   </w:style>
-  <w:style w:type="character" w:customStyle="1" w:styleId="SprechblasentextZchn">
-    <w:name w:val="Sprechblasentext Zchn"/>
-    <w:basedOn w:val="Absatz-Standardschriftart"/>
-    <w:link w:val="Sprechblasentext"/>
+  <w:style w:type="character" w:customStyle="1" w:styleId="BalloonTextChar">
+    <w:name w:val="Balloon Text Char"/>
+    <w:basedOn w:val="DefaultParagraphFont"/>
+    <w:link w:val="BalloonText"/>
     <w:uiPriority w:val="99"/>
     <w:semiHidden/>
     <w:rsid w:val="006F2255"/>
@@ -8806,10 +8670,10 @@
       <w:szCs w:val="16"/>
     </w:rPr>
   </w:style>
-  <w:style w:type="paragraph" w:styleId="Verzeichnis3">
+  <w:style w:type="paragraph" w:styleId="TOC3">
     <w:name w:val="toc 3"/>
-    <w:basedOn w:val="Standard"/>
-    <w:next w:val="Standard"/>
+    <w:basedOn w:val="Normal"/>
+    <w:next w:val="Normal"/>
     <w:autoRedefine/>
     <w:uiPriority w:val="39"/>
     <w:unhideWhenUsed/>
@@ -8824,10 +8688,10 @@
       <w:lang w:eastAsia="de-CH"/>
     </w:rPr>
   </w:style>
-  <w:style w:type="paragraph" w:styleId="Kopfzeile">
+  <w:style w:type="paragraph" w:styleId="Header">
     <w:name w:val="header"/>
-    <w:basedOn w:val="Standard"/>
-    <w:link w:val="KopfzeileZchn"/>
+    <w:basedOn w:val="Normal"/>
+    <w:link w:val="HeaderChar"/>
     <w:uiPriority w:val="99"/>
     <w:unhideWhenUsed/>
     <w:rsid w:val="008F2373"/>
@@ -8839,10 +8703,10 @@
       <w:spacing w:after="0"/>
     </w:pPr>
   </w:style>
-  <w:style w:type="character" w:customStyle="1" w:styleId="KopfzeileZchn">
-    <w:name w:val="Kopfzeile Zchn"/>
-    <w:basedOn w:val="Absatz-Standardschriftart"/>
-    <w:link w:val="Kopfzeile"/>
+  <w:style w:type="character" w:customStyle="1" w:styleId="HeaderChar">
+    <w:name w:val="Header Char"/>
+    <w:basedOn w:val="DefaultParagraphFont"/>
+    <w:link w:val="Header"/>
     <w:uiPriority w:val="99"/>
     <w:rsid w:val="008F2373"/>
     <w:rPr>
@@ -8850,10 +8714,10 @@
       <w:szCs w:val="20"/>
     </w:rPr>
   </w:style>
-  <w:style w:type="paragraph" w:styleId="Fuzeile">
+  <w:style w:type="paragraph" w:styleId="Footer">
     <w:name w:val="footer"/>
-    <w:basedOn w:val="Standard"/>
-    <w:link w:val="FuzeileZchn"/>
+    <w:basedOn w:val="Normal"/>
+    <w:link w:val="FooterChar"/>
     <w:uiPriority w:val="99"/>
     <w:unhideWhenUsed/>
     <w:rsid w:val="008F2373"/>
@@ -8865,10 +8729,10 @@
       <w:spacing w:after="0"/>
     </w:pPr>
   </w:style>
-  <w:style w:type="character" w:customStyle="1" w:styleId="FuzeileZchn">
-    <w:name w:val="Fußzeile Zchn"/>
-    <w:basedOn w:val="Absatz-Standardschriftart"/>
-    <w:link w:val="Fuzeile"/>
+  <w:style w:type="character" w:customStyle="1" w:styleId="FooterChar">
+    <w:name w:val="Footer Char"/>
+    <w:basedOn w:val="DefaultParagraphFont"/>
+    <w:link w:val="Footer"/>
     <w:uiPriority w:val="99"/>
     <w:rsid w:val="008F2373"/>
     <w:rPr>
@@ -8876,9 +8740,9 @@
       <w:szCs w:val="20"/>
     </w:rPr>
   </w:style>
-  <w:style w:type="table" w:styleId="HelleListe-Akzent1">
+  <w:style w:type="table" w:styleId="LightList-Accent1">
     <w:name w:val="Light List Accent 1"/>
-    <w:basedOn w:val="NormaleTabelle"/>
+    <w:basedOn w:val="TableNormal"/>
     <w:uiPriority w:val="61"/>
     <w:rsid w:val="003B436F"/>
     <w:pPr>
@@ -8968,10 +8832,10 @@
       </w:tcPr>
     </w:tblStylePr>
   </w:style>
-  <w:style w:type="paragraph" w:styleId="Funotentext">
+  <w:style w:type="paragraph" w:styleId="FootnoteText">
     <w:name w:val="footnote text"/>
-    <w:basedOn w:val="Standard"/>
-    <w:link w:val="FunotentextZchn"/>
+    <w:basedOn w:val="Normal"/>
+    <w:link w:val="FootnoteTextChar"/>
     <w:uiPriority w:val="99"/>
     <w:semiHidden/>
     <w:unhideWhenUsed/>
@@ -8980,10 +8844,10 @@
       <w:spacing w:after="0"/>
     </w:pPr>
   </w:style>
-  <w:style w:type="character" w:customStyle="1" w:styleId="FunotentextZchn">
-    <w:name w:val="Fußnotentext Zchn"/>
-    <w:basedOn w:val="Absatz-Standardschriftart"/>
-    <w:link w:val="Funotentext"/>
+  <w:style w:type="character" w:customStyle="1" w:styleId="FootnoteTextChar">
+    <w:name w:val="Footnote Text Char"/>
+    <w:basedOn w:val="DefaultParagraphFont"/>
+    <w:link w:val="FootnoteText"/>
     <w:uiPriority w:val="99"/>
     <w:semiHidden/>
     <w:rsid w:val="002870D8"/>
@@ -8992,9 +8856,9 @@
       <w:szCs w:val="20"/>
     </w:rPr>
   </w:style>
-  <w:style w:type="character" w:styleId="Funotenzeichen">
+  <w:style w:type="character" w:styleId="FootnoteReference">
     <w:name w:val="footnote reference"/>
-    <w:basedOn w:val="Absatz-Standardschriftart"/>
+    <w:basedOn w:val="DefaultParagraphFont"/>
     <w:uiPriority w:val="99"/>
     <w:unhideWhenUsed/>
     <w:rsid w:val="002870D8"/>
@@ -9295,7 +9159,7 @@
 </file>
 
 <file path=customXml/itemProps1.xml><?xml version="1.0" encoding="utf-8"?>
-<ds:datastoreItem xmlns:ds="http://schemas.openxmlformats.org/officeDocument/2006/customXml" ds:itemID="{DF6D99F1-6FD7-4140-AFB1-3F3F57E971E5}">
+<ds:datastoreItem xmlns:ds="http://schemas.openxmlformats.org/officeDocument/2006/customXml" ds:itemID="{59295F89-4762-4234-95EA-AEEE83B60EA4}">
   <ds:schemaRefs>
     <ds:schemaRef ds:uri="http://schemas.openxmlformats.org/officeDocument/2006/bibliography"/>
   </ds:schemaRefs>

</xml_diff>

<commit_message>
refs #877 Verkleinertes Video auf Video Wall abspielbar und dokumentiert
Former-commit-id: dd527744aa14c57c227946e836f48f1b12de7c5a
</commit_message>
<xml_diff>
--- a/doc/Bericht/05_Technischer Bericht/06_Hardware Evaluation & Tests/Hardware Evaluation und Tests.docx
+++ b/doc/Bericht/05_Technischer Bericht/06_Hardware Evaluation & Tests/Hardware Evaluation und Tests.docx
@@ -583,6 +583,67 @@
           </w:p>
         </w:tc>
       </w:tr>
+      <w:tr>
+        <w:trPr>
+          <w:cnfStyle w:val="000000010000" w:firstRow="0" w:lastRow="0" w:firstColumn="0" w:lastColumn="0" w:oddVBand="0" w:evenVBand="0" w:oddHBand="0" w:evenHBand="1" w:firstRowFirstColumn="0" w:firstRowLastColumn="0" w:lastRowFirstColumn="0" w:lastRowLastColumn="0"/>
+        </w:trPr>
+        <w:tc>
+          <w:tcPr>
+            <w:tcW w:w="1280" w:type="dxa"/>
+          </w:tcPr>
+          <w:p>
+            <w:r>
+              <w:t>24.05.2012</w:t>
+            </w:r>
+          </w:p>
+        </w:tc>
+        <w:tc>
+          <w:tcPr>
+            <w:tcW w:w="993" w:type="dxa"/>
+          </w:tcPr>
+          <w:p>
+            <w:r>
+              <w:t>1.7</w:t>
+            </w:r>
+          </w:p>
+        </w:tc>
+        <w:tc>
+          <w:tcPr>
+            <w:tcW w:w="4674" w:type="dxa"/>
+          </w:tcPr>
+          <w:p>
+            <w:pPr>
+              <w:rPr>
+                <w:lang w:val="en-US"/>
+              </w:rPr>
+            </w:pPr>
+            <w:r>
+              <w:rPr>
+                <w:lang w:val="en-US"/>
+              </w:rPr>
+              <w:t xml:space="preserve">WPF Video Performance Tests </w:t>
+            </w:r>
+            <w:r>
+              <w:rPr>
+                <w:lang w:val="en-US"/>
+              </w:rPr>
+              <w:t>ausgearbeitet</w:t>
+            </w:r>
+            <w:bookmarkStart w:id="1" w:name="_GoBack"/>
+            <w:bookmarkEnd w:id="1"/>
+          </w:p>
+        </w:tc>
+        <w:tc>
+          <w:tcPr>
+            <w:tcW w:w="2303" w:type="dxa"/>
+          </w:tcPr>
+          <w:p>
+            <w:r>
+              <w:t>LE</w:t>
+            </w:r>
+          </w:p>
+        </w:tc>
+      </w:tr>
     </w:tbl>
     <w:p>
       <w:pPr>
@@ -594,7 +655,7 @@
           <w:szCs w:val="22"/>
         </w:rPr>
       </w:pPr>
-      <w:bookmarkStart w:id="1" w:name="_Toc320601257"/>
+      <w:bookmarkStart w:id="2" w:name="_Toc320601257"/>
       <w:r>
         <w:br w:type="page"/>
       </w:r>
@@ -607,14 +668,14 @@
         <w:lastRenderedPageBreak/>
         <w:t xml:space="preserve">Hardware </w:t>
       </w:r>
-      <w:bookmarkEnd w:id="1"/>
+      <w:bookmarkEnd w:id="2"/>
       <w:r>
         <w:t>Evaluation</w:t>
       </w:r>
     </w:p>
     <w:p>
-      <w:bookmarkStart w:id="2" w:name="_Ref319065031"/>
-      <w:bookmarkStart w:id="3" w:name="_Toc320601258"/>
+      <w:bookmarkStart w:id="3" w:name="_Ref319065031"/>
+      <w:bookmarkStart w:id="4" w:name="_Toc320601258"/>
       <w:r>
         <w:t>Ein wichtiger Teil dieser Arbeit war auch die Evaluierung der Zielhardware. Zu Beginn war unklar, ob die Wand aus 3 x 3 55“ Monitoren bestehen sollte oder ob sich andere Formate besser eignen würden. Für das Lesen der Poster ist eine möglichst hohe Auflösung wünschenswert. Jedoch könnte diese zu Performance Problemen führen. Diese wiederum würden sich negativ auf die User Experience auswirken. Aus diesem Grund galt es auch abzuklären, welche technischen Möglichkeiten es gibt, um mehrere Monitore zusammenzuschliessen und was für eine Auflösung und Performance damit erreicht werden können.</w:t>
       </w:r>
@@ -626,8 +687,8 @@
       <w:r>
         <w:t>Monitor</w:t>
       </w:r>
-      <w:bookmarkEnd w:id="2"/>
       <w:bookmarkEnd w:id="3"/>
+      <w:bookmarkEnd w:id="4"/>
       <w:r>
         <w:t>anzahl und -anordnung</w:t>
       </w:r>
@@ -774,7 +835,7 @@
       </w:r>
     </w:p>
     <w:p>
-      <w:bookmarkStart w:id="4" w:name="_Ref319068091"/>
+      <w:bookmarkStart w:id="5" w:name="_Ref319068091"/>
       <w:r>
         <w:t>Um eine realistische Einschätzung machen zu können, wie die drei unterschiedlichen Monitorkonstellationen im für die Video Wall vorgesehenen Raum wirken, wurde eine Visualisierung mithilfe eines Hellraumprojektors durchgeführt. Dazu wurden die Seitenverhältnisse der verschiedenen Konstellationen aufgezeichnet und auf eine A4 Folie gedruckt. Zusätzlich wurde ein gewünschtes Anzeigemedium, in diesem Fall ein Poster, ebenfalls auf der Folie platziert. Da sich an der Wand, an welcher die Video Wall installiert werden soll, zurzeit noch ein Infostand (Möbel-Elemente mit Broschüren, eine Pinnwand mit Plakaten und ein öffentlich zugänglicher PC) befindet, wurden die drei Montagevarianten an die gegenüberliegende Wand projiziert. Der Hellraumprojektor wurde so im Raum platziert, dass die Projektion jeweils soweit vergrössert wurde, dass sie den echten Massen der Monitore entsprach.</w:t>
       </w:r>
@@ -786,7 +847,7 @@
       <w:r>
         <w:t>Variante A: 3 x 3 55“ Monitore</w:t>
       </w:r>
-      <w:bookmarkEnd w:id="4"/>
+      <w:bookmarkEnd w:id="5"/>
     </w:p>
     <w:p>
       <w:r>
@@ -851,14 +912,30 @@
       <w:r>
         <w:t xml:space="preserve">Abbildung </w:t>
       </w:r>
-      <w:fldSimple w:instr=" SEQ Abbildung \* ARABIC ">
-        <w:r>
-          <w:rPr>
-            <w:noProof/>
-          </w:rPr>
-          <w:t>1</w:t>
-        </w:r>
-      </w:fldSimple>
+      <w:r>
+        <w:fldChar w:fldCharType="begin"/>
+      </w:r>
+      <w:r>
+        <w:instrText xml:space="preserve"> S</w:instrText>
+      </w:r>
+      <w:r>
+        <w:instrText xml:space="preserve">EQ Abbildung \* ARABIC </w:instrText>
+      </w:r>
+      <w:r>
+        <w:fldChar w:fldCharType="separate"/>
+      </w:r>
+      <w:r>
+        <w:rPr>
+          <w:noProof/>
+        </w:rPr>
+        <w:t>1</w:t>
+      </w:r>
+      <w:r>
+        <w:rPr>
+          <w:noProof/>
+        </w:rPr>
+        <w:fldChar w:fldCharType="end"/>
+      </w:r>
       <w:r>
         <w:t xml:space="preserve"> - </w:t>
       </w:r>
@@ -943,14 +1020,27 @@
       <w:r>
         <w:t xml:space="preserve">Abbildung </w:t>
       </w:r>
-      <w:fldSimple w:instr=" SEQ Abbildung \* ARABIC ">
-        <w:r>
-          <w:rPr>
-            <w:noProof/>
-          </w:rPr>
-          <w:t>2</w:t>
-        </w:r>
-      </w:fldSimple>
+      <w:r>
+        <w:fldChar w:fldCharType="begin"/>
+      </w:r>
+      <w:r>
+        <w:instrText xml:space="preserve"> SEQ Abbildung \* ARABIC </w:instrText>
+      </w:r>
+      <w:r>
+        <w:fldChar w:fldCharType="separate"/>
+      </w:r>
+      <w:r>
+        <w:rPr>
+          <w:noProof/>
+        </w:rPr>
+        <w:t>2</w:t>
+      </w:r>
+      <w:r>
+        <w:rPr>
+          <w:noProof/>
+        </w:rPr>
+        <w:fldChar w:fldCharType="end"/>
+      </w:r>
       <w:r>
         <w:t xml:space="preserve"> - </w:t>
       </w:r>
@@ -997,11 +1087,11 @@
       <w:pPr>
         <w:pStyle w:val="Heading5"/>
       </w:pPr>
-      <w:bookmarkStart w:id="5" w:name="_Ref319068033"/>
+      <w:bookmarkStart w:id="6" w:name="_Ref319068033"/>
       <w:r>
         <w:t>Variante B: 2 x 2 55“ Monitore</w:t>
       </w:r>
-      <w:bookmarkEnd w:id="5"/>
+      <w:bookmarkEnd w:id="6"/>
     </w:p>
     <w:p>
       <w:r>
@@ -1066,14 +1156,27 @@
       <w:r>
         <w:t xml:space="preserve">Abbildung </w:t>
       </w:r>
-      <w:fldSimple w:instr=" SEQ Abbildung \* ARABIC ">
-        <w:r>
-          <w:rPr>
-            <w:noProof/>
-          </w:rPr>
-          <w:t>3</w:t>
-        </w:r>
-      </w:fldSimple>
+      <w:r>
+        <w:fldChar w:fldCharType="begin"/>
+      </w:r>
+      <w:r>
+        <w:instrText xml:space="preserve"> SEQ Abbildung \* ARABIC </w:instrText>
+      </w:r>
+      <w:r>
+        <w:fldChar w:fldCharType="separate"/>
+      </w:r>
+      <w:r>
+        <w:rPr>
+          <w:noProof/>
+        </w:rPr>
+        <w:t>3</w:t>
+      </w:r>
+      <w:r>
+        <w:rPr>
+          <w:noProof/>
+        </w:rPr>
+        <w:fldChar w:fldCharType="end"/>
+      </w:r>
       <w:r>
         <w:t xml:space="preserve"> - Variante B: 2 x 2 55" Monitore, Ansicht</w:t>
       </w:r>
@@ -1173,18 +1276,31 @@
       <w:pPr>
         <w:pStyle w:val="Caption"/>
       </w:pPr>
-      <w:bookmarkStart w:id="6" w:name="_Ref319068177"/>
+      <w:bookmarkStart w:id="7" w:name="_Ref319068177"/>
       <w:r>
         <w:t xml:space="preserve">Abbildung </w:t>
       </w:r>
-      <w:fldSimple w:instr=" SEQ Abbildung \* ARABIC ">
-        <w:r>
-          <w:rPr>
-            <w:noProof/>
-          </w:rPr>
-          <w:t>4</w:t>
-        </w:r>
-      </w:fldSimple>
+      <w:r>
+        <w:fldChar w:fldCharType="begin"/>
+      </w:r>
+      <w:r>
+        <w:instrText xml:space="preserve"> SEQ Abbildung \* ARABIC </w:instrText>
+      </w:r>
+      <w:r>
+        <w:fldChar w:fldCharType="separate"/>
+      </w:r>
+      <w:r>
+        <w:rPr>
+          <w:noProof/>
+        </w:rPr>
+        <w:t>4</w:t>
+      </w:r>
+      <w:r>
+        <w:rPr>
+          <w:noProof/>
+        </w:rPr>
+        <w:fldChar w:fldCharType="end"/>
+      </w:r>
       <w:r>
         <w:t xml:space="preserve"> - </w:t>
       </w:r>
@@ -1209,7 +1325,7 @@
       <w:r>
         <w:t xml:space="preserve"> 55" Monitore, Hellraumprojektor Test</w:t>
       </w:r>
-      <w:bookmarkEnd w:id="6"/>
+      <w:bookmarkEnd w:id="7"/>
     </w:p>
     <w:p>
       <w:r>
@@ -1371,14 +1487,27 @@
       <w:r>
         <w:t xml:space="preserve">Abbildung </w:t>
       </w:r>
-      <w:fldSimple w:instr=" SEQ Abbildung \* ARABIC ">
-        <w:r>
-          <w:rPr>
-            <w:noProof/>
-          </w:rPr>
-          <w:t>5</w:t>
-        </w:r>
-      </w:fldSimple>
+      <w:r>
+        <w:fldChar w:fldCharType="begin"/>
+      </w:r>
+      <w:r>
+        <w:instrText xml:space="preserve"> SEQ Abbildung \* ARABIC </w:instrText>
+      </w:r>
+      <w:r>
+        <w:fldChar w:fldCharType="separate"/>
+      </w:r>
+      <w:r>
+        <w:rPr>
+          <w:noProof/>
+        </w:rPr>
+        <w:t>5</w:t>
+      </w:r>
+      <w:r>
+        <w:rPr>
+          <w:noProof/>
+        </w:rPr>
+        <w:fldChar w:fldCharType="end"/>
+      </w:r>
       <w:r>
         <w:t xml:space="preserve"> - Variante C: 1 x 6 55" Monitore, Ansicht</w:t>
       </w:r>
@@ -1479,25 +1608,38 @@
       <w:pPr>
         <w:pStyle w:val="Caption"/>
       </w:pPr>
-      <w:bookmarkStart w:id="7" w:name="_Ref318900849"/>
+      <w:bookmarkStart w:id="8" w:name="_Ref318900849"/>
       <w:r>
         <w:t xml:space="preserve">Abbildung </w:t>
       </w:r>
-      <w:fldSimple w:instr=" SEQ Abbildung \* ARABIC ">
-        <w:r>
-          <w:rPr>
-            <w:noProof/>
-          </w:rPr>
-          <w:t>6</w:t>
-        </w:r>
-      </w:fldSimple>
+      <w:r>
+        <w:fldChar w:fldCharType="begin"/>
+      </w:r>
+      <w:r>
+        <w:instrText xml:space="preserve"> SEQ Abbildung \* ARABIC </w:instrText>
+      </w:r>
+      <w:r>
+        <w:fldChar w:fldCharType="separate"/>
+      </w:r>
+      <w:r>
+        <w:rPr>
+          <w:noProof/>
+        </w:rPr>
+        <w:t>6</w:t>
+      </w:r>
+      <w:r>
+        <w:rPr>
+          <w:noProof/>
+        </w:rPr>
+        <w:fldChar w:fldCharType="end"/>
+      </w:r>
       <w:r>
         <w:t xml:space="preserve"> - Variante C</w:t>
       </w:r>
       <w:r>
         <w:t>: 1 x 6 55" Monitore, Hellraumprojektor Test</w:t>
       </w:r>
-      <w:bookmarkEnd w:id="7"/>
+      <w:bookmarkEnd w:id="8"/>
     </w:p>
     <w:p>
       <w:r>
@@ -1541,14 +1683,14 @@
       <w:pPr>
         <w:pStyle w:val="Heading5"/>
       </w:pPr>
-      <w:bookmarkStart w:id="8" w:name="_Ref325119142"/>
+      <w:bookmarkStart w:id="9" w:name="_Ref325119142"/>
       <w:r>
         <w:t>Variante D</w:t>
       </w:r>
       <w:r>
         <w:t>: 2 x 4 55“ Monitore</w:t>
       </w:r>
-      <w:bookmarkEnd w:id="8"/>
+      <w:bookmarkEnd w:id="9"/>
     </w:p>
     <w:p>
       <w:r>
@@ -1613,14 +1755,27 @@
       <w:r>
         <w:t xml:space="preserve">Abbildung </w:t>
       </w:r>
-      <w:fldSimple w:instr=" SEQ Abbildung \* ARABIC ">
-        <w:r>
-          <w:rPr>
-            <w:noProof/>
-          </w:rPr>
-          <w:t>7</w:t>
-        </w:r>
-      </w:fldSimple>
+      <w:r>
+        <w:fldChar w:fldCharType="begin"/>
+      </w:r>
+      <w:r>
+        <w:instrText xml:space="preserve"> SEQ Abbildung \* ARABIC </w:instrText>
+      </w:r>
+      <w:r>
+        <w:fldChar w:fldCharType="separate"/>
+      </w:r>
+      <w:r>
+        <w:rPr>
+          <w:noProof/>
+        </w:rPr>
+        <w:t>7</w:t>
+      </w:r>
+      <w:r>
+        <w:rPr>
+          <w:noProof/>
+        </w:rPr>
+        <w:fldChar w:fldCharType="end"/>
+      </w:r>
       <w:r>
         <w:t xml:space="preserve"> - Variante D: 2 x 4 55“ Monitore, Ansicht</w:t>
       </w:r>
@@ -1684,38 +1839,18 @@
       <w:pPr>
         <w:pStyle w:val="Caption"/>
       </w:pPr>
-      <w:bookmarkStart w:id="9" w:name="_Ref324861946"/>
+      <w:bookmarkStart w:id="10" w:name="_Ref324861946"/>
       <w:r>
         <w:t xml:space="preserve">Abbildung </w:t>
       </w:r>
-      <w:fldSimple w:instr=" SEQ Abbildung \* ARABIC ">
-        <w:r>
-          <w:rPr>
-            <w:noProof/>
-          </w:rPr>
-          <w:t>8</w:t>
-        </w:r>
-      </w:fldSimple>
-      <w:r>
-        <w:t xml:space="preserve"> - Variante D: 2 x 4 55" Monitore, Hellraumprojektor Test</w:t>
-      </w:r>
-      <w:bookmarkEnd w:id="9"/>
-    </w:p>
-    <w:p>
-      <w:r>
-        <w:t xml:space="preserve">Wie durch </w:t>
-      </w:r>
       <w:r>
         <w:fldChar w:fldCharType="begin"/>
       </w:r>
       <w:r>
-        <w:instrText xml:space="preserve"> REF _Ref324861946 \h </w:instrText>
+        <w:instrText xml:space="preserve"> SEQ Abbildung \* ARABIC </w:instrText>
       </w:r>
       <w:r>
         <w:fldChar w:fldCharType="separate"/>
-      </w:r>
-      <w:r>
-        <w:t xml:space="preserve">Abbildung </w:t>
       </w:r>
       <w:r>
         <w:rPr>
@@ -1724,72 +1859,105 @@
         <w:t>8</w:t>
       </w:r>
       <w:r>
+        <w:rPr>
+          <w:noProof/>
+        </w:rPr>
+        <w:fldChar w:fldCharType="end"/>
+      </w:r>
+      <w:r>
         <w:t xml:space="preserve"> - Variante D: 2 x 4 55" Monitore, Hellraumprojektor Test</w:t>
       </w:r>
-      <w:r>
-        <w:fldChar w:fldCharType="end"/>
-      </w:r>
-      <w:r>
-        <w:t xml:space="preserve"> ersichtlich ist, findet auch diese Mo</w:t>
-      </w:r>
-      <w:r>
-        <w:t xml:space="preserve">nitorkonstellation gut im Raum </w:t>
-      </w:r>
-      <w:r>
-        <w:t xml:space="preserve">Platz, obwohl der Abstand vom Boden und der Decke zur Video Wall wesentlich knapper ist als bei </w:t>
-      </w:r>
-      <w:r>
-        <w:fldChar w:fldCharType="begin"/>
-      </w:r>
-      <w:r>
-        <w:instrText xml:space="preserve"> REF _Ref319068091 \r \h </w:instrText>
-      </w:r>
-      <w:r>
-        <w:fldChar w:fldCharType="separate"/>
-      </w:r>
-      <w:r>
-        <w:t>I.2.1.1</w:t>
-      </w:r>
-      <w:r>
-        <w:fldChar w:fldCharType="end"/>
-      </w:r>
-      <w:r>
-        <w:t xml:space="preserve"> </w:t>
-      </w:r>
-      <w:r>
-        <w:fldChar w:fldCharType="begin"/>
-      </w:r>
-      <w:r>
-        <w:instrText xml:space="preserve"> REF _Ref319068091 \h </w:instrText>
-      </w:r>
-      <w:r>
-        <w:fldChar w:fldCharType="separate"/>
-      </w:r>
-      <w:r>
-        <w:t>Variante A: 3 x 3 55“ Monitore</w:t>
-      </w:r>
-      <w:r>
-        <w:fldChar w:fldCharType="end"/>
-      </w:r>
-      <w:r>
-        <w:t>.</w:t>
-      </w:r>
-      <w:r>
-        <w:t xml:space="preserve"> </w:t>
-      </w:r>
-      <w:r>
-        <w:t>Bei dieser Variante mit den 2 x 4 Monitoren kann das Poster optimal platziert werden. Ein Vorteil ist, dass in der Applikation nun mehr Platz für die Anzeige des Skeletts am unteren Rand und des Menüs am oberen Rand bleibt.</w:t>
-      </w:r>
+      <w:bookmarkEnd w:id="10"/>
     </w:p>
     <w:p>
+      <w:r>
+        <w:t xml:space="preserve">Wie durch </w:t>
+      </w:r>
+      <w:r>
+        <w:fldChar w:fldCharType="begin"/>
+      </w:r>
+      <w:r>
+        <w:instrText xml:space="preserve"> REF _Ref324861946 \h </w:instrText>
+      </w:r>
+      <w:r>
+        <w:fldChar w:fldCharType="separate"/>
+      </w:r>
+      <w:r>
+        <w:t xml:space="preserve">Abbildung </w:t>
+      </w:r>
+      <w:r>
+        <w:rPr>
+          <w:noProof/>
+        </w:rPr>
+        <w:t>8</w:t>
+      </w:r>
+      <w:r>
+        <w:t xml:space="preserve"> - Variante D: 2 x 4 55" Monitore, Hellraumprojektor Test</w:t>
+      </w:r>
+      <w:r>
+        <w:fldChar w:fldCharType="end"/>
+      </w:r>
+      <w:r>
+        <w:t xml:space="preserve"> ersichtlich ist, findet auch diese Mo</w:t>
+      </w:r>
+      <w:r>
+        <w:t xml:space="preserve">nitorkonstellation gut im Raum </w:t>
+      </w:r>
+      <w:r>
+        <w:t xml:space="preserve">Platz, obwohl der Abstand vom Boden und der Decke zur Video Wall wesentlich knapper ist als bei </w:t>
+      </w:r>
+      <w:r>
+        <w:fldChar w:fldCharType="begin"/>
+      </w:r>
+      <w:r>
+        <w:instrText xml:space="preserve"> REF _Ref319068091 \r \h </w:instrText>
+      </w:r>
+      <w:r>
+        <w:fldChar w:fldCharType="separate"/>
+      </w:r>
+      <w:r>
+        <w:t>I.2.1.1</w:t>
+      </w:r>
+      <w:r>
+        <w:fldChar w:fldCharType="end"/>
+      </w:r>
+      <w:r>
+        <w:t xml:space="preserve"> </w:t>
+      </w:r>
+      <w:r>
+        <w:fldChar w:fldCharType="begin"/>
+      </w:r>
+      <w:r>
+        <w:instrText xml:space="preserve"> REF _Ref319068091 \h </w:instrText>
+      </w:r>
+      <w:r>
+        <w:fldChar w:fldCharType="separate"/>
+      </w:r>
+      <w:r>
+        <w:t>Variante A: 3 x 3 55“ Monitore</w:t>
+      </w:r>
+      <w:r>
+        <w:fldChar w:fldCharType="end"/>
+      </w:r>
+      <w:r>
+        <w:t>.</w:t>
+      </w:r>
+      <w:r>
+        <w:t xml:space="preserve"> </w:t>
+      </w:r>
+      <w:r>
+        <w:t>Bei dieser Variante mit den 2 x 4 Monitoren kann das Poster optimal platziert werden. Ein Vorteil ist, dass in der Applikation nun mehr Platz für die Anzeige des Skeletts am unteren Rand und des Menüs am oberen Rand bleibt.</w:t>
+      </w:r>
+    </w:p>
+    <w:p>
       <w:pPr>
         <w:pStyle w:val="Heading5"/>
       </w:pPr>
-      <w:bookmarkStart w:id="10" w:name="_Ref325659442"/>
+      <w:bookmarkStart w:id="11" w:name="_Ref325659442"/>
       <w:r>
         <w:t>Fazit Monitorkonstellationen</w:t>
       </w:r>
-      <w:bookmarkEnd w:id="10"/>
+      <w:bookmarkEnd w:id="11"/>
     </w:p>
     <w:p>
       <w:r>
@@ -3556,25 +3724,38 @@
       <w:pPr>
         <w:pStyle w:val="Caption"/>
       </w:pPr>
-      <w:bookmarkStart w:id="11" w:name="_Ref320546124"/>
+      <w:bookmarkStart w:id="12" w:name="_Ref320546124"/>
       <w:r>
         <w:t xml:space="preserve">Tabelle </w:t>
       </w:r>
-      <w:fldSimple w:instr=" SEQ Tabelle \* ARABIC ">
-        <w:r>
-          <w:rPr>
-            <w:noProof/>
-          </w:rPr>
-          <w:t>1</w:t>
-        </w:r>
-      </w:fldSimple>
+      <w:r>
+        <w:fldChar w:fldCharType="begin"/>
+      </w:r>
+      <w:r>
+        <w:instrText xml:space="preserve"> SEQ Tabelle \* ARABIC </w:instrText>
+      </w:r>
+      <w:r>
+        <w:fldChar w:fldCharType="separate"/>
+      </w:r>
+      <w:r>
+        <w:rPr>
+          <w:noProof/>
+        </w:rPr>
+        <w:t>1</w:t>
+      </w:r>
+      <w:r>
+        <w:rPr>
+          <w:noProof/>
+        </w:rPr>
+        <w:fldChar w:fldCharType="end"/>
+      </w:r>
       <w:r>
         <w:t xml:space="preserve"> </w:t>
       </w:r>
       <w:r>
         <w:t>- Nutzwertanalyse: Monitorkonstellation für Video Wall</w:t>
       </w:r>
-      <w:bookmarkEnd w:id="11"/>
+      <w:bookmarkEnd w:id="12"/>
     </w:p>
     <w:p>
       <w:r>
@@ -3773,21 +3954,20 @@
       <w:pPr>
         <w:pStyle w:val="Heading4"/>
       </w:pPr>
-      <w:bookmarkStart w:id="12" w:name="_Toc320601259"/>
-      <w:bookmarkStart w:id="13" w:name="_Ref324081784"/>
-      <w:bookmarkStart w:id="14" w:name="_Ref324081792"/>
-      <w:bookmarkStart w:id="15" w:name="_Ref324938005"/>
-      <w:bookmarkStart w:id="16" w:name="_Ref324938012"/>
-      <w:bookmarkStart w:id="17" w:name="_Ref325113792"/>
-      <w:bookmarkStart w:id="18" w:name="_Ref325113794"/>
-      <w:bookmarkStart w:id="19" w:name="_Ref325118460"/>
-      <w:bookmarkStart w:id="20" w:name="_Ref325118463"/>
-      <w:bookmarkStart w:id="21" w:name="_Ref325193636"/>
-      <w:bookmarkStart w:id="22" w:name="_Ref325193642"/>
+      <w:bookmarkStart w:id="13" w:name="_Toc320601259"/>
+      <w:bookmarkStart w:id="14" w:name="_Ref324081784"/>
+      <w:bookmarkStart w:id="15" w:name="_Ref324081792"/>
+      <w:bookmarkStart w:id="16" w:name="_Ref324938005"/>
+      <w:bookmarkStart w:id="17" w:name="_Ref324938012"/>
+      <w:bookmarkStart w:id="18" w:name="_Ref325113792"/>
+      <w:bookmarkStart w:id="19" w:name="_Ref325113794"/>
+      <w:bookmarkStart w:id="20" w:name="_Ref325118460"/>
+      <w:bookmarkStart w:id="21" w:name="_Ref325118463"/>
+      <w:bookmarkStart w:id="22" w:name="_Ref325193636"/>
+      <w:bookmarkStart w:id="23" w:name="_Ref325193642"/>
       <w:r>
         <w:t>Grafikkarten</w:t>
       </w:r>
-      <w:bookmarkEnd w:id="12"/>
       <w:bookmarkEnd w:id="13"/>
       <w:bookmarkEnd w:id="14"/>
       <w:bookmarkEnd w:id="15"/>
@@ -3798,6 +3978,7 @@
       <w:bookmarkEnd w:id="20"/>
       <w:bookmarkEnd w:id="21"/>
       <w:bookmarkEnd w:id="22"/>
+      <w:bookmarkEnd w:id="23"/>
     </w:p>
     <w:p>
       <w:r>
@@ -4115,14 +4296,27 @@
         <w:lastRenderedPageBreak/>
         <w:t xml:space="preserve">Abbildung </w:t>
       </w:r>
-      <w:fldSimple w:instr=" SEQ Abbildung \* ARABIC ">
-        <w:r>
-          <w:rPr>
-            <w:noProof/>
-          </w:rPr>
-          <w:t>9</w:t>
-        </w:r>
-      </w:fldSimple>
+      <w:r>
+        <w:fldChar w:fldCharType="begin"/>
+      </w:r>
+      <w:r>
+        <w:instrText xml:space="preserve"> SEQ Abbildung \* ARABIC </w:instrText>
+      </w:r>
+      <w:r>
+        <w:fldChar w:fldCharType="separate"/>
+      </w:r>
+      <w:r>
+        <w:rPr>
+          <w:noProof/>
+        </w:rPr>
+        <w:t>9</w:t>
+      </w:r>
+      <w:r>
+        <w:rPr>
+          <w:noProof/>
+        </w:rPr>
+        <w:fldChar w:fldCharType="end"/>
+      </w:r>
       <w:r>
         <w:t xml:space="preserve"> - Matrox M9188</w:t>
       </w:r>
@@ -4193,14 +4387,27 @@
       <w:r>
         <w:t xml:space="preserve">Abbildung </w:t>
       </w:r>
-      <w:fldSimple w:instr=" SEQ Abbildung \* ARABIC ">
-        <w:r>
-          <w:rPr>
-            <w:noProof/>
-          </w:rPr>
-          <w:t>10</w:t>
-        </w:r>
-      </w:fldSimple>
+      <w:r>
+        <w:fldChar w:fldCharType="begin"/>
+      </w:r>
+      <w:r>
+        <w:instrText xml:space="preserve"> SEQ Abbildung \* ARABIC </w:instrText>
+      </w:r>
+      <w:r>
+        <w:fldChar w:fldCharType="separate"/>
+      </w:r>
+      <w:r>
+        <w:rPr>
+          <w:noProof/>
+        </w:rPr>
+        <w:t>10</w:t>
+      </w:r>
+      <w:r>
+        <w:rPr>
+          <w:noProof/>
+        </w:rPr>
+        <w:fldChar w:fldCharType="end"/>
+      </w:r>
       <w:r>
         <w:t xml:space="preserve"> - Matrox </w:t>
       </w:r>
@@ -4212,11 +4419,11 @@
       <w:pPr>
         <w:pStyle w:val="Heading4"/>
       </w:pPr>
-      <w:bookmarkStart w:id="23" w:name="_Ref325113776"/>
+      <w:bookmarkStart w:id="24" w:name="_Ref325113776"/>
       <w:r>
         <w:t>Testhardware</w:t>
       </w:r>
-      <w:bookmarkEnd w:id="23"/>
+      <w:bookmarkEnd w:id="24"/>
     </w:p>
     <w:p>
       <w:r>
@@ -4360,14 +4567,27 @@
       <w:r>
         <w:t xml:space="preserve">Abbildung </w:t>
       </w:r>
-      <w:fldSimple w:instr=" SEQ Abbildung \* ARABIC ">
-        <w:r>
-          <w:rPr>
-            <w:noProof/>
-          </w:rPr>
-          <w:t>11</w:t>
-        </w:r>
-      </w:fldSimple>
+      <w:r>
+        <w:fldChar w:fldCharType="begin"/>
+      </w:r>
+      <w:r>
+        <w:instrText xml:space="preserve"> SEQ Abbildung \* ARABIC </w:instrText>
+      </w:r>
+      <w:r>
+        <w:fldChar w:fldCharType="separate"/>
+      </w:r>
+      <w:r>
+        <w:rPr>
+          <w:noProof/>
+        </w:rPr>
+        <w:t>11</w:t>
+      </w:r>
+      <w:r>
+        <w:rPr>
+          <w:noProof/>
+        </w:rPr>
+        <w:fldChar w:fldCharType="end"/>
+      </w:r>
       <w:r>
         <w:t xml:space="preserve"> - Testhardware</w:t>
       </w:r>
@@ -4393,14 +4613,14 @@
       <w:r>
         <w:t>Um zu testen, wie flüssig verschiedene WPF Applikationen auf der Test Wall laufen, wurde einerseits die Studienarbeit Project Flip 2.0</w:t>
       </w:r>
-      <w:bookmarkStart w:id="24" w:name="_Ref322085866"/>
+      <w:bookmarkStart w:id="25" w:name="_Ref322085866"/>
       <w:r>
         <w:rPr>
           <w:rStyle w:val="FootnoteReference"/>
         </w:rPr>
         <w:footnoteReference w:id="1"/>
       </w:r>
-      <w:bookmarkEnd w:id="24"/>
+      <w:bookmarkEnd w:id="25"/>
       <w:r>
         <w:t>, welche das Team im Herbstsemester 2011 erarbeitet hatte (Applikation, mit welcher Projekte durchstöbert, gefiltert und gelesen werden können), und zum anderen die Testapplikation für den empirisch formativen Test (TODO: Verlinkung) genutzt.</w:t>
       </w:r>
@@ -4441,11 +4661,11 @@
       <w:pPr>
         <w:pStyle w:val="Heading6"/>
       </w:pPr>
-      <w:bookmarkStart w:id="25" w:name="_Ref325646573"/>
+      <w:bookmarkStart w:id="26" w:name="_Ref325646573"/>
       <w:r>
         <w:t>WDDM</w:t>
       </w:r>
-      <w:bookmarkEnd w:id="25"/>
+      <w:bookmarkEnd w:id="26"/>
     </w:p>
     <w:p>
       <w:r>
@@ -4477,11 +4697,11 @@
       <w:pPr>
         <w:pStyle w:val="Heading6"/>
       </w:pPr>
-      <w:bookmarkStart w:id="26" w:name="_Ref325646585"/>
+      <w:bookmarkStart w:id="27" w:name="_Ref325646585"/>
       <w:r>
         <w:t>XDDM</w:t>
       </w:r>
-      <w:bookmarkEnd w:id="26"/>
+      <w:bookmarkEnd w:id="27"/>
     </w:p>
     <w:p>
       <w:r>
@@ -4640,11 +4860,11 @@
       <w:pPr>
         <w:pStyle w:val="Heading5"/>
       </w:pPr>
-      <w:bookmarkStart w:id="27" w:name="_Ref325119794"/>
+      <w:bookmarkStart w:id="28" w:name="_Ref325119794"/>
       <w:r>
         <w:t>Test mit DirectX Applikationen</w:t>
       </w:r>
-      <w:bookmarkEnd w:id="27"/>
+      <w:bookmarkEnd w:id="28"/>
     </w:p>
     <w:p>
       <w:r>
@@ -5437,14 +5657,27 @@
       <w:r>
         <w:t xml:space="preserve">Abbildung </w:t>
       </w:r>
-      <w:fldSimple w:instr=" SEQ Abbildung \* ARABIC ">
-        <w:r>
-          <w:rPr>
-            <w:noProof/>
-          </w:rPr>
-          <w:t>12</w:t>
-        </w:r>
-      </w:fldSimple>
+      <w:r>
+        <w:fldChar w:fldCharType="begin"/>
+      </w:r>
+      <w:r>
+        <w:instrText xml:space="preserve"> SEQ Abbildung \* ARABIC </w:instrText>
+      </w:r>
+      <w:r>
+        <w:fldChar w:fldCharType="separate"/>
+      </w:r>
+      <w:r>
+        <w:rPr>
+          <w:noProof/>
+        </w:rPr>
+        <w:t>12</w:t>
+      </w:r>
+      <w:r>
+        <w:rPr>
+          <w:noProof/>
+        </w:rPr>
+        <w:fldChar w:fldCharType="end"/>
+      </w:r>
       <w:r>
         <w:t xml:space="preserve"> - Variante C 3x3 55" Bildschirme mit einem 1.5-fachem (blau) und 2-fachem (gelb) vergrössertem Video</w:t>
       </w:r>
@@ -7239,7 +7472,7 @@
           <w:lang w:val="en-US"/>
         </w:rPr>
       </w:pPr>
-      <w:bookmarkStart w:id="28" w:name="_Ref325707189"/>
+      <w:bookmarkStart w:id="29" w:name="_Ref325707189"/>
       <w:r>
         <w:rPr>
           <w:lang w:val="en-US"/>
@@ -7277,7 +7510,7 @@
         </w:rPr>
         <w:t xml:space="preserve"> - Video Performance Test Resultate</w:t>
       </w:r>
-      <w:bookmarkEnd w:id="28"/>
+      <w:bookmarkEnd w:id="29"/>
     </w:p>
     <w:p>
       <w:pPr>
@@ -7621,14 +7854,27 @@
       <w:r>
         <w:t xml:space="preserve">Abbildung </w:t>
       </w:r>
-      <w:fldSimple w:instr=" SEQ Abbildung \* ARABIC ">
-        <w:r>
-          <w:rPr>
-            <w:noProof/>
-          </w:rPr>
-          <w:t>13</w:t>
-        </w:r>
-      </w:fldSimple>
+      <w:r>
+        <w:fldChar w:fldCharType="begin"/>
+      </w:r>
+      <w:r>
+        <w:instrText xml:space="preserve"> SEQ Abbildung \* ARABIC </w:instrText>
+      </w:r>
+      <w:r>
+        <w:fldChar w:fldCharType="separate"/>
+      </w:r>
+      <w:r>
+        <w:rPr>
+          <w:noProof/>
+        </w:rPr>
+        <w:t>13</w:t>
+      </w:r>
+      <w:r>
+        <w:rPr>
+          <w:noProof/>
+        </w:rPr>
+        <w:fldChar w:fldCharType="end"/>
+      </w:r>
       <w:r>
         <w:t xml:space="preserve"> - Konfiguration "Independent"</w:t>
       </w:r>
@@ -7810,14 +8056,27 @@
       <w:r>
         <w:t xml:space="preserve">Abbildung </w:t>
       </w:r>
-      <w:fldSimple w:instr=" SEQ Abbildung \* ARABIC ">
-        <w:r>
-          <w:rPr>
-            <w:noProof/>
-          </w:rPr>
-          <w:t>15</w:t>
-        </w:r>
-      </w:fldSimple>
+      <w:r>
+        <w:fldChar w:fldCharType="begin"/>
+      </w:r>
+      <w:r>
+        <w:instrText xml:space="preserve"> SEQ Abbildung \* ARABIC </w:instrText>
+      </w:r>
+      <w:r>
+        <w:fldChar w:fldCharType="separate"/>
+      </w:r>
+      <w:r>
+        <w:rPr>
+          <w:noProof/>
+        </w:rPr>
+        <w:t>15</w:t>
+      </w:r>
+      <w:r>
+        <w:rPr>
+          <w:noProof/>
+        </w:rPr>
+        <w:fldChar w:fldCharType="end"/>
+      </w:r>
       <w:r>
         <w:t xml:space="preserve"> - Konfiguration "Partial stretched" (WDDM)</w:t>
       </w:r>
@@ -7889,14 +8148,27 @@
       <w:r>
         <w:t xml:space="preserve">Abbildung </w:t>
       </w:r>
-      <w:fldSimple w:instr=" SEQ Abbildung \* ARABIC ">
-        <w:r>
-          <w:rPr>
-            <w:noProof/>
-          </w:rPr>
-          <w:t>16</w:t>
-        </w:r>
-      </w:fldSimple>
+      <w:r>
+        <w:fldChar w:fldCharType="begin"/>
+      </w:r>
+      <w:r>
+        <w:instrText xml:space="preserve"> SEQ Abbildung \* ARABIC </w:instrText>
+      </w:r>
+      <w:r>
+        <w:fldChar w:fldCharType="separate"/>
+      </w:r>
+      <w:r>
+        <w:rPr>
+          <w:noProof/>
+        </w:rPr>
+        <w:t>16</w:t>
+      </w:r>
+      <w:r>
+        <w:rPr>
+          <w:noProof/>
+        </w:rPr>
+        <w:fldChar w:fldCharType="end"/>
+      </w:r>
       <w:r>
         <w:t xml:space="preserve"> - Konfiguration "Joined &amp; stretched" (WDDM)</w:t>
       </w:r>
@@ -7963,21 +8235,31 @@
     <w:p>
       <w:pPr>
         <w:pStyle w:val="Caption"/>
+      </w:pPr>
+      <w:r>
+        <w:t xml:space="preserve">Abbildung </w:t>
+      </w:r>
+      <w:r>
+        <w:fldChar w:fldCharType="begin"/>
+      </w:r>
+      <w:r>
+        <w:instrText xml:space="preserve"> SEQ Abbildung \* ARABIC </w:instrText>
+      </w:r>
+      <w:r>
+        <w:fldChar w:fldCharType="separate"/>
+      </w:r>
+      <w:r>
         <w:rPr>
-          <w:lang w:val="en-US"/>
+          <w:noProof/>
         </w:rPr>
-      </w:pPr>
-      <w:r>
-        <w:t xml:space="preserve">Abbildung </w:t>
-      </w:r>
-      <w:fldSimple w:instr=" SEQ Abbildung \* ARABIC ">
-        <w:r>
-          <w:rPr>
-            <w:noProof/>
-          </w:rPr>
-          <w:t>17</w:t>
-        </w:r>
-      </w:fldSimple>
+        <w:t>17</w:t>
+      </w:r>
+      <w:r>
+        <w:rPr>
+          <w:noProof/>
+        </w:rPr>
+        <w:fldChar w:fldCharType="end"/>
+      </w:r>
       <w:r>
         <w:t xml:space="preserve"> - Konfiguration "Joined &amp; partial stretched"</w:t>
       </w:r>
@@ -7986,13 +8268,11 @@
       <w:pPr>
         <w:rPr>
           <w:b/>
-          <w:lang w:val="en-US"/>
         </w:rPr>
       </w:pPr>
       <w:r>
         <w:rPr>
           <w:b/>
-          <w:lang w:val="en-US"/>
         </w:rPr>
         <w:t>Video Grösse (x * FullHD)</w:t>
       </w:r>
@@ -8120,8 +8400,6 @@
       <w:r>
         <w:t>s</w:t>
       </w:r>
-      <w:bookmarkStart w:id="29" w:name="_GoBack"/>
-      <w:bookmarkEnd w:id="29"/>
       <w:r>
         <w:t xml:space="preserve"> führten bis zum 24.05.2012</w:t>
       </w:r>
@@ -8869,7 +9147,7 @@
         <w:noProof/>
         <w:lang w:val="de-DE"/>
       </w:rPr>
-      <w:t>15</w:t>
+      <w:t>1</w:t>
     </w:r>
     <w:r>
       <w:rPr>
@@ -8883,16 +9161,31 @@
       </w:rPr>
       <w:t xml:space="preserve"> von </w:t>
     </w:r>
-    <w:fldSimple w:instr="NUMPAGES  \* Arabic  \* MERGEFORMAT">
-      <w:r>
-        <w:rPr>
-          <w:b/>
-          <w:noProof/>
-          <w:lang w:val="de-DE"/>
-        </w:rPr>
-        <w:t>16</w:t>
-      </w:r>
-    </w:fldSimple>
+    <w:r>
+      <w:fldChar w:fldCharType="begin"/>
+    </w:r>
+    <w:r>
+      <w:instrText>NUMPAGES  \* Arabic  \* MERGEFORMAT</w:instrText>
+    </w:r>
+    <w:r>
+      <w:fldChar w:fldCharType="separate"/>
+    </w:r>
+    <w:r>
+      <w:rPr>
+        <w:b/>
+        <w:noProof/>
+        <w:lang w:val="de-DE"/>
+      </w:rPr>
+      <w:t>16</w:t>
+    </w:r>
+    <w:r>
+      <w:rPr>
+        <w:b/>
+        <w:noProof/>
+        <w:lang w:val="de-DE"/>
+      </w:rPr>
+      <w:fldChar w:fldCharType="end"/>
+    </w:r>
   </w:p>
 </w:ftr>
 </file>
@@ -13527,7 +13820,7 @@
 </file>
 
 <file path=customXml/itemProps1.xml><?xml version="1.0" encoding="utf-8"?>
-<ds:datastoreItem xmlns:ds="http://schemas.openxmlformats.org/officeDocument/2006/customXml" ds:itemID="{A74B2C2E-02D7-4AD1-A038-64824D0EA768}">
+<ds:datastoreItem xmlns:ds="http://schemas.openxmlformats.org/officeDocument/2006/customXml" ds:itemID="{2FB71B69-739F-496A-8160-3E95A78087A0}">
   <ds:schemaRefs>
     <ds:schemaRef ds:uri="http://schemas.openxmlformats.org/officeDocument/2006/bibliography"/>
   </ds:schemaRefs>

</xml_diff>

<commit_message>
refs #881 refs #875
Former-commit-id: 15b5d1205d03c6a5bf28f0d3f9b2bb7c261b3d15
</commit_message>
<xml_diff>
--- a/doc/Bericht/05_Technischer Bericht/06_Hardware Evaluation & Tests/Hardware Evaluation und Tests.docx
+++ b/doc/Bericht/05_Technischer Bericht/06_Hardware Evaluation & Tests/Hardware Evaluation und Tests.docx
@@ -758,40 +758,38 @@
       <w:r>
         <w:t xml:space="preserve"> HW Spec Dump,</w:t>
       </w:r>
-      <w:bookmarkStart w:id="2" w:name="_GoBack"/>
+      <w:r>
+        <w:t xml:space="preserve"> Anhang &amp; ref)</w:t>
+      </w:r>
+    </w:p>
+    <w:p>
+      <w:pPr>
+        <w:pStyle w:val="Heading3"/>
+      </w:pPr>
+      <w:r>
+        <w:t xml:space="preserve">Hardware </w:t>
+      </w:r>
+      <w:bookmarkEnd w:id="1"/>
+      <w:r>
+        <w:t>Evaluation</w:t>
+      </w:r>
+    </w:p>
+    <w:p>
+      <w:bookmarkStart w:id="2" w:name="_Ref319065031"/>
+      <w:bookmarkStart w:id="3" w:name="_Toc320601258"/>
+      <w:r>
+        <w:t>Ein wichtiger Teil dieser Arbeit war auch die Evaluierung der Zielhardware. Zu Beginn war unklar, ob die Wand aus 3 x 3 55“ Monitoren bestehen sollte oder ob sich andere Formate besser eignen würden. Für das Lesen der Poster ist eine möglichst hohe Auflösung wünschenswert. Jedoch könnte diese zu Performance Problemen führen. Diese wiederum würden sich negativ auf die User Experience auswirken. Aus diesem Grund galt es auch abzuklären, welche technischen Möglichkeiten es gibt, um mehrere Monitore zusammenzuschliessen und was für eine Auflösung und Performance damit erreicht werden können.</w:t>
+      </w:r>
+    </w:p>
+    <w:p>
+      <w:pPr>
+        <w:pStyle w:val="Heading4"/>
+      </w:pPr>
+      <w:r>
+        <w:t>Monitor</w:t>
+      </w:r>
       <w:bookmarkEnd w:id="2"/>
-      <w:r>
-        <w:t xml:space="preserve"> Anhang &amp; ref)</w:t>
-      </w:r>
-    </w:p>
-    <w:p>
-      <w:pPr>
-        <w:pStyle w:val="Heading3"/>
-      </w:pPr>
-      <w:r>
-        <w:t xml:space="preserve">Hardware </w:t>
-      </w:r>
-      <w:bookmarkEnd w:id="1"/>
-      <w:r>
-        <w:t>Evaluation</w:t>
-      </w:r>
-    </w:p>
-    <w:p>
-      <w:bookmarkStart w:id="3" w:name="_Ref319065031"/>
-      <w:bookmarkStart w:id="4" w:name="_Toc320601258"/>
-      <w:r>
-        <w:t>Ein wichtiger Teil dieser Arbeit war auch die Evaluierung der Zielhardware. Zu Beginn war unklar, ob die Wand aus 3 x 3 55“ Monitoren bestehen sollte oder ob sich andere Formate besser eignen würden. Für das Lesen der Poster ist eine möglichst hohe Auflösung wünschenswert. Jedoch könnte diese zu Performance Problemen führen. Diese wiederum würden sich negativ auf die User Experience auswirken. Aus diesem Grund galt es auch abzuklären, welche technischen Möglichkeiten es gibt, um mehrere Monitore zusammenzuschliessen und was für eine Auflösung und Performance damit erreicht werden können.</w:t>
-      </w:r>
-    </w:p>
-    <w:p>
-      <w:pPr>
-        <w:pStyle w:val="Heading4"/>
-      </w:pPr>
-      <w:r>
-        <w:t>Monitor</w:t>
-      </w:r>
       <w:bookmarkEnd w:id="3"/>
-      <w:bookmarkEnd w:id="4"/>
       <w:r>
         <w:t>anzahl und -anordnung</w:t>
       </w:r>
@@ -938,7 +936,7 @@
       </w:r>
     </w:p>
     <w:p>
-      <w:bookmarkStart w:id="5" w:name="_Ref319068091"/>
+      <w:bookmarkStart w:id="4" w:name="_Ref319068091"/>
       <w:r>
         <w:t>Um eine realistische Einschätzung machen zu können, wie die drei unterschiedlichen Monitorkonstellationen im für die Video Wall vorgesehenen Raum wirken, wurde eine Visualisierung mithilfe eines Hellraumprojektors durchgeführt. Dazu wurden die Seitenverhältnisse der verschiedenen Konstellationen aufgezeichnet und auf eine A4 Folie gedruckt. Zusätzlich wurde ein gewünschtes Anzeigemedium, in diesem Fall ein Poster, ebenfalls auf der Folie platziert. Da sich an der Wand, an welcher die Video Wall installiert werden soll, zurzeit noch ein Infostand (Möbel-Elemente mit Broschüren, eine Pinnwand mit Plakaten und ein öffentlich zugänglicher PC) befindet, wurden die drei Montagevarianten an die gegenüberliegende Wand projiziert. Der Hellraumprojektor wurde so im Raum platziert, dass die Projektion jeweils soweit vergrössert wurde, dass sie den echten Massen der Monitore entsprach.</w:t>
       </w:r>
@@ -950,7 +948,7 @@
       <w:r>
         <w:t>Variante A: 3 x 3 55“ Monitore</w:t>
       </w:r>
-      <w:bookmarkEnd w:id="5"/>
+      <w:bookmarkEnd w:id="4"/>
     </w:p>
     <w:p>
       <w:r>
@@ -1016,14 +1014,27 @@
       <w:r>
         <w:t xml:space="preserve">Abbildung </w:t>
       </w:r>
-      <w:fldSimple w:instr=" SEQ Abbildung \* ARABIC ">
-        <w:r>
-          <w:rPr>
-            <w:noProof/>
-          </w:rPr>
-          <w:t>1</w:t>
-        </w:r>
-      </w:fldSimple>
+      <w:r>
+        <w:fldChar w:fldCharType="begin"/>
+      </w:r>
+      <w:r>
+        <w:instrText xml:space="preserve"> SEQ Abbildung \* ARABIC </w:instrText>
+      </w:r>
+      <w:r>
+        <w:fldChar w:fldCharType="separate"/>
+      </w:r>
+      <w:r>
+        <w:rPr>
+          <w:noProof/>
+        </w:rPr>
+        <w:t>1</w:t>
+      </w:r>
+      <w:r>
+        <w:rPr>
+          <w:noProof/>
+        </w:rPr>
+        <w:fldChar w:fldCharType="end"/>
+      </w:r>
       <w:r>
         <w:t xml:space="preserve"> - </w:t>
       </w:r>
@@ -1104,14 +1115,30 @@
       <w:r>
         <w:t xml:space="preserve">Abbildung </w:t>
       </w:r>
-      <w:fldSimple w:instr=" SEQ Abbildung \* ARABIC ">
-        <w:r>
-          <w:rPr>
-            <w:noProof/>
-          </w:rPr>
-          <w:t>2</w:t>
-        </w:r>
-      </w:fldSimple>
+      <w:r>
+        <w:fldChar w:fldCharType="begin"/>
+      </w:r>
+      <w:r>
+        <w:instrText xml:space="preserve"> SEQ Abbil</w:instrText>
+      </w:r>
+      <w:r>
+        <w:instrText xml:space="preserve">dung \* ARABIC </w:instrText>
+      </w:r>
+      <w:r>
+        <w:fldChar w:fldCharType="separate"/>
+      </w:r>
+      <w:r>
+        <w:rPr>
+          <w:noProof/>
+        </w:rPr>
+        <w:t>2</w:t>
+      </w:r>
+      <w:r>
+        <w:rPr>
+          <w:noProof/>
+        </w:rPr>
+        <w:fldChar w:fldCharType="end"/>
+      </w:r>
       <w:r>
         <w:t xml:space="preserve"> - </w:t>
       </w:r>
@@ -1158,11 +1185,11 @@
       <w:pPr>
         <w:pStyle w:val="Heading5"/>
       </w:pPr>
-      <w:bookmarkStart w:id="6" w:name="_Ref319068033"/>
+      <w:bookmarkStart w:id="5" w:name="_Ref319068033"/>
       <w:r>
         <w:t>Variante B: 2 x 2 55“ Monitore</w:t>
       </w:r>
-      <w:bookmarkEnd w:id="6"/>
+      <w:bookmarkEnd w:id="5"/>
     </w:p>
     <w:p>
       <w:r>
@@ -1228,14 +1255,27 @@
       <w:r>
         <w:t xml:space="preserve">Abbildung </w:t>
       </w:r>
-      <w:fldSimple w:instr=" SEQ Abbildung \* ARABIC ">
-        <w:r>
-          <w:rPr>
-            <w:noProof/>
-          </w:rPr>
-          <w:t>3</w:t>
-        </w:r>
-      </w:fldSimple>
+      <w:r>
+        <w:fldChar w:fldCharType="begin"/>
+      </w:r>
+      <w:r>
+        <w:instrText xml:space="preserve"> SEQ Abbildung \* ARABIC </w:instrText>
+      </w:r>
+      <w:r>
+        <w:fldChar w:fldCharType="separate"/>
+      </w:r>
+      <w:r>
+        <w:rPr>
+          <w:noProof/>
+        </w:rPr>
+        <w:t>3</w:t>
+      </w:r>
+      <w:r>
+        <w:rPr>
+          <w:noProof/>
+        </w:rPr>
+        <w:fldChar w:fldCharType="end"/>
+      </w:r>
       <w:r>
         <w:t xml:space="preserve"> - Variante B: 2 x 2 55" Monitore, Ansicht</w:t>
       </w:r>
@@ -1334,18 +1374,31 @@
       <w:pPr>
         <w:pStyle w:val="Caption"/>
       </w:pPr>
-      <w:bookmarkStart w:id="7" w:name="_Ref319068177"/>
+      <w:bookmarkStart w:id="6" w:name="_Ref319068177"/>
       <w:r>
         <w:t xml:space="preserve">Abbildung </w:t>
       </w:r>
-      <w:fldSimple w:instr=" SEQ Abbildung \* ARABIC ">
-        <w:r>
-          <w:rPr>
-            <w:noProof/>
-          </w:rPr>
-          <w:t>4</w:t>
-        </w:r>
-      </w:fldSimple>
+      <w:r>
+        <w:fldChar w:fldCharType="begin"/>
+      </w:r>
+      <w:r>
+        <w:instrText xml:space="preserve"> SEQ Abbildung \* ARABIC </w:instrText>
+      </w:r>
+      <w:r>
+        <w:fldChar w:fldCharType="separate"/>
+      </w:r>
+      <w:r>
+        <w:rPr>
+          <w:noProof/>
+        </w:rPr>
+        <w:t>4</w:t>
+      </w:r>
+      <w:r>
+        <w:rPr>
+          <w:noProof/>
+        </w:rPr>
+        <w:fldChar w:fldCharType="end"/>
+      </w:r>
       <w:r>
         <w:t xml:space="preserve"> - </w:t>
       </w:r>
@@ -1370,7 +1423,7 @@
       <w:r>
         <w:t xml:space="preserve"> 55" Monitore, Hellraumprojektor Test</w:t>
       </w:r>
-      <w:bookmarkEnd w:id="7"/>
+      <w:bookmarkEnd w:id="6"/>
     </w:p>
     <w:p>
       <w:r>
@@ -1533,14 +1586,27 @@
       <w:r>
         <w:t xml:space="preserve">Abbildung </w:t>
       </w:r>
-      <w:fldSimple w:instr=" SEQ Abbildung \* ARABIC ">
-        <w:r>
-          <w:rPr>
-            <w:noProof/>
-          </w:rPr>
-          <w:t>5</w:t>
-        </w:r>
-      </w:fldSimple>
+      <w:r>
+        <w:fldChar w:fldCharType="begin"/>
+      </w:r>
+      <w:r>
+        <w:instrText xml:space="preserve"> SEQ Abbildung \* ARABIC </w:instrText>
+      </w:r>
+      <w:r>
+        <w:fldChar w:fldCharType="separate"/>
+      </w:r>
+      <w:r>
+        <w:rPr>
+          <w:noProof/>
+        </w:rPr>
+        <w:t>5</w:t>
+      </w:r>
+      <w:r>
+        <w:rPr>
+          <w:noProof/>
+        </w:rPr>
+        <w:fldChar w:fldCharType="end"/>
+      </w:r>
       <w:r>
         <w:t xml:space="preserve"> - Variante C: 1 x 6 55" Monitore, Ansicht</w:t>
       </w:r>
@@ -1637,25 +1703,41 @@
       <w:pPr>
         <w:pStyle w:val="Caption"/>
       </w:pPr>
-      <w:bookmarkStart w:id="8" w:name="_Ref318900849"/>
+      <w:bookmarkStart w:id="7" w:name="_Ref318900849"/>
       <w:r>
         <w:t xml:space="preserve">Abbildung </w:t>
       </w:r>
-      <w:fldSimple w:instr=" SEQ Abbildung \* ARABIC ">
-        <w:r>
-          <w:rPr>
-            <w:noProof/>
-          </w:rPr>
-          <w:t>6</w:t>
-        </w:r>
-      </w:fldSimple>
+      <w:r>
+        <w:fldChar w:fldCharType="begin"/>
+      </w:r>
+      <w:r>
+        <w:instrText xml:space="preserve"> SEQ Abbildung \* </w:instrText>
+      </w:r>
+      <w:r>
+        <w:instrText xml:space="preserve">ARABIC </w:instrText>
+      </w:r>
+      <w:r>
+        <w:fldChar w:fldCharType="separate"/>
+      </w:r>
+      <w:r>
+        <w:rPr>
+          <w:noProof/>
+        </w:rPr>
+        <w:t>6</w:t>
+      </w:r>
+      <w:r>
+        <w:rPr>
+          <w:noProof/>
+        </w:rPr>
+        <w:fldChar w:fldCharType="end"/>
+      </w:r>
       <w:r>
         <w:t xml:space="preserve"> - Variante C</w:t>
       </w:r>
       <w:r>
         <w:t>: 1 x 6 55" Monitore, Hellraumprojektor Test</w:t>
       </w:r>
-      <w:bookmarkEnd w:id="8"/>
+      <w:bookmarkEnd w:id="7"/>
     </w:p>
     <w:p>
       <w:r>
@@ -1699,7 +1781,7 @@
       <w:pPr>
         <w:pStyle w:val="Heading5"/>
       </w:pPr>
-      <w:bookmarkStart w:id="9" w:name="_Ref325119142"/>
+      <w:bookmarkStart w:id="8" w:name="_Ref325119142"/>
       <w:r>
         <w:lastRenderedPageBreak/>
         <w:t>Variante D</w:t>
@@ -1707,7 +1789,7 @@
       <w:r>
         <w:t>: 2 x 4 55“ Monitore</w:t>
       </w:r>
-      <w:bookmarkEnd w:id="9"/>
+      <w:bookmarkEnd w:id="8"/>
     </w:p>
     <w:p>
       <w:r>
@@ -1772,14 +1854,27 @@
       <w:r>
         <w:t xml:space="preserve">Abbildung </w:t>
       </w:r>
-      <w:fldSimple w:instr=" SEQ Abbildung \* ARABIC ">
-        <w:r>
-          <w:rPr>
-            <w:noProof/>
-          </w:rPr>
-          <w:t>7</w:t>
-        </w:r>
-      </w:fldSimple>
+      <w:r>
+        <w:fldChar w:fldCharType="begin"/>
+      </w:r>
+      <w:r>
+        <w:instrText xml:space="preserve"> SEQ Abbildung \* ARABIC </w:instrText>
+      </w:r>
+      <w:r>
+        <w:fldChar w:fldCharType="separate"/>
+      </w:r>
+      <w:r>
+        <w:rPr>
+          <w:noProof/>
+        </w:rPr>
+        <w:t>7</w:t>
+      </w:r>
+      <w:r>
+        <w:rPr>
+          <w:noProof/>
+        </w:rPr>
+        <w:fldChar w:fldCharType="end"/>
+      </w:r>
       <w:r>
         <w:t xml:space="preserve"> - Variante D: 2 x 4 55“ Monitore, Ansicht</w:t>
       </w:r>
@@ -1842,38 +1937,18 @@
       <w:pPr>
         <w:pStyle w:val="Caption"/>
       </w:pPr>
-      <w:bookmarkStart w:id="10" w:name="_Ref324861946"/>
+      <w:bookmarkStart w:id="9" w:name="_Ref324861946"/>
       <w:r>
         <w:t xml:space="preserve">Abbildung </w:t>
       </w:r>
-      <w:fldSimple w:instr=" SEQ Abbildung \* ARABIC ">
-        <w:r>
-          <w:rPr>
-            <w:noProof/>
-          </w:rPr>
-          <w:t>8</w:t>
-        </w:r>
-      </w:fldSimple>
-      <w:r>
-        <w:t xml:space="preserve"> - Variante D: 2 x 4 55" Monitore, Hellraumprojektor Test</w:t>
-      </w:r>
-      <w:bookmarkEnd w:id="10"/>
-    </w:p>
-    <w:p>
-      <w:r>
-        <w:t xml:space="preserve">Wie durch </w:t>
-      </w:r>
       <w:r>
         <w:fldChar w:fldCharType="begin"/>
       </w:r>
       <w:r>
-        <w:instrText xml:space="preserve"> REF _Ref324861946 \h </w:instrText>
+        <w:instrText xml:space="preserve"> SEQ Abbildung \* ARABIC </w:instrText>
       </w:r>
       <w:r>
         <w:fldChar w:fldCharType="separate"/>
-      </w:r>
-      <w:r>
-        <w:t xml:space="preserve">Abbildung </w:t>
       </w:r>
       <w:r>
         <w:rPr>
@@ -1882,8 +1957,41 @@
         <w:t>8</w:t>
       </w:r>
       <w:r>
+        <w:rPr>
+          <w:noProof/>
+        </w:rPr>
+        <w:fldChar w:fldCharType="end"/>
+      </w:r>
+      <w:r>
         <w:t xml:space="preserve"> - Variante D: 2 x 4 55" Monitore, Hellraumprojektor Test</w:t>
       </w:r>
+      <w:bookmarkEnd w:id="9"/>
+    </w:p>
+    <w:p>
+      <w:r>
+        <w:t xml:space="preserve">Wie durch </w:t>
+      </w:r>
+      <w:r>
+        <w:fldChar w:fldCharType="begin"/>
+      </w:r>
+      <w:r>
+        <w:instrText xml:space="preserve"> REF _Ref324861946 \h </w:instrText>
+      </w:r>
+      <w:r>
+        <w:fldChar w:fldCharType="separate"/>
+      </w:r>
+      <w:r>
+        <w:t xml:space="preserve">Abbildung </w:t>
+      </w:r>
+      <w:r>
+        <w:rPr>
+          <w:noProof/>
+        </w:rPr>
+        <w:t>8</w:t>
+      </w:r>
+      <w:r>
+        <w:t xml:space="preserve"> - Variante D: 2 x 4 55" Monitore, Hellraumprojektor Test</w:t>
+      </w:r>
       <w:r>
         <w:fldChar w:fldCharType="end"/>
       </w:r>
@@ -1943,11 +2051,11 @@
       <w:pPr>
         <w:pStyle w:val="Heading5"/>
       </w:pPr>
-      <w:bookmarkStart w:id="11" w:name="_Ref325659442"/>
+      <w:bookmarkStart w:id="10" w:name="_Ref325659442"/>
       <w:r>
         <w:t>Fazit Monitorkonstellationen</w:t>
       </w:r>
-      <w:bookmarkEnd w:id="11"/>
+      <w:bookmarkEnd w:id="10"/>
     </w:p>
     <w:p>
       <w:r>
@@ -3715,25 +3823,38 @@
       <w:pPr>
         <w:pStyle w:val="Caption"/>
       </w:pPr>
-      <w:bookmarkStart w:id="12" w:name="_Ref320546124"/>
+      <w:bookmarkStart w:id="11" w:name="_Ref320546124"/>
       <w:r>
         <w:t xml:space="preserve">Tabelle </w:t>
       </w:r>
-      <w:fldSimple w:instr=" SEQ Tabelle \* ARABIC ">
-        <w:r>
-          <w:rPr>
-            <w:noProof/>
-          </w:rPr>
-          <w:t>1</w:t>
-        </w:r>
-      </w:fldSimple>
+      <w:r>
+        <w:fldChar w:fldCharType="begin"/>
+      </w:r>
+      <w:r>
+        <w:instrText xml:space="preserve"> SEQ Tabelle \* ARABIC </w:instrText>
+      </w:r>
+      <w:r>
+        <w:fldChar w:fldCharType="separate"/>
+      </w:r>
+      <w:r>
+        <w:rPr>
+          <w:noProof/>
+        </w:rPr>
+        <w:t>1</w:t>
+      </w:r>
+      <w:r>
+        <w:rPr>
+          <w:noProof/>
+        </w:rPr>
+        <w:fldChar w:fldCharType="end"/>
+      </w:r>
       <w:r>
         <w:t xml:space="preserve"> </w:t>
       </w:r>
       <w:r>
         <w:t>- Nutzwertanalyse: Monitorkonstellation für Video Wall</w:t>
       </w:r>
-      <w:bookmarkEnd w:id="12"/>
+      <w:bookmarkEnd w:id="11"/>
     </w:p>
     <w:p>
       <w:r>
@@ -3932,20 +4053,21 @@
       <w:pPr>
         <w:pStyle w:val="Heading4"/>
       </w:pPr>
-      <w:bookmarkStart w:id="13" w:name="_Toc320601259"/>
-      <w:bookmarkStart w:id="14" w:name="_Ref324081784"/>
-      <w:bookmarkStart w:id="15" w:name="_Ref324081792"/>
-      <w:bookmarkStart w:id="16" w:name="_Ref324938005"/>
-      <w:bookmarkStart w:id="17" w:name="_Ref324938012"/>
-      <w:bookmarkStart w:id="18" w:name="_Ref325113792"/>
-      <w:bookmarkStart w:id="19" w:name="_Ref325113794"/>
-      <w:bookmarkStart w:id="20" w:name="_Ref325118460"/>
-      <w:bookmarkStart w:id="21" w:name="_Ref325118463"/>
-      <w:bookmarkStart w:id="22" w:name="_Ref325193636"/>
-      <w:bookmarkStart w:id="23" w:name="_Ref325193642"/>
+      <w:bookmarkStart w:id="12" w:name="_Toc320601259"/>
+      <w:bookmarkStart w:id="13" w:name="_Ref324081784"/>
+      <w:bookmarkStart w:id="14" w:name="_Ref324081792"/>
+      <w:bookmarkStart w:id="15" w:name="_Ref324938005"/>
+      <w:bookmarkStart w:id="16" w:name="_Ref324938012"/>
+      <w:bookmarkStart w:id="17" w:name="_Ref325113792"/>
+      <w:bookmarkStart w:id="18" w:name="_Ref325113794"/>
+      <w:bookmarkStart w:id="19" w:name="_Ref325118460"/>
+      <w:bookmarkStart w:id="20" w:name="_Ref325118463"/>
+      <w:bookmarkStart w:id="21" w:name="_Ref325193636"/>
+      <w:bookmarkStart w:id="22" w:name="_Ref325193642"/>
       <w:r>
         <w:t>Grafikkarten</w:t>
       </w:r>
+      <w:bookmarkEnd w:id="12"/>
       <w:bookmarkEnd w:id="13"/>
       <w:bookmarkEnd w:id="14"/>
       <w:bookmarkEnd w:id="15"/>
@@ -3956,7 +4078,6 @@
       <w:bookmarkEnd w:id="20"/>
       <w:bookmarkEnd w:id="21"/>
       <w:bookmarkEnd w:id="22"/>
-      <w:bookmarkEnd w:id="23"/>
     </w:p>
     <w:p>
       <w:r>
@@ -4277,14 +4398,27 @@
       <w:r>
         <w:t xml:space="preserve">Abbildung </w:t>
       </w:r>
-      <w:fldSimple w:instr=" SEQ Abbildung \* ARABIC ">
-        <w:r>
-          <w:rPr>
-            <w:noProof/>
-          </w:rPr>
-          <w:t>9</w:t>
-        </w:r>
-      </w:fldSimple>
+      <w:r>
+        <w:fldChar w:fldCharType="begin"/>
+      </w:r>
+      <w:r>
+        <w:instrText xml:space="preserve"> SEQ Abbildung \* ARABIC </w:instrText>
+      </w:r>
+      <w:r>
+        <w:fldChar w:fldCharType="separate"/>
+      </w:r>
+      <w:r>
+        <w:rPr>
+          <w:noProof/>
+        </w:rPr>
+        <w:t>9</w:t>
+      </w:r>
+      <w:r>
+        <w:rPr>
+          <w:noProof/>
+        </w:rPr>
+        <w:fldChar w:fldCharType="end"/>
+      </w:r>
       <w:r>
         <w:t xml:space="preserve"> - Matrox M9188</w:t>
       </w:r>
@@ -4355,14 +4489,27 @@
       <w:r>
         <w:t xml:space="preserve">Abbildung </w:t>
       </w:r>
-      <w:fldSimple w:instr=" SEQ Abbildung \* ARABIC ">
-        <w:r>
-          <w:rPr>
-            <w:noProof/>
-          </w:rPr>
-          <w:t>10</w:t>
-        </w:r>
-      </w:fldSimple>
+      <w:r>
+        <w:fldChar w:fldCharType="begin"/>
+      </w:r>
+      <w:r>
+        <w:instrText xml:space="preserve"> SEQ Abbildung \* ARABIC </w:instrText>
+      </w:r>
+      <w:r>
+        <w:fldChar w:fldCharType="separate"/>
+      </w:r>
+      <w:r>
+        <w:rPr>
+          <w:noProof/>
+        </w:rPr>
+        <w:t>10</w:t>
+      </w:r>
+      <w:r>
+        <w:rPr>
+          <w:noProof/>
+        </w:rPr>
+        <w:fldChar w:fldCharType="end"/>
+      </w:r>
       <w:r>
         <w:t xml:space="preserve"> - Matrox </w:t>
       </w:r>
@@ -4374,11 +4521,11 @@
       <w:pPr>
         <w:pStyle w:val="Heading4"/>
       </w:pPr>
-      <w:bookmarkStart w:id="24" w:name="_Ref325113776"/>
+      <w:bookmarkStart w:id="23" w:name="_Ref325113776"/>
       <w:r>
         <w:t>Testhardware</w:t>
       </w:r>
-      <w:bookmarkEnd w:id="24"/>
+      <w:bookmarkEnd w:id="23"/>
     </w:p>
     <w:p>
       <w:r>
@@ -4523,14 +4670,27 @@
       <w:r>
         <w:t xml:space="preserve">Abbildung </w:t>
       </w:r>
-      <w:fldSimple w:instr=" SEQ Abbildung \* ARABIC ">
-        <w:r>
-          <w:rPr>
-            <w:noProof/>
-          </w:rPr>
-          <w:t>11</w:t>
-        </w:r>
-      </w:fldSimple>
+      <w:r>
+        <w:fldChar w:fldCharType="begin"/>
+      </w:r>
+      <w:r>
+        <w:instrText xml:space="preserve"> SEQ Abbildung \* ARABIC </w:instrText>
+      </w:r>
+      <w:r>
+        <w:fldChar w:fldCharType="separate"/>
+      </w:r>
+      <w:r>
+        <w:rPr>
+          <w:noProof/>
+        </w:rPr>
+        <w:t>11</w:t>
+      </w:r>
+      <w:r>
+        <w:rPr>
+          <w:noProof/>
+        </w:rPr>
+        <w:fldChar w:fldCharType="end"/>
+      </w:r>
       <w:r>
         <w:t xml:space="preserve"> - Testhardware</w:t>
       </w:r>
@@ -4555,14 +4715,14 @@
       <w:r>
         <w:t>Um zu testen, wie flüssig verschiedene WPF Applikationen auf der Test Wall laufen, wurde einerseits die Studienarbeit Project Flip 2.0</w:t>
       </w:r>
-      <w:bookmarkStart w:id="25" w:name="_Ref322085866"/>
+      <w:bookmarkStart w:id="24" w:name="_Ref322085866"/>
       <w:r>
         <w:rPr>
           <w:rStyle w:val="FootnoteReference"/>
         </w:rPr>
         <w:footnoteReference w:id="1"/>
       </w:r>
-      <w:bookmarkEnd w:id="25"/>
+      <w:bookmarkEnd w:id="24"/>
       <w:r>
         <w:t>, welche das Team im Herbstsemester 2011 erarbeitet hatte (Applikation, mit welcher Projekte durchstöbert, gefiltert und gelesen werden können), und zum anderen die Testapplikation für den empirisch formativen Test (TODO: Verlinkung) genutzt.</w:t>
       </w:r>
@@ -4603,11 +4763,11 @@
       <w:pPr>
         <w:pStyle w:val="Heading6"/>
       </w:pPr>
-      <w:bookmarkStart w:id="26" w:name="_Ref325646573"/>
+      <w:bookmarkStart w:id="25" w:name="_Ref325646573"/>
       <w:r>
         <w:t>WDDM</w:t>
       </w:r>
-      <w:bookmarkEnd w:id="26"/>
+      <w:bookmarkEnd w:id="25"/>
     </w:p>
     <w:p>
       <w:r>
@@ -4639,12 +4799,12 @@
       <w:pPr>
         <w:pStyle w:val="Heading6"/>
       </w:pPr>
-      <w:bookmarkStart w:id="27" w:name="_Ref325646585"/>
+      <w:bookmarkStart w:id="26" w:name="_Ref325646585"/>
       <w:r>
         <w:lastRenderedPageBreak/>
         <w:t>XDDM</w:t>
       </w:r>
-      <w:bookmarkEnd w:id="27"/>
+      <w:bookmarkEnd w:id="26"/>
     </w:p>
     <w:p>
       <w:r>
@@ -4803,11 +4963,11 @@
       <w:pPr>
         <w:pStyle w:val="Heading5"/>
       </w:pPr>
-      <w:bookmarkStart w:id="28" w:name="_Ref325119794"/>
+      <w:bookmarkStart w:id="27" w:name="_Ref325119794"/>
       <w:r>
         <w:t>Test mit DirectX Applikationen</w:t>
       </w:r>
-      <w:bookmarkEnd w:id="28"/>
+      <w:bookmarkEnd w:id="27"/>
     </w:p>
     <w:p>
       <w:r>
@@ -5596,14 +5756,27 @@
       <w:r>
         <w:t xml:space="preserve">Abbildung </w:t>
       </w:r>
-      <w:fldSimple w:instr=" SEQ Abbildung \* ARABIC ">
-        <w:r>
-          <w:rPr>
-            <w:noProof/>
-          </w:rPr>
-          <w:t>12</w:t>
-        </w:r>
-      </w:fldSimple>
+      <w:r>
+        <w:fldChar w:fldCharType="begin"/>
+      </w:r>
+      <w:r>
+        <w:instrText xml:space="preserve"> SEQ Abbildung \* ARABIC </w:instrText>
+      </w:r>
+      <w:r>
+        <w:fldChar w:fldCharType="separate"/>
+      </w:r>
+      <w:r>
+        <w:rPr>
+          <w:noProof/>
+        </w:rPr>
+        <w:t>12</w:t>
+      </w:r>
+      <w:r>
+        <w:rPr>
+          <w:noProof/>
+        </w:rPr>
+        <w:fldChar w:fldCharType="end"/>
+      </w:r>
       <w:r>
         <w:t xml:space="preserve"> - Variante C 3x3 55" Bildschirme mit einem 1.5-fachem (blau) und 2-fachem (gelb) vergrössertem Video</w:t>
       </w:r>
@@ -7399,7 +7572,7 @@
           <w:lang w:val="en-US"/>
         </w:rPr>
       </w:pPr>
-      <w:bookmarkStart w:id="29" w:name="_Ref325707189"/>
+      <w:bookmarkStart w:id="28" w:name="_Ref325707189"/>
       <w:r>
         <w:rPr>
           <w:lang w:val="en-US"/>
@@ -7437,7 +7610,7 @@
         </w:rPr>
         <w:t xml:space="preserve"> - Video Performance Test Resultate</w:t>
       </w:r>
-      <w:bookmarkEnd w:id="29"/>
+      <w:bookmarkEnd w:id="28"/>
     </w:p>
     <w:p>
       <w:pPr>
@@ -7780,14 +7953,27 @@
       <w:r>
         <w:t xml:space="preserve">Abbildung </w:t>
       </w:r>
-      <w:fldSimple w:instr=" SEQ Abbildung \* ARABIC ">
-        <w:r>
-          <w:rPr>
-            <w:noProof/>
-          </w:rPr>
-          <w:t>13</w:t>
-        </w:r>
-      </w:fldSimple>
+      <w:r>
+        <w:fldChar w:fldCharType="begin"/>
+      </w:r>
+      <w:r>
+        <w:instrText xml:space="preserve"> SEQ Abbildung \* ARABIC </w:instrText>
+      </w:r>
+      <w:r>
+        <w:fldChar w:fldCharType="separate"/>
+      </w:r>
+      <w:r>
+        <w:rPr>
+          <w:noProof/>
+        </w:rPr>
+        <w:t>13</w:t>
+      </w:r>
+      <w:r>
+        <w:rPr>
+          <w:noProof/>
+        </w:rPr>
+        <w:fldChar w:fldCharType="end"/>
+      </w:r>
       <w:r>
         <w:t xml:space="preserve"> - Konfiguration "Independent"</w:t>
       </w:r>
@@ -7969,14 +8155,27 @@
       <w:r>
         <w:t xml:space="preserve">Abbildung </w:t>
       </w:r>
-      <w:fldSimple w:instr=" SEQ Abbildung \* ARABIC ">
-        <w:r>
-          <w:rPr>
-            <w:noProof/>
-          </w:rPr>
-          <w:t>15</w:t>
-        </w:r>
-      </w:fldSimple>
+      <w:r>
+        <w:fldChar w:fldCharType="begin"/>
+      </w:r>
+      <w:r>
+        <w:instrText xml:space="preserve"> SEQ Abbildung \* ARABIC </w:instrText>
+      </w:r>
+      <w:r>
+        <w:fldChar w:fldCharType="separate"/>
+      </w:r>
+      <w:r>
+        <w:rPr>
+          <w:noProof/>
+        </w:rPr>
+        <w:t>15</w:t>
+      </w:r>
+      <w:r>
+        <w:rPr>
+          <w:noProof/>
+        </w:rPr>
+        <w:fldChar w:fldCharType="end"/>
+      </w:r>
       <w:r>
         <w:t xml:space="preserve"> - Konfiguration "Partial stretched" (WDDM)</w:t>
       </w:r>
@@ -8048,14 +8247,27 @@
       <w:r>
         <w:t xml:space="preserve">Abbildung </w:t>
       </w:r>
-      <w:fldSimple w:instr=" SEQ Abbildung \* ARABIC ">
-        <w:r>
-          <w:rPr>
-            <w:noProof/>
-          </w:rPr>
-          <w:t>16</w:t>
-        </w:r>
-      </w:fldSimple>
+      <w:r>
+        <w:fldChar w:fldCharType="begin"/>
+      </w:r>
+      <w:r>
+        <w:instrText xml:space="preserve"> SEQ Abbildung \* ARABIC </w:instrText>
+      </w:r>
+      <w:r>
+        <w:fldChar w:fldCharType="separate"/>
+      </w:r>
+      <w:r>
+        <w:rPr>
+          <w:noProof/>
+        </w:rPr>
+        <w:t>16</w:t>
+      </w:r>
+      <w:r>
+        <w:rPr>
+          <w:noProof/>
+        </w:rPr>
+        <w:fldChar w:fldCharType="end"/>
+      </w:r>
       <w:r>
         <w:t xml:space="preserve"> - Konfiguration "Joined &amp; stretched" (WDDM)</w:t>
       </w:r>
@@ -8126,14 +8338,27 @@
       <w:r>
         <w:t xml:space="preserve">Abbildung </w:t>
       </w:r>
-      <w:fldSimple w:instr=" SEQ Abbildung \* ARABIC ">
-        <w:r>
-          <w:rPr>
-            <w:noProof/>
-          </w:rPr>
-          <w:t>17</w:t>
-        </w:r>
-      </w:fldSimple>
+      <w:r>
+        <w:fldChar w:fldCharType="begin"/>
+      </w:r>
+      <w:r>
+        <w:instrText xml:space="preserve"> SEQ Abbildung \* ARABIC </w:instrText>
+      </w:r>
+      <w:r>
+        <w:fldChar w:fldCharType="separate"/>
+      </w:r>
+      <w:r>
+        <w:rPr>
+          <w:noProof/>
+        </w:rPr>
+        <w:t>17</w:t>
+      </w:r>
+      <w:r>
+        <w:rPr>
+          <w:noProof/>
+        </w:rPr>
+        <w:fldChar w:fldCharType="end"/>
+      </w:r>
       <w:r>
         <w:t xml:space="preserve"> - Konfiguration "Joined &amp; partial stretched"</w:t>
       </w:r>
@@ -8481,8 +8706,8 @@
       </w:r>
     </w:p>
     <w:p>
-      <w:bookmarkStart w:id="30" w:name="_Ref324064816"/>
-      <w:bookmarkStart w:id="31" w:name="_Ref325193612"/>
+      <w:bookmarkStart w:id="29" w:name="_Ref324064816"/>
+      <w:bookmarkStart w:id="30" w:name="_Ref325193612"/>
       <w:r>
         <w:t xml:space="preserve">Für Programme mit wenig Bewegung wird die Konfiguration von Test #12 (siehe </w:t>
       </w:r>
@@ -8539,14 +8764,14 @@
       <w:pPr>
         <w:pStyle w:val="Heading3"/>
       </w:pPr>
-      <w:bookmarkStart w:id="32" w:name="_Ref325441553"/>
+      <w:bookmarkStart w:id="31" w:name="_Ref325441553"/>
       <w:r>
         <w:lastRenderedPageBreak/>
         <w:t>Mitsubishi Video Wall</w:t>
       </w:r>
+      <w:bookmarkEnd w:id="29"/>
       <w:bookmarkEnd w:id="30"/>
       <w:bookmarkEnd w:id="31"/>
-      <w:bookmarkEnd w:id="32"/>
     </w:p>
     <w:p>
       <w:r>
@@ -8915,9 +9140,57 @@
         <w:t>.</w:t>
       </w:r>
     </w:p>
+    <w:p>
+      <w:r>
+        <w:br w:type="page"/>
+      </w:r>
+    </w:p>
+    <w:p>
+      <w:pPr>
+        <w:pStyle w:val="Heading3"/>
+      </w:pPr>
+      <w:r>
+        <w:lastRenderedPageBreak/>
+        <w:t>Lesbarkeit Poster</w:t>
+      </w:r>
+    </w:p>
+    <w:p>
+      <w:r>
+        <w:t>Dem Team standen 21 Testposter zur Verfügung. Davon waren 10 von der Informatik-, 4 von der Elektrotechnik- und 7 von der Landschaftsarchitektur-Abteilung. Die Texte der beiden ersteren waren problemlos lesbar bei einer Auflösung von 1xHD. Die der Landschaftsarchitektur jedoch nicht. Daher wurde geprüft ob eine maximale Auflösung von 3xHD dies ändern könnte. Hierfür wurde ein neuntel eines Landschaftsarchitektur Posters gewählt.</w:t>
+      </w:r>
+    </w:p>
+    <w:p/>
+    <w:p>
+      <w:r>
+        <w:t>Die verschiedenen Studiengänge erstellen für ihre Bachelorarbeit alle ein Poster. Die Arbeiten werden hierbei in Gruppen oder einzeln durchgeführt.</w:t>
+      </w:r>
+    </w:p>
+    <w:p>
+      <w:r>
+        <w:rPr>
+          <w:noProof/>
+          <w:lang w:eastAsia="de-CH"/>
+        </w:rPr>
+        <w:drawing>
+          <wp:inline distT="0" distB="0" distL="0" distR="0" wp14:anchorId="646950A6" wp14:editId="3747D250">
+            <wp:extent cx="5486400" cy="3200400"/>
+            <wp:effectExtent l="0" t="0" r="19050" b="19050"/>
+            <wp:docPr id="15" name="Chart 15"/>
+            <wp:cNvGraphicFramePr/>
+            <a:graphic xmlns:a="http://schemas.openxmlformats.org/drawingml/2006/main">
+              <a:graphicData uri="http://schemas.openxmlformats.org/drawingml/2006/chart">
+                <c:chart xmlns:c="http://schemas.openxmlformats.org/drawingml/2006/chart" xmlns:r="http://schemas.openxmlformats.org/officeDocument/2006/relationships" r:id="rId24"/>
+              </a:graphicData>
+            </a:graphic>
+          </wp:inline>
+        </w:drawing>
+      </w:r>
+      <w:bookmarkStart w:id="32" w:name="_GoBack"/>
+      <w:bookmarkEnd w:id="32"/>
+    </w:p>
     <w:sectPr>
-      <w:headerReference w:type="default" r:id="rId24"/>
-      <w:footerReference w:type="default" r:id="rId25"/>
+      <w:headerReference w:type="default" r:id="rId25"/>
+      <w:footerReference w:type="default" r:id="rId26"/>
       <w:pgSz w:w="11906" w:h="16838"/>
       <w:pgMar w:top="1417" w:right="1417" w:bottom="1134" w:left="1417" w:header="708" w:footer="708" w:gutter="0"/>
       <w:cols w:space="708"/>
@@ -9021,7 +9294,7 @@
         <w:noProof/>
         <w:lang w:val="de-DE"/>
       </w:rPr>
-      <w:t>2</w:t>
+      <w:t>17</w:t>
     </w:r>
     <w:r>
       <w:rPr>
@@ -9035,16 +9308,31 @@
       </w:rPr>
       <w:t xml:space="preserve"> von </w:t>
     </w:r>
-    <w:fldSimple w:instr="NUMPAGES  \* Arabic  \* MERGEFORMAT">
-      <w:r>
-        <w:rPr>
-          <w:b/>
-          <w:noProof/>
-          <w:lang w:val="de-DE"/>
-        </w:rPr>
-        <w:t>16</w:t>
-      </w:r>
-    </w:fldSimple>
+    <w:r>
+      <w:fldChar w:fldCharType="begin"/>
+    </w:r>
+    <w:r>
+      <w:instrText>NUMPAGES  \* Arabic  \* MERGEFORMAT</w:instrText>
+    </w:r>
+    <w:r>
+      <w:fldChar w:fldCharType="separate"/>
+    </w:r>
+    <w:r>
+      <w:rPr>
+        <w:b/>
+        <w:noProof/>
+        <w:lang w:val="de-DE"/>
+      </w:rPr>
+      <w:t>17</w:t>
+    </w:r>
+    <w:r>
+      <w:rPr>
+        <w:b/>
+        <w:noProof/>
+        <w:lang w:val="de-DE"/>
+      </w:rPr>
+      <w:fldChar w:fldCharType="end"/>
+    </w:r>
   </w:p>
 </w:ftr>
 </file>
@@ -13505,6 +13793,131 @@
 </w:styles>
 </file>
 
+<file path=word/charts/chart1.xml><?xml version="1.0" encoding="utf-8"?>
+<c:chartSpace xmlns:c="http://schemas.openxmlformats.org/drawingml/2006/chart" xmlns:a="http://schemas.openxmlformats.org/drawingml/2006/main" xmlns:r="http://schemas.openxmlformats.org/officeDocument/2006/relationships">
+  <c:date1904 val="0"/>
+  <c:lang val="de-CH"/>
+  <c:roundedCorners val="0"/>
+  <mc:AlternateContent xmlns:mc="http://schemas.openxmlformats.org/markup-compatibility/2006">
+    <mc:Choice xmlns:c14="http://schemas.microsoft.com/office/drawing/2007/8/2/chart" Requires="c14">
+      <c14:style val="102"/>
+    </mc:Choice>
+    <mc:Fallback>
+      <c:style val="2"/>
+    </mc:Fallback>
+  </mc:AlternateContent>
+  <c:chart>
+    <c:title>
+      <c:overlay val="0"/>
+    </c:title>
+    <c:autoTitleDeleted val="0"/>
+    <c:plotArea>
+      <c:layout/>
+      <c:pieChart>
+        <c:varyColors val="1"/>
+        <c:ser>
+          <c:idx val="0"/>
+          <c:order val="0"/>
+          <c:tx>
+            <c:strRef>
+              <c:f>Sheet1!$B$1</c:f>
+              <c:strCache>
+                <c:ptCount val="1"/>
+                <c:pt idx="0">
+                  <c:v>Anzahl Arbeiten</c:v>
+                </c:pt>
+              </c:strCache>
+            </c:strRef>
+          </c:tx>
+          <c:dLbls>
+            <c:showLegendKey val="0"/>
+            <c:showVal val="0"/>
+            <c:showCatName val="0"/>
+            <c:showSerName val="0"/>
+            <c:showPercent val="1"/>
+            <c:showBubbleSize val="0"/>
+            <c:showLeaderLines val="1"/>
+          </c:dLbls>
+          <c:cat>
+            <c:strRef>
+              <c:f>Sheet1!$A$2:$A$7</c:f>
+              <c:strCache>
+                <c:ptCount val="6"/>
+                <c:pt idx="0">
+                  <c:v>Bauingenieurwesen</c:v>
+                </c:pt>
+                <c:pt idx="1">
+                  <c:v>Elektrotechnik</c:v>
+                </c:pt>
+                <c:pt idx="2">
+                  <c:v>Informatik</c:v>
+                </c:pt>
+                <c:pt idx="3">
+                  <c:v>Landschaftsarchitektur</c:v>
+                </c:pt>
+                <c:pt idx="4">
+                  <c:v>Maschinentechnik | Innvation</c:v>
+                </c:pt>
+                <c:pt idx="5">
+                  <c:v>Raumplanung</c:v>
+                </c:pt>
+              </c:strCache>
+            </c:strRef>
+          </c:cat>
+          <c:val>
+            <c:numRef>
+              <c:f>Sheet1!$B$2:$B$7</c:f>
+              <c:numCache>
+                <c:formatCode>General</c:formatCode>
+                <c:ptCount val="6"/>
+                <c:pt idx="0">
+                  <c:v>130</c:v>
+                </c:pt>
+                <c:pt idx="1">
+                  <c:v>95</c:v>
+                </c:pt>
+                <c:pt idx="2">
+                  <c:v>138</c:v>
+                </c:pt>
+                <c:pt idx="3">
+                  <c:v>178</c:v>
+                </c:pt>
+                <c:pt idx="4">
+                  <c:v>260</c:v>
+                </c:pt>
+                <c:pt idx="5">
+                  <c:v>134</c:v>
+                </c:pt>
+              </c:numCache>
+            </c:numRef>
+          </c:val>
+        </c:ser>
+        <c:dLbls>
+          <c:showLegendKey val="0"/>
+          <c:showVal val="0"/>
+          <c:showCatName val="0"/>
+          <c:showSerName val="0"/>
+          <c:showPercent val="1"/>
+          <c:showBubbleSize val="0"/>
+          <c:showLeaderLines val="1"/>
+        </c:dLbls>
+        <c:firstSliceAng val="0"/>
+      </c:pieChart>
+    </c:plotArea>
+    <c:legend>
+      <c:legendPos val="r"/>
+      <c:overlay val="0"/>
+    </c:legend>
+    <c:plotVisOnly val="1"/>
+    <c:dispBlanksAs val="gap"/>
+    <c:showDLblsOverMax val="0"/>
+  </c:chart>
+  <c:externalData r:id="rId1">
+    <c:autoUpdate val="0"/>
+  </c:externalData>
+</c:chartSpace>
+</file>
+
 <file path=word/theme/theme1.xml><?xml version="1.0" encoding="utf-8"?>
 <a:theme xmlns:a="http://schemas.openxmlformats.org/drawingml/2006/main" name="Larissa">
   <a:themeElements>
@@ -13795,7 +14208,7 @@
 </file>
 
 <file path=customXml/itemProps1.xml><?xml version="1.0" encoding="utf-8"?>
-<ds:datastoreItem xmlns:ds="http://schemas.openxmlformats.org/officeDocument/2006/customXml" ds:itemID="{1B110B5B-8C5C-4B49-BF80-C883618D429F}">
+<ds:datastoreItem xmlns:ds="http://schemas.openxmlformats.org/officeDocument/2006/customXml" ds:itemID="{7CD45536-3C19-4532-97A7-961EE034B839}">
   <ds:schemaRefs>
     <ds:schemaRef ds:uri="http://schemas.openxmlformats.org/officeDocument/2006/bibliography"/>
   </ds:schemaRefs>

</xml_diff>